<commit_message>
Barrons Lets Review Regents - Algebra 1 - Chapter 6: Graphing Solution Sets for Quadratic Equations - 6.2 Using the Graphing Calculator to Solve Quadratic Equations
</commit_message>
<xml_diff>
--- a/Algebra-1/ch06/Barrons Lets Review Regents - Albebra 1 - Chapter 6.docx
+++ b/Algebra-1/ch06/Barrons Lets Review Regents - Albebra 1 - Chapter 6.docx
@@ -5507,6 +5507,9 @@
             <m:t>=3</m:t>
           </m:r>
           <m:r>
+            <m:rPr>
+              <m:sty m:val="p"/>
+            </m:rPr>
             <w:rPr>
               <w:rFonts w:eastAsiaTheme="minorEastAsia"/>
               <w:noProof/>
@@ -5516,6 +5519,9 @@
         </m:oMath>
         <m:oMath>
           <m:r>
+            <m:rPr>
+              <m:sty m:val="p"/>
+            </m:rPr>
             <w:rPr>
               <w:rFonts w:ascii="Cambria Math" w:hAnsi="Cambria Math"/>
               <w:noProof/>
@@ -5565,14 +5571,7 @@
               <w:rFonts w:ascii="Cambria Math" w:hAnsi="Cambria Math"/>
               <w:noProof/>
             </w:rPr>
-            <m:t>-6x+9</m:t>
-          </m:r>
-          <m:r>
-            <w:rPr>
-              <w:rFonts w:ascii="Cambria Math" w:hAnsi="Cambria Math"/>
-              <w:noProof/>
-            </w:rPr>
-            <m:t>=</m:t>
+            <m:t>-6x+9=</m:t>
           </m:r>
           <m:sSup>
             <m:sSupPr>
@@ -5617,6 +5616,9 @@
             </m:sup>
           </m:sSup>
           <m:r>
+            <m:rPr>
+              <m:sty m:val="p"/>
+            </m:rPr>
             <w:rPr>
               <w:rFonts w:ascii="Cambria Math" w:hAnsi="Cambria Math"/>
               <w:noProof/>
@@ -5682,6 +5684,9 @@
             <m:t>=0</m:t>
           </m:r>
           <m:r>
+            <m:rPr>
+              <m:sty m:val="p"/>
+            </m:rPr>
             <w:rPr>
               <w:rFonts w:eastAsiaTheme="minorEastAsia"/>
               <w:noProof/>
@@ -5801,19 +5806,12 @@
               <w:rFonts w:ascii="Cambria Math" w:eastAsiaTheme="minorEastAsia" w:hAnsi="Cambria Math"/>
               <w:noProof/>
             </w:rPr>
-            <m:t>x=3</m:t>
+            <m:t xml:space="preserve">x=3 </m:t>
           </m:r>
           <m:r>
             <m:rPr>
               <m:sty m:val="p"/>
             </m:rPr>
-            <w:rPr>
-              <w:rFonts w:ascii="Cambria Math" w:eastAsiaTheme="minorEastAsia" w:hAnsi="Cambria Math"/>
-              <w:noProof/>
-            </w:rPr>
-            <m:t xml:space="preserve"> </m:t>
-          </m:r>
-          <m:r>
             <w:rPr>
               <w:rFonts w:eastAsiaTheme="minorEastAsia"/>
               <w:noProof/>
@@ -6066,6 +6064,9 @@
             <m:t>-2x+1-4x+4-2</m:t>
           </m:r>
           <m:r>
+            <m:rPr>
+              <m:sty m:val="p"/>
+            </m:rPr>
             <w:rPr>
               <w:rFonts w:ascii="Cambria Math" w:hAnsi="Cambria Math"/>
               <w:noProof/>
@@ -6118,6 +6119,9 @@
             <m:t>-6x+3</m:t>
           </m:r>
           <m:r>
+            <m:rPr>
+              <m:sty m:val="p"/>
+            </m:rPr>
             <w:rPr>
               <w:rFonts w:eastAsiaTheme="minorEastAsia"/>
               <w:noProof/>
@@ -6278,6 +6282,9 @@
           <m:t>=3</m:t>
         </m:r>
         <m:r>
+          <m:rPr>
+            <m:sty m:val="p"/>
+          </m:rPr>
           <w:rPr>
             <w:rFonts w:ascii="Cambria Math" w:eastAsiaTheme="minorEastAsia" w:hAnsi="Cambria Math"/>
             <w:noProof/>
@@ -6328,14 +6335,7 @@
               <w:rFonts w:ascii="Cambria Math" w:hAnsi="Cambria Math"/>
               <w:noProof/>
             </w:rPr>
-            <m:t>-6x+3</m:t>
-          </m:r>
-          <m:r>
-            <w:rPr>
-              <w:rFonts w:ascii="Cambria Math" w:hAnsi="Cambria Math"/>
-              <w:noProof/>
-            </w:rPr>
-            <m:t>=</m:t>
+            <m:t>-6x+3=</m:t>
           </m:r>
           <m:sSup>
             <m:sSupPr>
@@ -6401,6 +6401,9 @@
             <m:t>+3</m:t>
           </m:r>
           <m:r>
+            <m:rPr>
+              <m:sty m:val="p"/>
+            </m:rPr>
             <w:rPr>
               <w:rFonts w:ascii="Cambria Math" w:hAnsi="Cambria Math"/>
               <w:noProof/>
@@ -6414,38 +6417,3020 @@
               <w:rFonts w:ascii="Cambria Math" w:hAnsi="Cambria Math"/>
               <w:noProof/>
             </w:rPr>
-            <m:t>y=9-18+3=12-18=-6</m:t>
-          </m:r>
+            <m:t xml:space="preserve">y=9-18+3=12-18=-6 </m:t>
+          </m:r>
+          <m:r>
+            <m:rPr>
+              <m:sty m:val="p"/>
+            </m:rPr>
+            <w:rPr>
+              <w:rFonts w:eastAsiaTheme="minorEastAsia"/>
+              <w:noProof/>
+            </w:rPr>
+            <w:br/>
+          </m:r>
+        </m:oMath>
+      </m:oMathPara>
+      <w:r>
+        <w:rPr>
+          <w:rFonts w:eastAsiaTheme="minorEastAsia"/>
+          <w:noProof/>
+        </w:rPr>
+        <w:t>vertex: (3, -6)</w:t>
+      </w:r>
+      <w:r>
+        <w:rPr>
+          <w:rFonts w:eastAsiaTheme="minorEastAsia"/>
+          <w:noProof/>
+        </w:rPr>
+        <w:br/>
+        <w:t>equation of the axis of symmetry: x = 3</w:t>
+      </w:r>
+    </w:p>
+    <w:p>
+      <w:pPr>
+        <w:pStyle w:val="ListParagraph"/>
+        <w:rPr>
+          <w:noProof/>
+        </w:rPr>
+      </w:pPr>
+    </w:p>
+    <w:p>
+      <w:pPr>
+        <w:pStyle w:val="Heading2"/>
+        <w:rPr>
+          <w:noProof/>
+        </w:rPr>
+      </w:pPr>
+      <w:r>
+        <w:rPr>
+          <w:noProof/>
+        </w:rPr>
+        <w:t xml:space="preserve">6.2 Using the Graphing Calculator to </w:t>
+      </w:r>
+    </w:p>
+    <w:p>
+      <w:pPr>
+        <w:pStyle w:val="Heading2"/>
+        <w:rPr>
+          <w:noProof/>
+        </w:rPr>
+      </w:pPr>
+      <w:r>
+        <w:rPr>
+          <w:noProof/>
+        </w:rPr>
+        <w:t>Solve Quadratic Equations</w:t>
+      </w:r>
+    </w:p>
+    <w:p>
+      <w:pPr>
+        <w:rPr>
+          <w:noProof/>
+        </w:rPr>
+      </w:pPr>
+      <w:r>
+        <w:rPr>
+          <w:noProof/>
+        </w:rPr>
+        <w:t>If a quadratic equation does not require a solution that eases algebra, either because it is a multiple-choice question that does not require showing work or because it is a free-response question that does not say “only an algebraic solution will be accepted,” it is possible for the graphing calculator to estimate the answer t oany quadratic equation very quickly.</w:t>
+      </w:r>
+    </w:p>
+    <w:p>
+      <w:pPr>
+        <w:rPr>
+          <w:b/>
+          <w:bCs/>
+          <w:noProof/>
+        </w:rPr>
+      </w:pPr>
+      <w:r>
+        <w:rPr>
+          <w:b/>
+          <w:bCs/>
+          <w:noProof/>
+        </w:rPr>
+        <w:br w:type="column"/>
+      </w:r>
+      <w:r>
+        <w:rPr>
+          <w:b/>
+          <w:bCs/>
+          <w:noProof/>
+        </w:rPr>
+        <w:t>Using the Zeros Feature to Solve Quadratic Equations</w:t>
+      </w:r>
+    </w:p>
+    <w:p>
+      <w:pPr>
+        <w:rPr>
+          <w:b/>
+          <w:bCs/>
+          <w:noProof/>
+        </w:rPr>
+      </w:pPr>
+      <w:r>
+        <w:rPr>
+          <w:b/>
+          <w:bCs/>
+          <w:noProof/>
+        </w:rPr>
+        <w:t>Example 1</w:t>
+      </w:r>
+    </w:p>
+    <w:p>
+      <w:pPr>
+        <w:rPr>
+          <w:noProof/>
+        </w:rPr>
+      </w:pPr>
+      <w:r>
+        <w:rPr>
+          <w:noProof/>
+        </w:rPr>
+        <w:t>Find the two solutions to the equation</w:t>
+      </w:r>
+      <w:r>
+        <w:rPr>
+          <w:noProof/>
+        </w:rPr>
+        <w:br/>
+        <w:t xml:space="preserve"> </w:t>
+      </w:r>
+      <m:oMath>
+        <m:r>
+          <w:rPr>
+            <w:rFonts w:ascii="Cambria Math" w:hAnsi="Cambria Math"/>
+            <w:noProof/>
+          </w:rPr>
+          <m:t>2</m:t>
+        </m:r>
+        <m:sSup>
+          <m:sSupPr>
+            <m:ctrlPr>
+              <w:rPr>
+                <w:rFonts w:ascii="Cambria Math" w:hAnsi="Cambria Math"/>
+                <w:i/>
+                <w:noProof/>
+              </w:rPr>
+            </m:ctrlPr>
+          </m:sSupPr>
+          <m:e>
+            <m:r>
+              <w:rPr>
+                <w:rFonts w:ascii="Cambria Math" w:hAnsi="Cambria Math"/>
+                <w:noProof/>
+              </w:rPr>
+              <m:t>x</m:t>
+            </m:r>
+          </m:e>
+          <m:sup>
+            <m:r>
+              <w:rPr>
+                <w:rFonts w:ascii="Cambria Math" w:hAnsi="Cambria Math"/>
+                <w:noProof/>
+              </w:rPr>
+              <m:t>2</m:t>
+            </m:r>
+          </m:sup>
+        </m:sSup>
+        <m:r>
+          <w:rPr>
+            <w:rFonts w:ascii="Cambria Math" w:hAnsi="Cambria Math"/>
+            <w:noProof/>
+          </w:rPr>
+          <m:t>+5x-3=0</m:t>
+        </m:r>
+      </m:oMath>
+      <w:r>
+        <w:rPr>
+          <w:rFonts w:eastAsiaTheme="minorEastAsia"/>
+          <w:noProof/>
+        </w:rPr>
+        <w:t xml:space="preserve"> on the graphing calculator.</w:t>
+      </w:r>
+    </w:p>
+    <w:p>
+      <w:pPr>
+        <w:rPr>
+          <w:noProof/>
+        </w:rPr>
+      </w:pPr>
+      <m:oMathPara>
+        <m:oMath>
           <m:r>
             <w:rPr>
               <w:rFonts w:ascii="Cambria Math" w:hAnsi="Cambria Math"/>
               <w:noProof/>
             </w:rPr>
-            <m:t xml:space="preserve"> </m:t>
-          </m:r>
-          <m:r>
-            <w:rPr>
-              <w:rFonts w:eastAsiaTheme="minorEastAsia"/>
+            <m:t>y=2</m:t>
+          </m:r>
+          <m:sSup>
+            <m:sSupPr>
+              <m:ctrlPr>
+                <w:rPr>
+                  <w:rFonts w:ascii="Cambria Math" w:hAnsi="Cambria Math"/>
+                  <w:i/>
+                  <w:noProof/>
+                </w:rPr>
+              </m:ctrlPr>
+            </m:sSupPr>
+            <m:e>
+              <m:r>
+                <w:rPr>
+                  <w:rFonts w:ascii="Cambria Math" w:hAnsi="Cambria Math"/>
+                  <w:noProof/>
+                </w:rPr>
+                <m:t>x</m:t>
+              </m:r>
+            </m:e>
+            <m:sup>
+              <m:r>
+                <w:rPr>
+                  <w:rFonts w:ascii="Cambria Math" w:hAnsi="Cambria Math"/>
+                  <w:noProof/>
+                </w:rPr>
+                <m:t>2</m:t>
+              </m:r>
+            </m:sup>
+          </m:sSup>
+          <m:r>
+            <w:rPr>
+              <w:rFonts w:ascii="Cambria Math" w:hAnsi="Cambria Math"/>
               <w:noProof/>
             </w:rPr>
-            <w:br/>
+            <m:t>+5x-3</m:t>
           </m:r>
         </m:oMath>
       </m:oMathPara>
-      <w:r>
-        <w:rPr>
-          <w:rFonts w:eastAsiaTheme="minorEastAsia"/>
-          <w:noProof/>
-        </w:rPr>
-        <w:t>vertex: (3, -6)</w:t>
-      </w:r>
+    </w:p>
+    <w:p>
+      <w:pPr>
+        <w:jc w:val="center"/>
+        <w:rPr>
+          <w:noProof/>
+        </w:rPr>
+      </w:pPr>
+      <w:r>
+        <w:rPr>
+          <w:noProof/>
+        </w:rPr>
+        <w:drawing>
+          <wp:inline distT="0" distB="0" distL="0" distR="0" wp14:anchorId="5A57D807" wp14:editId="3686B7B9">
+            <wp:extent cx="2002536" cy="1691640"/>
+            <wp:effectExtent l="0" t="0" r="0" b="3810"/>
+            <wp:docPr id="659025850" name="Picture 1" descr="A graph of a function&#10;&#10;AI-generated content may be incorrect."/>
+            <wp:cNvGraphicFramePr>
+              <a:graphicFrameLocks xmlns:a="http://schemas.openxmlformats.org/drawingml/2006/main" noChangeAspect="1"/>
+            </wp:cNvGraphicFramePr>
+            <a:graphic xmlns:a="http://schemas.openxmlformats.org/drawingml/2006/main">
+              <a:graphicData uri="http://schemas.openxmlformats.org/drawingml/2006/picture">
+                <pic:pic xmlns:pic="http://schemas.openxmlformats.org/drawingml/2006/picture">
+                  <pic:nvPicPr>
+                    <pic:cNvPr id="659025850" name="Picture 1" descr="A graph of a function&#10;&#10;AI-generated content may be incorrect."/>
+                    <pic:cNvPicPr/>
+                  </pic:nvPicPr>
+                  <pic:blipFill>
+                    <a:blip r:embed="rId11"/>
+                    <a:stretch>
+                      <a:fillRect/>
+                    </a:stretch>
+                  </pic:blipFill>
+                  <pic:spPr>
+                    <a:xfrm>
+                      <a:off x="0" y="0"/>
+                      <a:ext cx="2002536" cy="1691640"/>
+                    </a:xfrm>
+                    <a:prstGeom prst="rect">
+                      <a:avLst/>
+                    </a:prstGeom>
+                  </pic:spPr>
+                </pic:pic>
+              </a:graphicData>
+            </a:graphic>
+          </wp:inline>
+        </w:drawing>
+      </w:r>
+    </w:p>
+    <w:p>
+      <w:pPr>
+        <w:jc w:val="center"/>
+        <w:rPr>
+          <w:noProof/>
+        </w:rPr>
+      </w:pPr>
+      <w:r>
+        <w:rPr>
+          <w:noProof/>
+        </w:rPr>
+        <w:drawing>
+          <wp:inline distT="0" distB="0" distL="0" distR="0" wp14:anchorId="0B8A0BE8" wp14:editId="6FB7DCDE">
+            <wp:extent cx="960120" cy="1161288"/>
+            <wp:effectExtent l="0" t="0" r="0" b="1270"/>
+            <wp:docPr id="406296612" name="Picture 1" descr="A screenshot of a cell phone&#10;&#10;AI-generated content may be incorrect."/>
+            <wp:cNvGraphicFramePr>
+              <a:graphicFrameLocks xmlns:a="http://schemas.openxmlformats.org/drawingml/2006/main" noChangeAspect="1"/>
+            </wp:cNvGraphicFramePr>
+            <a:graphic xmlns:a="http://schemas.openxmlformats.org/drawingml/2006/main">
+              <a:graphicData uri="http://schemas.openxmlformats.org/drawingml/2006/picture">
+                <pic:pic xmlns:pic="http://schemas.openxmlformats.org/drawingml/2006/picture">
+                  <pic:nvPicPr>
+                    <pic:cNvPr id="406296612" name="Picture 1" descr="A screenshot of a cell phone&#10;&#10;AI-generated content may be incorrect."/>
+                    <pic:cNvPicPr/>
+                  </pic:nvPicPr>
+                  <pic:blipFill>
+                    <a:blip r:embed="rId12"/>
+                    <a:stretch>
+                      <a:fillRect/>
+                    </a:stretch>
+                  </pic:blipFill>
+                  <pic:spPr>
+                    <a:xfrm>
+                      <a:off x="0" y="0"/>
+                      <a:ext cx="960120" cy="1161288"/>
+                    </a:xfrm>
+                    <a:prstGeom prst="rect">
+                      <a:avLst/>
+                    </a:prstGeom>
+                  </pic:spPr>
+                </pic:pic>
+              </a:graphicData>
+            </a:graphic>
+          </wp:inline>
+        </w:drawing>
+      </w:r>
+    </w:p>
+    <w:p>
+      <w:pPr>
+        <w:rPr>
+          <w:b/>
+          <w:bCs/>
+          <w:noProof/>
+        </w:rPr>
+      </w:pPr>
+      <w:r>
+        <w:rPr>
+          <w:b/>
+          <w:bCs/>
+          <w:noProof/>
+        </w:rPr>
+        <w:t>Example 2</w:t>
+      </w:r>
+    </w:p>
+    <w:p>
+      <w:pPr>
+        <w:rPr>
+          <w:rFonts w:eastAsiaTheme="minorEastAsia"/>
+          <w:noProof/>
+        </w:rPr>
+      </w:pPr>
+      <w:r>
+        <w:rPr>
+          <w:noProof/>
+        </w:rPr>
+        <w:t xml:space="preserve">Use the calculator to find the two exact solutions to the quadratic equation </w:t>
+      </w:r>
+      <m:oMath>
+        <m:sSup>
+          <m:sSupPr>
+            <m:ctrlPr>
+              <w:rPr>
+                <w:rFonts w:ascii="Cambria Math" w:hAnsi="Cambria Math"/>
+                <w:i/>
+                <w:noProof/>
+              </w:rPr>
+            </m:ctrlPr>
+          </m:sSupPr>
+          <m:e>
+            <m:r>
+              <w:rPr>
+                <w:rFonts w:ascii="Cambria Math" w:hAnsi="Cambria Math"/>
+                <w:noProof/>
+              </w:rPr>
+              <m:t>x</m:t>
+            </m:r>
+          </m:e>
+          <m:sup>
+            <m:r>
+              <w:rPr>
+                <w:rFonts w:ascii="Cambria Math" w:hAnsi="Cambria Math"/>
+                <w:noProof/>
+              </w:rPr>
+              <m:t>2</m:t>
+            </m:r>
+          </m:sup>
+        </m:sSup>
+        <m:r>
+          <w:rPr>
+            <w:rFonts w:ascii="Cambria Math" w:hAnsi="Cambria Math"/>
+            <w:noProof/>
+          </w:rPr>
+          <m:t>-4x-7=0</m:t>
+        </m:r>
+      </m:oMath>
       <w:r>
         <w:rPr>
           <w:rFonts w:eastAsiaTheme="minorEastAsia"/>
           <w:noProof/>
         </w:rPr>
         <w:br/>
-        <w:t>equation of the axis of symmetry: x = 3</w:t>
+      </w:r>
+      <m:oMathPara>
+        <m:oMath>
+          <m:r>
+            <w:rPr>
+              <w:rFonts w:ascii="Cambria Math" w:hAnsi="Cambria Math"/>
+              <w:noProof/>
+            </w:rPr>
+            <m:t>y=</m:t>
+          </m:r>
+          <m:sSup>
+            <m:sSupPr>
+              <m:ctrlPr>
+                <w:rPr>
+                  <w:rFonts w:ascii="Cambria Math" w:hAnsi="Cambria Math"/>
+                  <w:i/>
+                  <w:noProof/>
+                </w:rPr>
+              </m:ctrlPr>
+            </m:sSupPr>
+            <m:e>
+              <m:r>
+                <w:rPr>
+                  <w:rFonts w:ascii="Cambria Math" w:hAnsi="Cambria Math"/>
+                  <w:noProof/>
+                </w:rPr>
+                <m:t>x</m:t>
+              </m:r>
+            </m:e>
+            <m:sup>
+              <m:r>
+                <w:rPr>
+                  <w:rFonts w:ascii="Cambria Math" w:hAnsi="Cambria Math"/>
+                  <w:noProof/>
+                </w:rPr>
+                <m:t>2</m:t>
+              </m:r>
+            </m:sup>
+          </m:sSup>
+          <m:r>
+            <w:rPr>
+              <w:rFonts w:ascii="Cambria Math" w:hAnsi="Cambria Math"/>
+              <w:noProof/>
+            </w:rPr>
+            <m:t>-4x-7</m:t>
+          </m:r>
+        </m:oMath>
+      </m:oMathPara>
+    </w:p>
+    <w:p>
+      <w:pPr>
+        <w:jc w:val="center"/>
+        <w:rPr>
+          <w:rFonts w:eastAsiaTheme="minorEastAsia"/>
+          <w:noProof/>
+        </w:rPr>
+      </w:pPr>
+      <w:r>
+        <w:rPr>
+          <w:noProof/>
+        </w:rPr>
+        <w:drawing>
+          <wp:inline distT="0" distB="0" distL="0" distR="0" wp14:anchorId="52E72CA1" wp14:editId="3B9E5C4E">
+            <wp:extent cx="1655064" cy="1298448"/>
+            <wp:effectExtent l="0" t="0" r="2540" b="0"/>
+            <wp:docPr id="1095128572" name="Picture 1" descr="A graph of a function&#10;&#10;AI-generated content may be incorrect."/>
+            <wp:cNvGraphicFramePr>
+              <a:graphicFrameLocks xmlns:a="http://schemas.openxmlformats.org/drawingml/2006/main" noChangeAspect="1"/>
+            </wp:cNvGraphicFramePr>
+            <a:graphic xmlns:a="http://schemas.openxmlformats.org/drawingml/2006/main">
+              <a:graphicData uri="http://schemas.openxmlformats.org/drawingml/2006/picture">
+                <pic:pic xmlns:pic="http://schemas.openxmlformats.org/drawingml/2006/picture">
+                  <pic:nvPicPr>
+                    <pic:cNvPr id="1095128572" name="Picture 1" descr="A graph of a function&#10;&#10;AI-generated content may be incorrect."/>
+                    <pic:cNvPicPr/>
+                  </pic:nvPicPr>
+                  <pic:blipFill>
+                    <a:blip r:embed="rId13"/>
+                    <a:stretch>
+                      <a:fillRect/>
+                    </a:stretch>
+                  </pic:blipFill>
+                  <pic:spPr>
+                    <a:xfrm>
+                      <a:off x="0" y="0"/>
+                      <a:ext cx="1655064" cy="1298448"/>
+                    </a:xfrm>
+                    <a:prstGeom prst="rect">
+                      <a:avLst/>
+                    </a:prstGeom>
+                  </pic:spPr>
+                </pic:pic>
+              </a:graphicData>
+            </a:graphic>
+          </wp:inline>
+        </w:drawing>
+      </w:r>
+    </w:p>
+    <w:p>
+      <w:pPr>
+        <w:jc w:val="center"/>
+        <w:rPr>
+          <w:noProof/>
+        </w:rPr>
+      </w:pPr>
+      <w:r>
+        <w:rPr>
+          <w:noProof/>
+        </w:rPr>
+        <w:drawing>
+          <wp:inline distT="0" distB="0" distL="0" distR="0" wp14:anchorId="232FFA82" wp14:editId="405B2130">
+            <wp:extent cx="1161288" cy="978408"/>
+            <wp:effectExtent l="0" t="0" r="1270" b="0"/>
+            <wp:docPr id="1692466157" name="Picture 1" descr="A screenshot of a math problem&#10;&#10;AI-generated content may be incorrect."/>
+            <wp:cNvGraphicFramePr>
+              <a:graphicFrameLocks xmlns:a="http://schemas.openxmlformats.org/drawingml/2006/main" noChangeAspect="1"/>
+            </wp:cNvGraphicFramePr>
+            <a:graphic xmlns:a="http://schemas.openxmlformats.org/drawingml/2006/main">
+              <a:graphicData uri="http://schemas.openxmlformats.org/drawingml/2006/picture">
+                <pic:pic xmlns:pic="http://schemas.openxmlformats.org/drawingml/2006/picture">
+                  <pic:nvPicPr>
+                    <pic:cNvPr id="1692466157" name="Picture 1" descr="A screenshot of a math problem&#10;&#10;AI-generated content may be incorrect."/>
+                    <pic:cNvPicPr/>
+                  </pic:nvPicPr>
+                  <pic:blipFill>
+                    <a:blip r:embed="rId14"/>
+                    <a:stretch>
+                      <a:fillRect/>
+                    </a:stretch>
+                  </pic:blipFill>
+                  <pic:spPr>
+                    <a:xfrm>
+                      <a:off x="0" y="0"/>
+                      <a:ext cx="1161288" cy="978408"/>
+                    </a:xfrm>
+                    <a:prstGeom prst="rect">
+                      <a:avLst/>
+                    </a:prstGeom>
+                  </pic:spPr>
+                </pic:pic>
+              </a:graphicData>
+            </a:graphic>
+          </wp:inline>
+        </w:drawing>
+      </w:r>
+    </w:p>
+    <w:p>
+      <w:pPr>
+        <w:rPr>
+          <w:rFonts w:eastAsiaTheme="minorEastAsia"/>
+          <w:noProof/>
+        </w:rPr>
+      </w:pPr>
+      <m:oMathPara>
+        <m:oMath>
+          <m:d>
+            <m:dPr>
+              <m:ctrlPr>
+                <w:rPr>
+                  <w:rFonts w:ascii="Cambria Math" w:hAnsi="Cambria Math"/>
+                  <w:i/>
+                  <w:noProof/>
+                </w:rPr>
+              </m:ctrlPr>
+            </m:dPr>
+            <m:e>
+              <m:r>
+                <w:rPr>
+                  <w:rFonts w:ascii="Cambria Math" w:hAnsi="Cambria Math"/>
+                  <w:noProof/>
+                </w:rPr>
+                <m:t>2</m:t>
+              </m:r>
+            </m:e>
+          </m:d>
+          <m:r>
+            <w:rPr>
+              <w:rFonts w:ascii="Cambria Math" w:hAnsi="Cambria Math"/>
+              <w:noProof/>
+            </w:rPr>
+            <m:t>2±</m:t>
+          </m:r>
+          <m:rad>
+            <m:radPr>
+              <m:degHide m:val="1"/>
+              <m:ctrlPr>
+                <w:rPr>
+                  <w:rFonts w:ascii="Cambria Math" w:hAnsi="Cambria Math"/>
+                  <w:i/>
+                  <w:noProof/>
+                </w:rPr>
+              </m:ctrlPr>
+            </m:radPr>
+            <m:deg/>
+            <m:e>
+              <m:r>
+                <w:rPr>
+                  <w:rFonts w:ascii="Cambria Math" w:hAnsi="Cambria Math"/>
+                  <w:noProof/>
+                </w:rPr>
+                <m:t>11</m:t>
+              </m:r>
+            </m:e>
+          </m:rad>
+        </m:oMath>
+      </m:oMathPara>
+    </w:p>
+    <w:p>
+      <w:pPr>
+        <w:rPr>
+          <w:rFonts w:eastAsiaTheme="minorEastAsia"/>
+          <w:b/>
+          <w:bCs/>
+          <w:noProof/>
+        </w:rPr>
+      </w:pPr>
+      <w:r>
+        <w:rPr>
+          <w:rFonts w:eastAsiaTheme="minorEastAsia"/>
+          <w:b/>
+          <w:bCs/>
+          <w:noProof/>
+        </w:rPr>
+        <w:br w:type="column"/>
+      </w:r>
+      <w:r>
+        <w:rPr>
+          <w:rFonts w:eastAsiaTheme="minorEastAsia"/>
+          <w:b/>
+          <w:bCs/>
+          <w:noProof/>
+        </w:rPr>
+        <w:lastRenderedPageBreak/>
+        <w:t>Solving Quadratic Equations in Different Forms with the Graphing Calculator</w:t>
+      </w:r>
+    </w:p>
+    <w:p>
+      <w:pPr>
+        <w:rPr>
+          <w:noProof/>
+        </w:rPr>
+      </w:pPr>
+      <w:r>
+        <w:rPr>
+          <w:noProof/>
+        </w:rPr>
+        <w:t>Example 3</w:t>
+      </w:r>
+    </w:p>
+    <w:p>
+      <w:pPr>
+        <w:rPr>
+          <w:rFonts w:eastAsiaTheme="minorEastAsia"/>
+          <w:noProof/>
+        </w:rPr>
+      </w:pPr>
+      <w:r>
+        <w:rPr>
+          <w:noProof/>
+        </w:rPr>
+        <w:t>What are the two solutions to the equation</w:t>
+      </w:r>
+      <w:r>
+        <w:rPr>
+          <w:noProof/>
+        </w:rPr>
+        <w:br/>
+      </w:r>
+      <m:oMathPara>
+        <m:oMathParaPr>
+          <m:jc m:val="left"/>
+        </m:oMathParaPr>
+        <m:oMath>
+          <m:r>
+            <w:rPr>
+              <w:rFonts w:ascii="Cambria Math" w:hAnsi="Cambria Math"/>
+              <w:noProof/>
+            </w:rPr>
+            <m:t>-</m:t>
+          </m:r>
+          <m:sSup>
+            <m:sSupPr>
+              <m:ctrlPr>
+                <w:rPr>
+                  <w:rFonts w:ascii="Cambria Math" w:hAnsi="Cambria Math"/>
+                  <w:i/>
+                  <w:noProof/>
+                </w:rPr>
+              </m:ctrlPr>
+            </m:sSupPr>
+            <m:e>
+              <m:r>
+                <w:rPr>
+                  <w:rFonts w:ascii="Cambria Math" w:hAnsi="Cambria Math"/>
+                  <w:noProof/>
+                </w:rPr>
+                <m:t>x</m:t>
+              </m:r>
+            </m:e>
+            <m:sup>
+              <m:r>
+                <w:rPr>
+                  <w:rFonts w:ascii="Cambria Math" w:hAnsi="Cambria Math"/>
+                  <w:noProof/>
+                </w:rPr>
+                <m:t>2</m:t>
+              </m:r>
+            </m:sup>
+          </m:sSup>
+          <m:r>
+            <w:rPr>
+              <w:rFonts w:ascii="Cambria Math" w:hAnsi="Cambria Math"/>
+              <w:noProof/>
+            </w:rPr>
+            <m:t>-4x+6=</m:t>
+          </m:r>
+          <m:r>
+            <w:rPr>
+              <w:rFonts w:ascii="Cambria Math" w:hAnsi="Cambria Math"/>
+              <w:noProof/>
+            </w:rPr>
+            <m:t>1</m:t>
+          </m:r>
+        </m:oMath>
+      </m:oMathPara>
+    </w:p>
+    <w:p>
+      <w:pPr>
+        <w:rPr>
+          <w:rFonts w:eastAsiaTheme="minorEastAsia"/>
+          <w:noProof/>
+        </w:rPr>
+      </w:pPr>
+      <m:oMathPara>
+        <m:oMathParaPr>
+          <m:jc m:val="left"/>
+        </m:oMathParaPr>
+        <m:oMath>
+          <m:r>
+            <w:rPr>
+              <w:rFonts w:ascii="Cambria Math" w:hAnsi="Cambria Math"/>
+              <w:noProof/>
+            </w:rPr>
+            <m:t xml:space="preserve">y= </m:t>
+          </m:r>
+          <m:r>
+            <w:rPr>
+              <w:rFonts w:ascii="Cambria Math" w:hAnsi="Cambria Math"/>
+              <w:noProof/>
+            </w:rPr>
+            <m:t>-</m:t>
+          </m:r>
+          <m:sSup>
+            <m:sSupPr>
+              <m:ctrlPr>
+                <w:rPr>
+                  <w:rFonts w:ascii="Cambria Math" w:hAnsi="Cambria Math"/>
+                  <w:i/>
+                  <w:noProof/>
+                </w:rPr>
+              </m:ctrlPr>
+            </m:sSupPr>
+            <m:e>
+              <m:r>
+                <w:rPr>
+                  <w:rFonts w:ascii="Cambria Math" w:hAnsi="Cambria Math"/>
+                  <w:noProof/>
+                </w:rPr>
+                <m:t>x</m:t>
+              </m:r>
+            </m:e>
+            <m:sup>
+              <m:r>
+                <w:rPr>
+                  <w:rFonts w:ascii="Cambria Math" w:hAnsi="Cambria Math"/>
+                  <w:noProof/>
+                </w:rPr>
+                <m:t>2</m:t>
+              </m:r>
+            </m:sup>
+          </m:sSup>
+          <m:r>
+            <w:rPr>
+              <w:rFonts w:ascii="Cambria Math" w:hAnsi="Cambria Math"/>
+              <w:noProof/>
+            </w:rPr>
+            <m:t>-4x+</m:t>
+          </m:r>
+          <m:r>
+            <w:rPr>
+              <w:rFonts w:ascii="Cambria Math" w:hAnsi="Cambria Math"/>
+              <w:noProof/>
+            </w:rPr>
+            <m:t>5</m:t>
+          </m:r>
+        </m:oMath>
+      </m:oMathPara>
+    </w:p>
+    <w:p>
+      <w:pPr>
+        <w:jc w:val="center"/>
+        <w:rPr>
+          <w:noProof/>
+        </w:rPr>
+      </w:pPr>
+      <w:r>
+        <w:rPr>
+          <w:noProof/>
+        </w:rPr>
+        <w:drawing>
+          <wp:inline distT="0" distB="0" distL="0" distR="0" wp14:anchorId="22A731D2" wp14:editId="4910F7C8">
+            <wp:extent cx="2496312" cy="1993392"/>
+            <wp:effectExtent l="0" t="0" r="0" b="6985"/>
+            <wp:docPr id="1227390708" name="Picture 1" descr="A graph of a function&#10;&#10;AI-generated content may be incorrect."/>
+            <wp:cNvGraphicFramePr>
+              <a:graphicFrameLocks xmlns:a="http://schemas.openxmlformats.org/drawingml/2006/main" noChangeAspect="1"/>
+            </wp:cNvGraphicFramePr>
+            <a:graphic xmlns:a="http://schemas.openxmlformats.org/drawingml/2006/main">
+              <a:graphicData uri="http://schemas.openxmlformats.org/drawingml/2006/picture">
+                <pic:pic xmlns:pic="http://schemas.openxmlformats.org/drawingml/2006/picture">
+                  <pic:nvPicPr>
+                    <pic:cNvPr id="1227390708" name="Picture 1" descr="A graph of a function&#10;&#10;AI-generated content may be incorrect."/>
+                    <pic:cNvPicPr/>
+                  </pic:nvPicPr>
+                  <pic:blipFill>
+                    <a:blip r:embed="rId15"/>
+                    <a:stretch>
+                      <a:fillRect/>
+                    </a:stretch>
+                  </pic:blipFill>
+                  <pic:spPr>
+                    <a:xfrm>
+                      <a:off x="0" y="0"/>
+                      <a:ext cx="2496312" cy="1993392"/>
+                    </a:xfrm>
+                    <a:prstGeom prst="rect">
+                      <a:avLst/>
+                    </a:prstGeom>
+                  </pic:spPr>
+                </pic:pic>
+              </a:graphicData>
+            </a:graphic>
+          </wp:inline>
+        </w:drawing>
+      </w:r>
+    </w:p>
+    <w:p>
+      <w:pPr>
+        <w:jc w:val="center"/>
+        <w:rPr>
+          <w:noProof/>
+        </w:rPr>
+      </w:pPr>
+      <w:r>
+        <w:rPr>
+          <w:noProof/>
+        </w:rPr>
+        <w:drawing>
+          <wp:inline distT="0" distB="0" distL="0" distR="0" wp14:anchorId="514F4ECC" wp14:editId="039491C5">
+            <wp:extent cx="1883664" cy="2542032"/>
+            <wp:effectExtent l="0" t="0" r="2540" b="0"/>
+            <wp:docPr id="822700248" name="Picture 1" descr="A screenshot of a function analysis&#10;&#10;AI-generated content may be incorrect."/>
+            <wp:cNvGraphicFramePr>
+              <a:graphicFrameLocks xmlns:a="http://schemas.openxmlformats.org/drawingml/2006/main" noChangeAspect="1"/>
+            </wp:cNvGraphicFramePr>
+            <a:graphic xmlns:a="http://schemas.openxmlformats.org/drawingml/2006/main">
+              <a:graphicData uri="http://schemas.openxmlformats.org/drawingml/2006/picture">
+                <pic:pic xmlns:pic="http://schemas.openxmlformats.org/drawingml/2006/picture">
+                  <pic:nvPicPr>
+                    <pic:cNvPr id="822700248" name="Picture 1" descr="A screenshot of a function analysis&#10;&#10;AI-generated content may be incorrect."/>
+                    <pic:cNvPicPr/>
+                  </pic:nvPicPr>
+                  <pic:blipFill>
+                    <a:blip r:embed="rId16"/>
+                    <a:stretch>
+                      <a:fillRect/>
+                    </a:stretch>
+                  </pic:blipFill>
+                  <pic:spPr>
+                    <a:xfrm>
+                      <a:off x="0" y="0"/>
+                      <a:ext cx="1883664" cy="2542032"/>
+                    </a:xfrm>
+                    <a:prstGeom prst="rect">
+                      <a:avLst/>
+                    </a:prstGeom>
+                  </pic:spPr>
+                </pic:pic>
+              </a:graphicData>
+            </a:graphic>
+          </wp:inline>
+        </w:drawing>
+      </w:r>
+    </w:p>
+    <w:p>
+      <w:pPr>
+        <w:pStyle w:val="Heading3"/>
+        <w:rPr>
+          <w:noProof/>
+        </w:rPr>
+      </w:pPr>
+      <w:r>
+        <w:rPr>
+          <w:noProof/>
+        </w:rPr>
+        <w:t>Check Your Understanding of Section 6.2</w:t>
+      </w:r>
+    </w:p>
+    <w:p>
+      <w:pPr>
+        <w:pStyle w:val="ListParagraph"/>
+        <w:numPr>
+          <w:ilvl w:val="0"/>
+          <w:numId w:val="21"/>
+        </w:numPr>
+      </w:pPr>
+      <w:r>
+        <w:t>Multiple-Choice</w:t>
+      </w:r>
+    </w:p>
+    <w:p>
+      <w:pPr>
+        <w:pStyle w:val="ListParagraph"/>
+        <w:numPr>
+          <w:ilvl w:val="0"/>
+          <w:numId w:val="22"/>
+        </w:numPr>
+        <w:rPr>
+          <w:b/>
+          <w:bCs/>
+        </w:rPr>
+      </w:pPr>
+      <w:r>
+        <w:t xml:space="preserve">What are the solutions to </w:t>
+      </w:r>
+      <m:oMath>
+        <m:sSup>
+          <m:sSupPr>
+            <m:ctrlPr>
+              <w:rPr>
+                <w:rFonts w:ascii="Cambria Math" w:hAnsi="Cambria Math"/>
+                <w:i/>
+              </w:rPr>
+            </m:ctrlPr>
+          </m:sSupPr>
+          <m:e>
+            <m:r>
+              <w:rPr>
+                <w:rFonts w:ascii="Cambria Math" w:hAnsi="Cambria Math"/>
+              </w:rPr>
+              <m:t>x</m:t>
+            </m:r>
+          </m:e>
+          <m:sup>
+            <m:r>
+              <w:rPr>
+                <w:rFonts w:ascii="Cambria Math" w:hAnsi="Cambria Math"/>
+              </w:rPr>
+              <m:t>2</m:t>
+            </m:r>
+          </m:sup>
+        </m:sSup>
+        <m:r>
+          <w:rPr>
+            <w:rFonts w:ascii="Cambria Math" w:hAnsi="Cambria Math"/>
+          </w:rPr>
+          <m:t>+3x-4=0</m:t>
+        </m:r>
+      </m:oMath>
+      <w:r>
+        <w:rPr>
+          <w:rFonts w:eastAsiaTheme="minorEastAsia"/>
+        </w:rPr>
+        <w:t>?</w:t>
+      </w:r>
+      <w:r>
+        <w:rPr>
+          <w:rFonts w:eastAsiaTheme="minorEastAsia"/>
+        </w:rPr>
+        <w:br/>
+      </w:r>
+      <w:r>
+        <w:rPr>
+          <w:rFonts w:eastAsiaTheme="minorEastAsia"/>
+          <w:b/>
+          <w:bCs/>
+        </w:rPr>
+        <w:t>(2) x = 1, x = -4</w:t>
+      </w:r>
+    </w:p>
+    <w:p>
+      <w:pPr>
+        <w:pStyle w:val="ListParagraph"/>
+        <w:numPr>
+          <w:ilvl w:val="0"/>
+          <w:numId w:val="22"/>
+        </w:numPr>
+        <w:rPr>
+          <w:b/>
+          <w:bCs/>
+        </w:rPr>
+      </w:pPr>
+      <w:r>
+        <w:rPr>
+          <w:rFonts w:eastAsiaTheme="minorEastAsia"/>
+        </w:rPr>
+        <w:t xml:space="preserve">What are the solutions to </w:t>
+      </w:r>
+      <m:oMath>
+        <m:sSup>
+          <m:sSupPr>
+            <m:ctrlPr>
+              <w:rPr>
+                <w:rFonts w:ascii="Cambria Math" w:eastAsiaTheme="minorEastAsia" w:hAnsi="Cambria Math"/>
+                <w:i/>
+              </w:rPr>
+            </m:ctrlPr>
+          </m:sSupPr>
+          <m:e>
+            <m:r>
+              <w:rPr>
+                <w:rFonts w:ascii="Cambria Math" w:eastAsiaTheme="minorEastAsia" w:hAnsi="Cambria Math"/>
+              </w:rPr>
+              <m:t>x</m:t>
+            </m:r>
+          </m:e>
+          <m:sup>
+            <m:r>
+              <w:rPr>
+                <w:rFonts w:ascii="Cambria Math" w:eastAsiaTheme="minorEastAsia" w:hAnsi="Cambria Math"/>
+              </w:rPr>
+              <m:t>2</m:t>
+            </m:r>
+          </m:sup>
+        </m:sSup>
+        <m:r>
+          <w:rPr>
+            <w:rFonts w:ascii="Cambria Math" w:eastAsiaTheme="minorEastAsia" w:hAnsi="Cambria Math"/>
+          </w:rPr>
+          <m:t>-3x-10=0</m:t>
+        </m:r>
+      </m:oMath>
+      <w:r>
+        <w:rPr>
+          <w:rFonts w:eastAsiaTheme="minorEastAsia"/>
+        </w:rPr>
+        <w:t>?</w:t>
+      </w:r>
+      <w:r>
+        <w:rPr>
+          <w:rFonts w:eastAsiaTheme="minorEastAsia"/>
+        </w:rPr>
+        <w:br/>
+      </w:r>
+      <w:r>
+        <w:rPr>
+          <w:rFonts w:eastAsiaTheme="minorEastAsia"/>
+          <w:b/>
+          <w:bCs/>
+        </w:rPr>
+        <w:t>(3) x = -2, x = 5</w:t>
+      </w:r>
+    </w:p>
+    <w:p>
+      <w:pPr>
+        <w:pStyle w:val="ListParagraph"/>
+        <w:numPr>
+          <w:ilvl w:val="0"/>
+          <w:numId w:val="22"/>
+        </w:numPr>
+        <w:rPr>
+          <w:b/>
+          <w:bCs/>
+        </w:rPr>
+      </w:pPr>
+      <w:r>
+        <w:rPr>
+          <w:rFonts w:eastAsiaTheme="minorEastAsia"/>
+        </w:rPr>
+        <w:t xml:space="preserve">Solve for all values of x, rounded to the nearest hundredth: </w:t>
+      </w:r>
+      <m:oMath>
+        <m:sSup>
+          <m:sSupPr>
+            <m:ctrlPr>
+              <w:rPr>
+                <w:rFonts w:ascii="Cambria Math" w:eastAsiaTheme="minorEastAsia" w:hAnsi="Cambria Math"/>
+                <w:i/>
+              </w:rPr>
+            </m:ctrlPr>
+          </m:sSupPr>
+          <m:e>
+            <m:r>
+              <w:rPr>
+                <w:rFonts w:ascii="Cambria Math" w:eastAsiaTheme="minorEastAsia" w:hAnsi="Cambria Math"/>
+              </w:rPr>
+              <m:t>x</m:t>
+            </m:r>
+          </m:e>
+          <m:sup>
+            <m:r>
+              <w:rPr>
+                <w:rFonts w:ascii="Cambria Math" w:eastAsiaTheme="minorEastAsia" w:hAnsi="Cambria Math"/>
+              </w:rPr>
+              <m:t>2</m:t>
+            </m:r>
+          </m:sup>
+        </m:sSup>
+        <m:r>
+          <w:rPr>
+            <w:rFonts w:ascii="Cambria Math" w:eastAsiaTheme="minorEastAsia" w:hAnsi="Cambria Math"/>
+          </w:rPr>
+          <m:t>-4x+1=0</m:t>
+        </m:r>
+      </m:oMath>
+      <w:r>
+        <w:rPr>
+          <w:rFonts w:eastAsiaTheme="minorEastAsia"/>
+        </w:rPr>
+        <w:t>.</w:t>
+      </w:r>
+      <w:r>
+        <w:rPr>
+          <w:rFonts w:eastAsiaTheme="minorEastAsia"/>
+        </w:rPr>
+        <w:br/>
+      </w:r>
+      <w:r>
+        <w:rPr>
+          <w:rFonts w:eastAsiaTheme="minorEastAsia"/>
+          <w:b/>
+          <w:bCs/>
+        </w:rPr>
+        <w:t>(3) 3.73, 0.27</w:t>
+      </w:r>
+    </w:p>
+    <w:p>
+      <w:pPr>
+        <w:pStyle w:val="ListParagraph"/>
+        <w:numPr>
+          <w:ilvl w:val="0"/>
+          <w:numId w:val="22"/>
+        </w:numPr>
+        <w:rPr>
+          <w:b/>
+          <w:bCs/>
+        </w:rPr>
+      </w:pPr>
+      <w:r>
+        <w:rPr>
+          <w:rFonts w:eastAsiaTheme="minorEastAsia"/>
+        </w:rPr>
+        <w:t xml:space="preserve">Solve for all values of x, rounded to the nearest hundredth: </w:t>
+      </w:r>
+      <m:oMath>
+        <m:sSup>
+          <m:sSupPr>
+            <m:ctrlPr>
+              <w:rPr>
+                <w:rFonts w:ascii="Cambria Math" w:eastAsiaTheme="minorEastAsia" w:hAnsi="Cambria Math"/>
+                <w:i/>
+              </w:rPr>
+            </m:ctrlPr>
+          </m:sSupPr>
+          <m:e>
+            <m:r>
+              <w:rPr>
+                <w:rFonts w:ascii="Cambria Math" w:eastAsiaTheme="minorEastAsia" w:hAnsi="Cambria Math"/>
+              </w:rPr>
+              <m:t>x</m:t>
+            </m:r>
+          </m:e>
+          <m:sup>
+            <m:r>
+              <w:rPr>
+                <w:rFonts w:ascii="Cambria Math" w:eastAsiaTheme="minorEastAsia" w:hAnsi="Cambria Math"/>
+              </w:rPr>
+              <m:t>2</m:t>
+            </m:r>
+          </m:sup>
+        </m:sSup>
+        <m:r>
+          <w:rPr>
+            <w:rFonts w:ascii="Cambria Math" w:eastAsiaTheme="minorEastAsia" w:hAnsi="Cambria Math"/>
+          </w:rPr>
+          <m:t>+10x+23=0</m:t>
+        </m:r>
+      </m:oMath>
+      <w:r>
+        <w:rPr>
+          <w:rFonts w:eastAsiaTheme="minorEastAsia"/>
+        </w:rPr>
+        <w:t>.</w:t>
+      </w:r>
+      <w:r>
+        <w:rPr>
+          <w:rFonts w:eastAsiaTheme="minorEastAsia"/>
+        </w:rPr>
+        <w:br/>
+      </w:r>
+      <w:r>
+        <w:rPr>
+          <w:rFonts w:eastAsiaTheme="minorEastAsia"/>
+          <w:b/>
+          <w:bCs/>
+        </w:rPr>
+        <w:t>(2) -3.59, -6.41</w:t>
+      </w:r>
+    </w:p>
+    <w:p>
+      <w:pPr>
+        <w:pStyle w:val="ListParagraph"/>
+        <w:numPr>
+          <w:ilvl w:val="0"/>
+          <w:numId w:val="22"/>
+        </w:numPr>
+        <w:rPr>
+          <w:b/>
+          <w:bCs/>
+        </w:rPr>
+      </w:pPr>
+      <w:r>
+        <w:rPr>
+          <w:rFonts w:eastAsiaTheme="minorEastAsia"/>
+        </w:rPr>
+        <w:t xml:space="preserve">Solve for all values of x: </w:t>
+      </w:r>
+      <m:oMath>
+        <m:sSup>
+          <m:sSupPr>
+            <m:ctrlPr>
+              <w:rPr>
+                <w:rFonts w:ascii="Cambria Math" w:eastAsiaTheme="minorEastAsia" w:hAnsi="Cambria Math"/>
+                <w:i/>
+              </w:rPr>
+            </m:ctrlPr>
+          </m:sSupPr>
+          <m:e>
+            <m:r>
+              <w:rPr>
+                <w:rFonts w:ascii="Cambria Math" w:eastAsiaTheme="minorEastAsia" w:hAnsi="Cambria Math"/>
+              </w:rPr>
+              <m:t>x</m:t>
+            </m:r>
+          </m:e>
+          <m:sup>
+            <m:r>
+              <w:rPr>
+                <w:rFonts w:ascii="Cambria Math" w:eastAsiaTheme="minorEastAsia" w:hAnsi="Cambria Math"/>
+              </w:rPr>
+              <m:t>2</m:t>
+            </m:r>
+          </m:sup>
+        </m:sSup>
+        <m:r>
+          <w:rPr>
+            <w:rFonts w:ascii="Cambria Math" w:eastAsiaTheme="minorEastAsia" w:hAnsi="Cambria Math"/>
+          </w:rPr>
+          <m:t>+6x+2=0.</m:t>
+        </m:r>
+      </m:oMath>
+      <w:r>
+        <w:rPr>
+          <w:rFonts w:eastAsiaTheme="minorEastAsia"/>
+        </w:rPr>
+        <w:br/>
+      </w:r>
+      <w:r>
+        <w:rPr>
+          <w:rFonts w:eastAsiaTheme="minorEastAsia"/>
+          <w:b/>
+          <w:bCs/>
+        </w:rPr>
+        <w:t xml:space="preserve">(2) </w:t>
+      </w:r>
+      <m:oMath>
+        <m:r>
+          <m:rPr>
+            <m:sty m:val="bi"/>
+          </m:rPr>
+          <w:rPr>
+            <w:rFonts w:ascii="Cambria Math" w:eastAsiaTheme="minorEastAsia" w:hAnsi="Cambria Math"/>
+          </w:rPr>
+          <m:t>-3+</m:t>
+        </m:r>
+        <m:rad>
+          <m:radPr>
+            <m:degHide m:val="1"/>
+            <m:ctrlPr>
+              <w:rPr>
+                <w:rFonts w:ascii="Cambria Math" w:eastAsiaTheme="minorEastAsia" w:hAnsi="Cambria Math"/>
+                <w:b/>
+                <w:bCs/>
+                <w:i/>
+              </w:rPr>
+            </m:ctrlPr>
+          </m:radPr>
+          <m:deg/>
+          <m:e>
+            <m:r>
+              <m:rPr>
+                <m:sty m:val="bi"/>
+              </m:rPr>
+              <w:rPr>
+                <w:rFonts w:ascii="Cambria Math" w:eastAsiaTheme="minorEastAsia" w:hAnsi="Cambria Math"/>
+              </w:rPr>
+              <m:t>7</m:t>
+            </m:r>
+          </m:e>
+        </m:rad>
+        <m:r>
+          <m:rPr>
+            <m:sty m:val="bi"/>
+          </m:rPr>
+          <w:rPr>
+            <w:rFonts w:ascii="Cambria Math" w:eastAsiaTheme="minorEastAsia" w:hAnsi="Cambria Math"/>
+          </w:rPr>
+          <m:t>, -3-</m:t>
+        </m:r>
+        <m:rad>
+          <m:radPr>
+            <m:degHide m:val="1"/>
+            <m:ctrlPr>
+              <w:rPr>
+                <w:rFonts w:ascii="Cambria Math" w:eastAsiaTheme="minorEastAsia" w:hAnsi="Cambria Math"/>
+                <w:b/>
+                <w:bCs/>
+                <w:i/>
+              </w:rPr>
+            </m:ctrlPr>
+          </m:radPr>
+          <m:deg/>
+          <m:e>
+            <m:r>
+              <m:rPr>
+                <m:sty m:val="bi"/>
+              </m:rPr>
+              <w:rPr>
+                <w:rFonts w:ascii="Cambria Math" w:eastAsiaTheme="minorEastAsia" w:hAnsi="Cambria Math"/>
+              </w:rPr>
+              <m:t>7</m:t>
+            </m:r>
+          </m:e>
+        </m:rad>
+      </m:oMath>
+    </w:p>
+    <w:p>
+      <w:pPr>
+        <w:pStyle w:val="ListParagraph"/>
+        <w:numPr>
+          <w:ilvl w:val="0"/>
+          <w:numId w:val="22"/>
+        </w:numPr>
+        <w:rPr>
+          <w:b/>
+          <w:bCs/>
+        </w:rPr>
+      </w:pPr>
+      <w:r>
+        <w:t xml:space="preserve">Which graph could be used to find the solutions to the equation </w:t>
+      </w:r>
+      <m:oMath>
+        <m:sSup>
+          <m:sSupPr>
+            <m:ctrlPr>
+              <w:rPr>
+                <w:rFonts w:ascii="Cambria Math" w:hAnsi="Cambria Math"/>
+                <w:i/>
+              </w:rPr>
+            </m:ctrlPr>
+          </m:sSupPr>
+          <m:e>
+            <m:r>
+              <w:rPr>
+                <w:rFonts w:ascii="Cambria Math" w:hAnsi="Cambria Math"/>
+              </w:rPr>
+              <m:t>x</m:t>
+            </m:r>
+          </m:e>
+          <m:sup>
+            <m:r>
+              <w:rPr>
+                <w:rFonts w:ascii="Cambria Math" w:hAnsi="Cambria Math"/>
+              </w:rPr>
+              <m:t>2</m:t>
+            </m:r>
+          </m:sup>
+        </m:sSup>
+        <m:r>
+          <w:rPr>
+            <w:rFonts w:ascii="Cambria Math" w:hAnsi="Cambria Math"/>
+          </w:rPr>
+          <m:t>-4x=5</m:t>
+        </m:r>
+      </m:oMath>
+      <w:r>
+        <w:rPr>
+          <w:rFonts w:eastAsiaTheme="minorEastAsia"/>
+        </w:rPr>
+        <w:t>?</w:t>
+      </w:r>
+      <w:r>
+        <w:rPr>
+          <w:rFonts w:eastAsiaTheme="minorEastAsia"/>
+        </w:rPr>
+        <w:br/>
+      </w:r>
+      <m:oMathPara>
+        <m:oMath>
+          <m:r>
+            <w:rPr>
+              <w:rFonts w:ascii="Cambria Math" w:hAnsi="Cambria Math"/>
+            </w:rPr>
+            <m:t>y=</m:t>
+          </m:r>
+          <m:sSup>
+            <m:sSupPr>
+              <m:ctrlPr>
+                <w:rPr>
+                  <w:rFonts w:ascii="Cambria Math" w:hAnsi="Cambria Math"/>
+                  <w:i/>
+                </w:rPr>
+              </m:ctrlPr>
+            </m:sSupPr>
+            <m:e>
+              <m:r>
+                <w:rPr>
+                  <w:rFonts w:ascii="Cambria Math" w:hAnsi="Cambria Math"/>
+                </w:rPr>
+                <m:t>x</m:t>
+              </m:r>
+            </m:e>
+            <m:sup>
+              <m:r>
+                <w:rPr>
+                  <w:rFonts w:ascii="Cambria Math" w:hAnsi="Cambria Math"/>
+                </w:rPr>
+                <m:t>2</m:t>
+              </m:r>
+            </m:sup>
+          </m:sSup>
+          <m:r>
+            <w:rPr>
+              <w:rFonts w:ascii="Cambria Math" w:hAnsi="Cambria Math"/>
+            </w:rPr>
+            <m:t>-4x</m:t>
+          </m:r>
+          <m:r>
+            <w:rPr>
+              <w:rFonts w:ascii="Cambria Math" w:hAnsi="Cambria Math"/>
+            </w:rPr>
+            <m:t>-5</m:t>
+          </m:r>
+          <m:r>
+            <w:rPr>
+              <w:rFonts w:ascii="Cambria Math" w:eastAsiaTheme="minorEastAsia" w:hAnsi="Cambria Math"/>
+            </w:rPr>
+            <m:t>=(x-5)(x+1)</m:t>
+          </m:r>
+          <m:r>
+            <w:rPr>
+              <w:rFonts w:eastAsiaTheme="minorEastAsia"/>
+            </w:rPr>
+            <w:br/>
+          </m:r>
+        </m:oMath>
+      </m:oMathPara>
+      <w:r>
+        <w:rPr>
+          <w:rFonts w:eastAsiaTheme="minorEastAsia"/>
+          <w:b/>
+          <w:bCs/>
+        </w:rPr>
+        <w:t>(1)</w:t>
+      </w:r>
+    </w:p>
+    <w:p>
+      <w:pPr>
+        <w:pStyle w:val="ListParagraph"/>
+        <w:numPr>
+          <w:ilvl w:val="0"/>
+          <w:numId w:val="22"/>
+        </w:numPr>
+        <w:rPr>
+          <w:b/>
+          <w:bCs/>
+        </w:rPr>
+      </w:pPr>
+      <w:r>
+        <w:rPr>
+          <w:rFonts w:eastAsiaTheme="minorEastAsia"/>
+        </w:rPr>
+        <w:t xml:space="preserve">The x-intercepts of the parabola defined by which equation are the solutions to the equation </w:t>
+      </w:r>
+      <m:oMath>
+        <m:sSup>
+          <m:sSupPr>
+            <m:ctrlPr>
+              <w:rPr>
+                <w:rFonts w:ascii="Cambria Math" w:eastAsiaTheme="minorEastAsia" w:hAnsi="Cambria Math"/>
+                <w:i/>
+              </w:rPr>
+            </m:ctrlPr>
+          </m:sSupPr>
+          <m:e>
+            <m:r>
+              <w:rPr>
+                <w:rFonts w:ascii="Cambria Math" w:eastAsiaTheme="minorEastAsia" w:hAnsi="Cambria Math"/>
+              </w:rPr>
+              <m:t>x</m:t>
+            </m:r>
+          </m:e>
+          <m:sup>
+            <m:r>
+              <w:rPr>
+                <w:rFonts w:ascii="Cambria Math" w:eastAsiaTheme="minorEastAsia" w:hAnsi="Cambria Math"/>
+              </w:rPr>
+              <m:t>2</m:t>
+            </m:r>
+          </m:sup>
+        </m:sSup>
+        <m:r>
+          <w:rPr>
+            <w:rFonts w:ascii="Cambria Math" w:eastAsiaTheme="minorEastAsia" w:hAnsi="Cambria Math"/>
+          </w:rPr>
+          <m:t>+5x=15</m:t>
+        </m:r>
+      </m:oMath>
+      <w:r>
+        <w:rPr>
+          <w:rFonts w:eastAsiaTheme="minorEastAsia"/>
+        </w:rPr>
+        <w:t>?</w:t>
+      </w:r>
+      <w:r>
+        <w:rPr>
+          <w:rFonts w:eastAsiaTheme="minorEastAsia"/>
+        </w:rPr>
+        <w:br/>
+      </w:r>
+      <w:r>
+        <w:rPr>
+          <w:rFonts w:eastAsiaTheme="minorEastAsia"/>
+          <w:b/>
+          <w:bCs/>
+        </w:rPr>
+        <w:t xml:space="preserve">(3) </w:t>
+      </w:r>
+      <m:oMath>
+        <m:r>
+          <m:rPr>
+            <m:sty m:val="bi"/>
+          </m:rPr>
+          <w:rPr>
+            <w:rFonts w:ascii="Cambria Math" w:eastAsiaTheme="minorEastAsia" w:hAnsi="Cambria Math"/>
+          </w:rPr>
+          <m:t>y=</m:t>
+        </m:r>
+        <m:sSup>
+          <m:sSupPr>
+            <m:ctrlPr>
+              <w:rPr>
+                <w:rFonts w:ascii="Cambria Math" w:eastAsiaTheme="minorEastAsia" w:hAnsi="Cambria Math"/>
+                <w:b/>
+                <w:bCs/>
+                <w:i/>
+              </w:rPr>
+            </m:ctrlPr>
+          </m:sSupPr>
+          <m:e>
+            <m:r>
+              <m:rPr>
+                <m:sty m:val="bi"/>
+              </m:rPr>
+              <w:rPr>
+                <w:rFonts w:ascii="Cambria Math" w:eastAsiaTheme="minorEastAsia" w:hAnsi="Cambria Math"/>
+              </w:rPr>
+              <m:t>x</m:t>
+            </m:r>
+          </m:e>
+          <m:sup>
+            <m:r>
+              <m:rPr>
+                <m:sty m:val="bi"/>
+              </m:rPr>
+              <w:rPr>
+                <w:rFonts w:ascii="Cambria Math" w:eastAsiaTheme="minorEastAsia" w:hAnsi="Cambria Math"/>
+              </w:rPr>
+              <m:t>2</m:t>
+            </m:r>
+          </m:sup>
+        </m:sSup>
+        <m:r>
+          <m:rPr>
+            <m:sty m:val="bi"/>
+          </m:rPr>
+          <w:rPr>
+            <w:rFonts w:ascii="Cambria Math" w:eastAsiaTheme="minorEastAsia" w:hAnsi="Cambria Math"/>
+          </w:rPr>
+          <m:t>+5</m:t>
+        </m:r>
+        <m:r>
+          <m:rPr>
+            <m:sty m:val="bi"/>
+          </m:rPr>
+          <w:rPr>
+            <w:rFonts w:ascii="Cambria Math" w:eastAsiaTheme="minorEastAsia" w:hAnsi="Cambria Math"/>
+          </w:rPr>
+          <m:t>x-15</m:t>
+        </m:r>
+      </m:oMath>
+    </w:p>
+    <w:p>
+      <w:pPr>
+        <w:pStyle w:val="ListParagraph"/>
+        <w:numPr>
+          <w:ilvl w:val="0"/>
+          <w:numId w:val="22"/>
+        </w:numPr>
+        <w:rPr>
+          <w:b/>
+          <w:bCs/>
+        </w:rPr>
+      </w:pPr>
+      <w:r>
+        <w:rPr>
+          <w:rFonts w:eastAsiaTheme="minorEastAsia"/>
+        </w:rPr>
+        <w:t>The x-coordinates of the intersection of the line and the parabola are the solutions to which equation?</w:t>
+      </w:r>
+      <w:r>
+        <w:rPr>
+          <w:rFonts w:eastAsiaTheme="minorEastAsia"/>
+        </w:rPr>
+        <w:br/>
+      </w:r>
+      <w:r>
+        <w:rPr>
+          <w:rFonts w:eastAsiaTheme="minorEastAsia"/>
+          <w:b/>
+          <w:bCs/>
+        </w:rPr>
+        <w:t xml:space="preserve">(3) </w:t>
+      </w:r>
+      <m:oMath>
+        <m:sSup>
+          <m:sSupPr>
+            <m:ctrlPr>
+              <w:rPr>
+                <w:rFonts w:ascii="Cambria Math" w:eastAsiaTheme="minorEastAsia" w:hAnsi="Cambria Math"/>
+                <w:b/>
+                <w:bCs/>
+                <w:i/>
+              </w:rPr>
+            </m:ctrlPr>
+          </m:sSupPr>
+          <m:e>
+            <m:r>
+              <m:rPr>
+                <m:sty m:val="bi"/>
+              </m:rPr>
+              <w:rPr>
+                <w:rFonts w:ascii="Cambria Math" w:eastAsiaTheme="minorEastAsia" w:hAnsi="Cambria Math"/>
+              </w:rPr>
+              <m:t>x</m:t>
+            </m:r>
+          </m:e>
+          <m:sup>
+            <m:r>
+              <m:rPr>
+                <m:sty m:val="bi"/>
+              </m:rPr>
+              <w:rPr>
+                <w:rFonts w:ascii="Cambria Math" w:eastAsiaTheme="minorEastAsia" w:hAnsi="Cambria Math"/>
+              </w:rPr>
+              <m:t>2</m:t>
+            </m:r>
+          </m:sup>
+        </m:sSup>
+        <m:r>
+          <m:rPr>
+            <m:sty m:val="bi"/>
+          </m:rPr>
+          <w:rPr>
+            <w:rFonts w:ascii="Cambria Math" w:eastAsiaTheme="minorEastAsia" w:hAnsi="Cambria Math"/>
+          </w:rPr>
+          <m:t>-3</m:t>
+        </m:r>
+        <m:r>
+          <m:rPr>
+            <m:sty m:val="bi"/>
+          </m:rPr>
+          <w:rPr>
+            <w:rFonts w:ascii="Cambria Math" w:eastAsiaTheme="minorEastAsia" w:hAnsi="Cambria Math"/>
+          </w:rPr>
+          <m:t>x=8</m:t>
+        </m:r>
+      </m:oMath>
+    </w:p>
+    <w:p>
+      <w:pPr>
+        <w:pStyle w:val="ListParagraph"/>
+        <w:numPr>
+          <w:ilvl w:val="0"/>
+          <w:numId w:val="22"/>
+        </w:numPr>
+        <w:rPr>
+          <w:b/>
+          <w:bCs/>
+        </w:rPr>
+      </w:pPr>
+      <w:r>
+        <w:rPr>
+          <w:rFonts w:eastAsiaTheme="minorEastAsia"/>
+        </w:rPr>
+        <w:t>Which of these equations does not have the same solutions as the others?</w:t>
+      </w:r>
+      <w:r>
+        <w:rPr>
+          <w:rFonts w:eastAsiaTheme="minorEastAsia"/>
+        </w:rPr>
+        <w:br/>
+      </w:r>
+      <w:r>
+        <w:rPr>
+          <w:rFonts w:eastAsiaTheme="minorEastAsia"/>
+          <w:b/>
+          <w:bCs/>
+        </w:rPr>
+        <w:t xml:space="preserve">(2) </w:t>
+      </w:r>
+      <m:oMath>
+        <m:sSup>
+          <m:sSupPr>
+            <m:ctrlPr>
+              <w:rPr>
+                <w:rFonts w:ascii="Cambria Math" w:eastAsiaTheme="minorEastAsia" w:hAnsi="Cambria Math"/>
+                <w:b/>
+                <w:bCs/>
+                <w:i/>
+              </w:rPr>
+            </m:ctrlPr>
+          </m:sSupPr>
+          <m:e>
+            <m:r>
+              <m:rPr>
+                <m:sty m:val="bi"/>
+              </m:rPr>
+              <w:rPr>
+                <w:rFonts w:ascii="Cambria Math" w:eastAsiaTheme="minorEastAsia" w:hAnsi="Cambria Math"/>
+              </w:rPr>
+              <m:t>x</m:t>
+            </m:r>
+          </m:e>
+          <m:sup>
+            <m:r>
+              <m:rPr>
+                <m:sty m:val="bi"/>
+              </m:rPr>
+              <w:rPr>
+                <w:rFonts w:ascii="Cambria Math" w:eastAsiaTheme="minorEastAsia" w:hAnsi="Cambria Math"/>
+              </w:rPr>
+              <m:t>2</m:t>
+            </m:r>
+          </m:sup>
+        </m:sSup>
+        <m:r>
+          <m:rPr>
+            <m:sty m:val="bi"/>
+          </m:rPr>
+          <w:rPr>
+            <w:rFonts w:ascii="Cambria Math" w:eastAsiaTheme="minorEastAsia" w:hAnsi="Cambria Math"/>
+          </w:rPr>
+          <m:t>-8</m:t>
+        </m:r>
+        <m:r>
+          <m:rPr>
+            <m:sty m:val="bi"/>
+          </m:rPr>
+          <w:rPr>
+            <w:rFonts w:ascii="Cambria Math" w:eastAsiaTheme="minorEastAsia" w:hAnsi="Cambria Math"/>
+          </w:rPr>
+          <m:t>x+1=2</m:t>
+        </m:r>
+      </m:oMath>
+    </w:p>
+    <w:p>
+      <w:pPr>
+        <w:pStyle w:val="ListParagraph"/>
+        <w:numPr>
+          <w:ilvl w:val="0"/>
+          <w:numId w:val="22"/>
+        </w:numPr>
+        <w:rPr>
+          <w:b/>
+          <w:bCs/>
+        </w:rPr>
+      </w:pPr>
+      <w:r>
+        <w:t xml:space="preserve">This is a portion of the graph of the solution set of </w:t>
+      </w:r>
+      <m:oMath>
+        <m:r>
+          <w:rPr>
+            <w:rFonts w:ascii="Cambria Math" w:hAnsi="Cambria Math"/>
+          </w:rPr>
+          <m:t>y=</m:t>
+        </m:r>
+        <m:sSup>
+          <m:sSupPr>
+            <m:ctrlPr>
+              <w:rPr>
+                <w:rFonts w:ascii="Cambria Math" w:hAnsi="Cambria Math"/>
+                <w:i/>
+              </w:rPr>
+            </m:ctrlPr>
+          </m:sSupPr>
+          <m:e>
+            <m:r>
+              <w:rPr>
+                <w:rFonts w:ascii="Cambria Math" w:hAnsi="Cambria Math"/>
+              </w:rPr>
+              <m:t>x</m:t>
+            </m:r>
+          </m:e>
+          <m:sup>
+            <m:r>
+              <w:rPr>
+                <w:rFonts w:ascii="Cambria Math" w:hAnsi="Cambria Math"/>
+              </w:rPr>
+              <m:t>2</m:t>
+            </m:r>
+          </m:sup>
+        </m:sSup>
+        <m:r>
+          <w:rPr>
+            <w:rFonts w:ascii="Cambria Math" w:hAnsi="Cambria Math"/>
+          </w:rPr>
+          <m:t>-14x+47</m:t>
+        </m:r>
+      </m:oMath>
+      <w:r>
+        <w:rPr>
+          <w:rFonts w:eastAsiaTheme="minorEastAsia"/>
+        </w:rPr>
+        <w:t xml:space="preserve">. </w:t>
+      </w:r>
+      <w:r>
+        <w:rPr>
+          <w:rFonts w:eastAsiaTheme="minorEastAsia"/>
+        </w:rPr>
+        <w:t>Wh</w:t>
+      </w:r>
+      <w:r>
+        <w:rPr>
+          <w:rFonts w:eastAsiaTheme="minorEastAsia"/>
+        </w:rPr>
+        <w:t xml:space="preserve">at are the approximate solutions to </w:t>
+      </w:r>
+      <m:oMath>
+        <m:sSup>
+          <m:sSupPr>
+            <m:ctrlPr>
+              <w:rPr>
+                <w:rFonts w:ascii="Cambria Math" w:hAnsi="Cambria Math"/>
+                <w:i/>
+              </w:rPr>
+            </m:ctrlPr>
+          </m:sSupPr>
+          <m:e>
+            <m:r>
+              <w:rPr>
+                <w:rFonts w:ascii="Cambria Math" w:hAnsi="Cambria Math"/>
+              </w:rPr>
+              <m:t>x</m:t>
+            </m:r>
+          </m:e>
+          <m:sup>
+            <m:r>
+              <w:rPr>
+                <w:rFonts w:ascii="Cambria Math" w:hAnsi="Cambria Math"/>
+              </w:rPr>
+              <m:t>2</m:t>
+            </m:r>
+          </m:sup>
+        </m:sSup>
+        <m:r>
+          <w:rPr>
+            <w:rFonts w:ascii="Cambria Math" w:hAnsi="Cambria Math"/>
+          </w:rPr>
+          <m:t>-14x+47</m:t>
+        </m:r>
+        <m:r>
+          <w:rPr>
+            <w:rFonts w:ascii="Cambria Math" w:hAnsi="Cambria Math"/>
+          </w:rPr>
+          <m:t>=0</m:t>
+        </m:r>
+      </m:oMath>
+      <w:r>
+        <w:rPr>
+          <w:rFonts w:eastAsiaTheme="minorEastAsia"/>
+        </w:rPr>
+        <w:t>?</w:t>
+      </w:r>
+      <w:r>
+        <w:rPr>
+          <w:rFonts w:eastAsiaTheme="minorEastAsia"/>
+        </w:rPr>
+        <w:br/>
+      </w:r>
+      <w:r>
+        <w:rPr>
+          <w:rFonts w:eastAsiaTheme="minorEastAsia"/>
+          <w:b/>
+          <w:bCs/>
+        </w:rPr>
+        <w:t>(4) 5.5 and 8.5</w:t>
+      </w:r>
+    </w:p>
+    <w:p>
+      <w:pPr>
+        <w:pStyle w:val="ListParagraph"/>
+        <w:numPr>
+          <w:ilvl w:val="0"/>
+          <w:numId w:val="21"/>
+        </w:numPr>
+      </w:pPr>
+      <w:r>
+        <w:t>Show how you arrived at your answers.</w:t>
+      </w:r>
+    </w:p>
+    <w:p>
+      <w:pPr>
+        <w:pStyle w:val="ListParagraph"/>
+        <w:numPr>
+          <w:ilvl w:val="0"/>
+          <w:numId w:val="23"/>
+        </w:numPr>
+        <w:rPr>
+          <w:b/>
+          <w:bCs/>
+        </w:rPr>
+      </w:pPr>
+      <w:r>
+        <w:t xml:space="preserve">Below is the graph of the equation </w:t>
+      </w:r>
+      <w:r>
+        <w:rPr>
+          <w:rFonts w:eastAsiaTheme="minorEastAsia"/>
+        </w:rPr>
+        <w:br/>
+      </w:r>
+      <m:oMath>
+        <m:r>
+          <w:rPr>
+            <w:rFonts w:ascii="Cambria Math" w:hAnsi="Cambria Math"/>
+          </w:rPr>
+          <m:t>y=</m:t>
+        </m:r>
+        <m:sSup>
+          <m:sSupPr>
+            <m:ctrlPr>
+              <w:rPr>
+                <w:rFonts w:ascii="Cambria Math" w:hAnsi="Cambria Math"/>
+                <w:i/>
+              </w:rPr>
+            </m:ctrlPr>
+          </m:sSupPr>
+          <m:e>
+            <m:r>
+              <w:rPr>
+                <w:rFonts w:ascii="Cambria Math" w:hAnsi="Cambria Math"/>
+              </w:rPr>
+              <m:t>x</m:t>
+            </m:r>
+          </m:e>
+          <m:sup>
+            <m:r>
+              <w:rPr>
+                <w:rFonts w:ascii="Cambria Math" w:hAnsi="Cambria Math"/>
+              </w:rPr>
+              <m:t>2</m:t>
+            </m:r>
+          </m:sup>
+        </m:sSup>
+        <m:r>
+          <w:rPr>
+            <w:rFonts w:ascii="Cambria Math" w:hAnsi="Cambria Math"/>
+          </w:rPr>
+          <m:t>-10x+22</m:t>
+        </m:r>
+      </m:oMath>
+      <w:r>
+        <w:rPr>
+          <w:rFonts w:eastAsiaTheme="minorEastAsia"/>
+        </w:rPr>
+        <w:t xml:space="preserve">. Use it to estimate the solutions to the equation </w:t>
+      </w:r>
+      <m:oMath>
+        <m:sSup>
+          <m:sSupPr>
+            <m:ctrlPr>
+              <w:rPr>
+                <w:rFonts w:ascii="Cambria Math" w:hAnsi="Cambria Math"/>
+                <w:i/>
+              </w:rPr>
+            </m:ctrlPr>
+          </m:sSupPr>
+          <m:e>
+            <m:r>
+              <w:rPr>
+                <w:rFonts w:ascii="Cambria Math" w:hAnsi="Cambria Math"/>
+              </w:rPr>
+              <m:t>x</m:t>
+            </m:r>
+          </m:e>
+          <m:sup>
+            <m:r>
+              <w:rPr>
+                <w:rFonts w:ascii="Cambria Math" w:hAnsi="Cambria Math"/>
+              </w:rPr>
+              <m:t>2</m:t>
+            </m:r>
+          </m:sup>
+        </m:sSup>
+        <m:r>
+          <w:rPr>
+            <w:rFonts w:ascii="Cambria Math" w:hAnsi="Cambria Math"/>
+          </w:rPr>
+          <m:t>-10x+22</m:t>
+        </m:r>
+        <m:r>
+          <w:rPr>
+            <w:rFonts w:ascii="Cambria Math" w:hAnsi="Cambria Math"/>
+          </w:rPr>
+          <m:t>=0</m:t>
+        </m:r>
+      </m:oMath>
+      <w:r>
+        <w:rPr>
+          <w:rFonts w:eastAsiaTheme="minorEastAsia"/>
+        </w:rPr>
+        <w:t>.</w:t>
+      </w:r>
+      <w:r>
+        <w:rPr>
+          <w:rFonts w:eastAsiaTheme="minorEastAsia"/>
+        </w:rPr>
+        <w:br/>
+      </w:r>
+      <w:r>
+        <w:rPr>
+          <w:noProof/>
+        </w:rPr>
+        <w:drawing>
+          <wp:inline distT="0" distB="0" distL="0" distR="0" wp14:anchorId="0316C12C" wp14:editId="6D0863D0">
+            <wp:extent cx="1645920" cy="1316736"/>
+            <wp:effectExtent l="0" t="0" r="0" b="0"/>
+            <wp:docPr id="2065273819" name="Picture 1" descr="A graph of a function&#10;&#10;AI-generated content may be incorrect."/>
+            <wp:cNvGraphicFramePr>
+              <a:graphicFrameLocks xmlns:a="http://schemas.openxmlformats.org/drawingml/2006/main" noChangeAspect="1"/>
+            </wp:cNvGraphicFramePr>
+            <a:graphic xmlns:a="http://schemas.openxmlformats.org/drawingml/2006/main">
+              <a:graphicData uri="http://schemas.openxmlformats.org/drawingml/2006/picture">
+                <pic:pic xmlns:pic="http://schemas.openxmlformats.org/drawingml/2006/picture">
+                  <pic:nvPicPr>
+                    <pic:cNvPr id="2065273819" name="Picture 1" descr="A graph of a function&#10;&#10;AI-generated content may be incorrect."/>
+                    <pic:cNvPicPr/>
+                  </pic:nvPicPr>
+                  <pic:blipFill>
+                    <a:blip r:embed="rId17"/>
+                    <a:stretch>
+                      <a:fillRect/>
+                    </a:stretch>
+                  </pic:blipFill>
+                  <pic:spPr>
+                    <a:xfrm>
+                      <a:off x="0" y="0"/>
+                      <a:ext cx="1645920" cy="1316736"/>
+                    </a:xfrm>
+                    <a:prstGeom prst="rect">
+                      <a:avLst/>
+                    </a:prstGeom>
+                  </pic:spPr>
+                </pic:pic>
+              </a:graphicData>
+            </a:graphic>
+          </wp:inline>
+        </w:drawing>
+      </w:r>
+      <w:r>
+        <w:rPr>
+          <w:rFonts w:eastAsiaTheme="minorEastAsia"/>
+        </w:rPr>
+        <w:br/>
+      </w:r>
+      <w:r>
+        <w:rPr>
+          <w:rFonts w:eastAsiaTheme="minorEastAsia"/>
+          <w:b/>
+          <w:bCs/>
+        </w:rPr>
+        <w:t>x = 3, x = 6.5</w:t>
+      </w:r>
+    </w:p>
+    <w:p>
+      <w:pPr>
+        <w:pStyle w:val="ListParagraph"/>
+        <w:numPr>
+          <w:ilvl w:val="0"/>
+          <w:numId w:val="23"/>
+        </w:numPr>
+      </w:pPr>
+      <w:r>
+        <w:rPr>
+          <w:rFonts w:eastAsiaTheme="minorEastAsia"/>
+        </w:rPr>
+        <w:t xml:space="preserve">Use the graphing calculator to find the two solutions to </w:t>
+      </w:r>
+      <m:oMath>
+        <m:sSup>
+          <m:sSupPr>
+            <m:ctrlPr>
+              <w:rPr>
+                <w:rFonts w:ascii="Cambria Math" w:eastAsiaTheme="minorEastAsia" w:hAnsi="Cambria Math"/>
+                <w:i/>
+              </w:rPr>
+            </m:ctrlPr>
+          </m:sSupPr>
+          <m:e>
+            <m:r>
+              <w:rPr>
+                <w:rFonts w:ascii="Cambria Math" w:eastAsiaTheme="minorEastAsia" w:hAnsi="Cambria Math"/>
+              </w:rPr>
+              <m:t>x</m:t>
+            </m:r>
+          </m:e>
+          <m:sup>
+            <m:r>
+              <w:rPr>
+                <w:rFonts w:ascii="Cambria Math" w:eastAsiaTheme="minorEastAsia" w:hAnsi="Cambria Math"/>
+              </w:rPr>
+              <m:t>2</m:t>
+            </m:r>
+          </m:sup>
+        </m:sSup>
+        <m:r>
+          <w:rPr>
+            <w:rFonts w:ascii="Cambria Math" w:eastAsiaTheme="minorEastAsia" w:hAnsi="Cambria Math"/>
+          </w:rPr>
+          <m:t>=x+1</m:t>
+        </m:r>
+      </m:oMath>
+      <w:r>
+        <w:rPr>
+          <w:rFonts w:eastAsiaTheme="minorEastAsia"/>
+        </w:rPr>
+        <w:t>.</w:t>
+      </w:r>
+      <w:r>
+        <w:rPr>
+          <w:rFonts w:eastAsiaTheme="minorEastAsia"/>
+        </w:rPr>
+        <w:br/>
+      </w:r>
+      <m:oMathPara>
+        <m:oMath>
+          <m:r>
+            <w:rPr>
+              <w:rFonts w:ascii="Cambria Math" w:hAnsi="Cambria Math"/>
+            </w:rPr>
+            <m:t>y=</m:t>
+          </m:r>
+          <m:sSup>
+            <m:sSupPr>
+              <m:ctrlPr>
+                <w:rPr>
+                  <w:rFonts w:ascii="Cambria Math" w:hAnsi="Cambria Math"/>
+                  <w:i/>
+                </w:rPr>
+              </m:ctrlPr>
+            </m:sSupPr>
+            <m:e>
+              <m:r>
+                <w:rPr>
+                  <w:rFonts w:ascii="Cambria Math" w:hAnsi="Cambria Math"/>
+                </w:rPr>
+                <m:t>x</m:t>
+              </m:r>
+            </m:e>
+            <m:sup>
+              <m:r>
+                <w:rPr>
+                  <w:rFonts w:ascii="Cambria Math" w:hAnsi="Cambria Math"/>
+                </w:rPr>
+                <m:t>2</m:t>
+              </m:r>
+            </m:sup>
+          </m:sSup>
+          <m:r>
+            <w:rPr>
+              <w:rFonts w:ascii="Cambria Math" w:hAnsi="Cambria Math"/>
+            </w:rPr>
+            <m:t>-x-1</m:t>
+          </m:r>
+          <m:r>
+            <w:rPr>
+              <w:rFonts w:eastAsiaTheme="minorEastAsia"/>
+            </w:rPr>
+            <w:br/>
+          </m:r>
+        </m:oMath>
+      </m:oMathPara>
+      <w:r>
+        <w:rPr>
+          <w:noProof/>
+        </w:rPr>
+        <w:drawing>
+          <wp:inline distT="0" distB="0" distL="0" distR="0" wp14:anchorId="6325658D" wp14:editId="71A549AD">
+            <wp:extent cx="1655064" cy="1316736"/>
+            <wp:effectExtent l="0" t="0" r="2540" b="0"/>
+            <wp:docPr id="445014336" name="Picture 1" descr="A graph of a function&#10;&#10;AI-generated content may be incorrect."/>
+            <wp:cNvGraphicFramePr>
+              <a:graphicFrameLocks xmlns:a="http://schemas.openxmlformats.org/drawingml/2006/main" noChangeAspect="1"/>
+            </wp:cNvGraphicFramePr>
+            <a:graphic xmlns:a="http://schemas.openxmlformats.org/drawingml/2006/main">
+              <a:graphicData uri="http://schemas.openxmlformats.org/drawingml/2006/picture">
+                <pic:pic xmlns:pic="http://schemas.openxmlformats.org/drawingml/2006/picture">
+                  <pic:nvPicPr>
+                    <pic:cNvPr id="445014336" name="Picture 1" descr="A graph of a function&#10;&#10;AI-generated content may be incorrect."/>
+                    <pic:cNvPicPr/>
+                  </pic:nvPicPr>
+                  <pic:blipFill>
+                    <a:blip r:embed="rId18"/>
+                    <a:stretch>
+                      <a:fillRect/>
+                    </a:stretch>
+                  </pic:blipFill>
+                  <pic:spPr>
+                    <a:xfrm>
+                      <a:off x="0" y="0"/>
+                      <a:ext cx="1655064" cy="1316736"/>
+                    </a:xfrm>
+                    <a:prstGeom prst="rect">
+                      <a:avLst/>
+                    </a:prstGeom>
+                  </pic:spPr>
+                </pic:pic>
+              </a:graphicData>
+            </a:graphic>
+          </wp:inline>
+        </w:drawing>
+      </w:r>
+      <w:r>
+        <w:rPr>
+          <w:rFonts w:eastAsiaTheme="minorEastAsia"/>
+        </w:rPr>
+        <w:br/>
+      </w:r>
+      <w:r>
+        <w:rPr>
+          <w:rFonts w:eastAsiaTheme="minorEastAsia"/>
+          <w:b/>
+          <w:bCs/>
+        </w:rPr>
+        <w:t>x = -0.6, x = 1.6</w:t>
+      </w:r>
+      <w:r>
+        <w:rPr>
+          <w:rFonts w:eastAsiaTheme="minorEastAsia"/>
+          <w:b/>
+          <w:bCs/>
+        </w:rPr>
+        <w:br/>
+      </w:r>
+      <w:r>
+        <w:rPr>
+          <w:noProof/>
+        </w:rPr>
+        <w:drawing>
+          <wp:inline distT="0" distB="0" distL="0" distR="0" wp14:anchorId="69E718CB" wp14:editId="02C1629C">
+            <wp:extent cx="1197864" cy="429768"/>
+            <wp:effectExtent l="0" t="0" r="2540" b="8890"/>
+            <wp:docPr id="109368285" name="Picture 1" descr="A math equations with black text&#10;&#10;AI-generated content may be incorrect."/>
+            <wp:cNvGraphicFramePr>
+              <a:graphicFrameLocks xmlns:a="http://schemas.openxmlformats.org/drawingml/2006/main" noChangeAspect="1"/>
+            </wp:cNvGraphicFramePr>
+            <a:graphic xmlns:a="http://schemas.openxmlformats.org/drawingml/2006/main">
+              <a:graphicData uri="http://schemas.openxmlformats.org/drawingml/2006/picture">
+                <pic:pic xmlns:pic="http://schemas.openxmlformats.org/drawingml/2006/picture">
+                  <pic:nvPicPr>
+                    <pic:cNvPr id="109368285" name="Picture 1" descr="A math equations with black text&#10;&#10;AI-generated content may be incorrect."/>
+                    <pic:cNvPicPr/>
+                  </pic:nvPicPr>
+                  <pic:blipFill>
+                    <a:blip r:embed="rId19"/>
+                    <a:stretch>
+                      <a:fillRect/>
+                    </a:stretch>
+                  </pic:blipFill>
+                  <pic:spPr>
+                    <a:xfrm>
+                      <a:off x="0" y="0"/>
+                      <a:ext cx="1197864" cy="429768"/>
+                    </a:xfrm>
+                    <a:prstGeom prst="rect">
+                      <a:avLst/>
+                    </a:prstGeom>
+                  </pic:spPr>
+                </pic:pic>
+              </a:graphicData>
+            </a:graphic>
+          </wp:inline>
+        </w:drawing>
+      </w:r>
+    </w:p>
+    <w:p>
+      <w:pPr>
+        <w:pStyle w:val="ListParagraph"/>
+        <w:numPr>
+          <w:ilvl w:val="0"/>
+          <w:numId w:val="23"/>
+        </w:numPr>
+        <w:rPr>
+          <w:b/>
+          <w:bCs/>
+        </w:rPr>
+      </w:pPr>
+      <w:r>
+        <w:rPr>
+          <w:rFonts w:eastAsiaTheme="minorEastAsia"/>
+        </w:rPr>
+        <w:t>The x-coordinates of the two intersection points of the line and the parabola are the solutions to what quadratic equation?</w:t>
+      </w:r>
+      <w:r>
+        <w:rPr>
+          <w:rFonts w:eastAsiaTheme="minorEastAsia"/>
+        </w:rPr>
+        <w:br/>
+      </w:r>
+      <w:r>
+        <w:rPr>
+          <w:rFonts w:eastAsiaTheme="minorEastAsia"/>
+        </w:rPr>
+        <w:br/>
+      </w:r>
+      <w:r>
+        <w:rPr>
+          <w:rFonts w:eastAsiaTheme="minorEastAsia"/>
+        </w:rPr>
+        <w:lastRenderedPageBreak/>
+        <w:t>x-intercepts: x = 1, x = 4 (1,0), (4,0)</w:t>
+      </w:r>
+      <w:r>
+        <w:rPr>
+          <w:rFonts w:eastAsiaTheme="minorEastAsia"/>
+        </w:rPr>
+        <w:br/>
+        <w:t>vertex: (2.5, -2)</w:t>
+      </w:r>
+      <w:r>
+        <w:rPr>
+          <w:rFonts w:eastAsiaTheme="minorEastAsia"/>
+        </w:rPr>
+        <w:br/>
+      </w:r>
+      <w:r>
+        <w:rPr>
+          <w:rFonts w:eastAsiaTheme="minorEastAsia"/>
+        </w:rPr>
+        <w:t>y = (x-1)(x-4) = 5</w:t>
+      </w:r>
+      <w:r>
+        <w:rPr>
+          <w:rFonts w:eastAsiaTheme="minorEastAsia"/>
+        </w:rPr>
+        <w:br/>
+      </w:r>
+      <m:oMathPara>
+        <m:oMath>
+          <m:r>
+            <m:rPr>
+              <m:sty m:val="bi"/>
+            </m:rPr>
+            <w:rPr>
+              <w:rFonts w:ascii="Cambria Math" w:hAnsi="Cambria Math"/>
+            </w:rPr>
+            <m:t>y=</m:t>
+          </m:r>
+          <m:sSup>
+            <m:sSupPr>
+              <m:ctrlPr>
+                <w:rPr>
+                  <w:rFonts w:ascii="Cambria Math" w:hAnsi="Cambria Math"/>
+                  <w:b/>
+                  <w:bCs/>
+                  <w:i/>
+                </w:rPr>
+              </m:ctrlPr>
+            </m:sSupPr>
+            <m:e>
+              <m:r>
+                <m:rPr>
+                  <m:sty m:val="bi"/>
+                </m:rPr>
+                <w:rPr>
+                  <w:rFonts w:ascii="Cambria Math" w:hAnsi="Cambria Math"/>
+                </w:rPr>
+                <m:t>x</m:t>
+              </m:r>
+            </m:e>
+            <m:sup>
+              <m:r>
+                <m:rPr>
+                  <m:sty m:val="bi"/>
+                </m:rPr>
+                <w:rPr>
+                  <w:rFonts w:ascii="Cambria Math" w:hAnsi="Cambria Math"/>
+                </w:rPr>
+                <m:t>2</m:t>
+              </m:r>
+            </m:sup>
+          </m:sSup>
+          <m:r>
+            <m:rPr>
+              <m:sty m:val="bi"/>
+            </m:rPr>
+            <w:rPr>
+              <w:rFonts w:ascii="Cambria Math" w:hAnsi="Cambria Math"/>
+            </w:rPr>
+            <m:t>-5</m:t>
+          </m:r>
+          <m:r>
+            <m:rPr>
+              <m:sty m:val="bi"/>
+            </m:rPr>
+            <w:rPr>
+              <w:rFonts w:ascii="Cambria Math" w:hAnsi="Cambria Math"/>
+            </w:rPr>
+            <m:t>x+4=5</m:t>
+          </m:r>
+        </m:oMath>
+      </m:oMathPara>
+    </w:p>
+    <w:p>
+      <w:pPr>
+        <w:pStyle w:val="ListParagraph"/>
+        <w:numPr>
+          <w:ilvl w:val="0"/>
+          <w:numId w:val="23"/>
+        </w:numPr>
+        <w:rPr>
+          <w:b/>
+          <w:bCs/>
+        </w:rPr>
+      </w:pPr>
+      <w:r>
+        <w:rPr>
+          <w:rFonts w:eastAsiaTheme="minorEastAsia"/>
+        </w:rPr>
+        <w:t>Use the graphing calculator</w:t>
+      </w:r>
+      <w:r>
+        <w:rPr>
+          <w:rFonts w:eastAsiaTheme="minorEastAsia"/>
+        </w:rPr>
+        <w:t xml:space="preserve"> to find the positive solution to the equation </w:t>
+      </w:r>
+      <w:r>
+        <w:rPr>
+          <w:rFonts w:eastAsiaTheme="minorEastAsia"/>
+        </w:rPr>
+        <w:br/>
+      </w:r>
+      <m:oMathPara>
+        <m:oMath>
+          <m:r>
+            <w:rPr>
+              <w:rFonts w:ascii="Cambria Math" w:hAnsi="Cambria Math"/>
+            </w:rPr>
+            <m:t>0=-16</m:t>
+          </m:r>
+          <m:sSup>
+            <m:sSupPr>
+              <m:ctrlPr>
+                <w:rPr>
+                  <w:rFonts w:ascii="Cambria Math" w:hAnsi="Cambria Math"/>
+                  <w:i/>
+                </w:rPr>
+              </m:ctrlPr>
+            </m:sSupPr>
+            <m:e>
+              <m:r>
+                <w:rPr>
+                  <w:rFonts w:ascii="Cambria Math" w:hAnsi="Cambria Math"/>
+                </w:rPr>
+                <m:t>T</m:t>
+              </m:r>
+            </m:e>
+            <m:sup>
+              <m:r>
+                <w:rPr>
+                  <w:rFonts w:ascii="Cambria Math" w:hAnsi="Cambria Math"/>
+                </w:rPr>
+                <m:t>2</m:t>
+              </m:r>
+            </m:sup>
+          </m:sSup>
+          <m:r>
+            <w:rPr>
+              <w:rFonts w:ascii="Cambria Math" w:hAnsi="Cambria Math"/>
+            </w:rPr>
+            <m:t>+96T+112</m:t>
+          </m:r>
+          <m:r>
+            <w:rPr>
+              <w:rFonts w:eastAsiaTheme="minorEastAsia"/>
+            </w:rPr>
+            <w:br/>
+          </m:r>
+        </m:oMath>
+      </m:oMathPara>
+      <w:r>
+        <w:rPr>
+          <w:noProof/>
+        </w:rPr>
+        <w:drawing>
+          <wp:inline distT="0" distB="0" distL="0" distR="0" wp14:anchorId="7B4459A9" wp14:editId="65BACC99">
+            <wp:extent cx="1719072" cy="1883664"/>
+            <wp:effectExtent l="0" t="0" r="0" b="2540"/>
+            <wp:docPr id="78655815" name="Picture 1" descr="A screenshot of a math application&#10;&#10;AI-generated content may be incorrect."/>
+            <wp:cNvGraphicFramePr>
+              <a:graphicFrameLocks xmlns:a="http://schemas.openxmlformats.org/drawingml/2006/main" noChangeAspect="1"/>
+            </wp:cNvGraphicFramePr>
+            <a:graphic xmlns:a="http://schemas.openxmlformats.org/drawingml/2006/main">
+              <a:graphicData uri="http://schemas.openxmlformats.org/drawingml/2006/picture">
+                <pic:pic xmlns:pic="http://schemas.openxmlformats.org/drawingml/2006/picture">
+                  <pic:nvPicPr>
+                    <pic:cNvPr id="78655815" name="Picture 1" descr="A screenshot of a math application&#10;&#10;AI-generated content may be incorrect."/>
+                    <pic:cNvPicPr/>
+                  </pic:nvPicPr>
+                  <pic:blipFill>
+                    <a:blip r:embed="rId20"/>
+                    <a:stretch>
+                      <a:fillRect/>
+                    </a:stretch>
+                  </pic:blipFill>
+                  <pic:spPr>
+                    <a:xfrm>
+                      <a:off x="0" y="0"/>
+                      <a:ext cx="1719072" cy="1883664"/>
+                    </a:xfrm>
+                    <a:prstGeom prst="rect">
+                      <a:avLst/>
+                    </a:prstGeom>
+                  </pic:spPr>
+                </pic:pic>
+              </a:graphicData>
+            </a:graphic>
+          </wp:inline>
+        </w:drawing>
+      </w:r>
+      <w:r>
+        <w:rPr>
+          <w:rFonts w:eastAsiaTheme="minorEastAsia"/>
+        </w:rPr>
+        <w:br/>
+      </w:r>
+      <w:r>
+        <w:rPr>
+          <w:rFonts w:eastAsiaTheme="minorEastAsia"/>
+          <w:b/>
+          <w:bCs/>
+        </w:rPr>
+        <w:t>T = 7</w:t>
+      </w:r>
+    </w:p>
+    <w:p>
+      <w:pPr>
+        <w:pStyle w:val="ListParagraph"/>
+        <w:numPr>
+          <w:ilvl w:val="0"/>
+          <w:numId w:val="23"/>
+        </w:numPr>
+      </w:pPr>
+      <w:r>
+        <w:t xml:space="preserve">To solve the equation </w:t>
+      </w:r>
+      <m:oMath>
+        <m:sSup>
+          <m:sSupPr>
+            <m:ctrlPr>
+              <w:rPr>
+                <w:rFonts w:ascii="Cambria Math" w:hAnsi="Cambria Math"/>
+                <w:i/>
+              </w:rPr>
+            </m:ctrlPr>
+          </m:sSupPr>
+          <m:e>
+            <m:r>
+              <w:rPr>
+                <w:rFonts w:ascii="Cambria Math" w:hAnsi="Cambria Math"/>
+              </w:rPr>
+              <m:t>x</m:t>
+            </m:r>
+          </m:e>
+          <m:sup>
+            <m:r>
+              <w:rPr>
+                <w:rFonts w:ascii="Cambria Math" w:hAnsi="Cambria Math"/>
+              </w:rPr>
+              <m:t>2</m:t>
+            </m:r>
+          </m:sup>
+        </m:sSup>
+        <m:r>
+          <w:rPr>
+            <w:rFonts w:ascii="Cambria Math" w:hAnsi="Cambria Math"/>
+          </w:rPr>
+          <m:t>-5x=3</m:t>
+        </m:r>
+      </m:oMath>
+      <w:r>
+        <w:rPr>
+          <w:rFonts w:eastAsiaTheme="minorEastAsia"/>
+        </w:rPr>
+        <w:t xml:space="preserve">, Mary graphs </w:t>
+      </w:r>
+      <m:oMath>
+        <m:r>
+          <w:rPr>
+            <w:rFonts w:ascii="Cambria Math" w:eastAsiaTheme="minorEastAsia" w:hAnsi="Cambria Math"/>
+          </w:rPr>
+          <m:t>y=</m:t>
+        </m:r>
+        <m:sSup>
+          <m:sSupPr>
+            <m:ctrlPr>
+              <w:rPr>
+                <w:rFonts w:ascii="Cambria Math" w:eastAsiaTheme="minorEastAsia" w:hAnsi="Cambria Math"/>
+                <w:i/>
+              </w:rPr>
+            </m:ctrlPr>
+          </m:sSupPr>
+          <m:e>
+            <m:r>
+              <w:rPr>
+                <w:rFonts w:ascii="Cambria Math" w:eastAsiaTheme="minorEastAsia" w:hAnsi="Cambria Math"/>
+              </w:rPr>
+              <m:t>x</m:t>
+            </m:r>
+          </m:e>
+          <m:sup>
+            <m:r>
+              <w:rPr>
+                <w:rFonts w:ascii="Cambria Math" w:eastAsiaTheme="minorEastAsia" w:hAnsi="Cambria Math"/>
+              </w:rPr>
+              <m:t>2</m:t>
+            </m:r>
+          </m:sup>
+        </m:sSup>
+        <m:r>
+          <w:rPr>
+            <w:rFonts w:ascii="Cambria Math" w:eastAsiaTheme="minorEastAsia" w:hAnsi="Cambria Math"/>
+          </w:rPr>
+          <m:t>-5x</m:t>
+        </m:r>
+      </m:oMath>
+      <w:r>
+        <w:rPr>
+          <w:rFonts w:eastAsiaTheme="minorEastAsia"/>
+        </w:rPr>
+        <w:t xml:space="preserve"> and </w:t>
+      </w:r>
+      <m:oMath>
+        <m:r>
+          <w:rPr>
+            <w:rFonts w:ascii="Cambria Math" w:eastAsiaTheme="minorEastAsia" w:hAnsi="Cambria Math"/>
+          </w:rPr>
+          <m:t>y=3</m:t>
+        </m:r>
+      </m:oMath>
+      <w:r>
+        <w:rPr>
+          <w:rFonts w:eastAsiaTheme="minorEastAsia"/>
+        </w:rPr>
+        <w:t xml:space="preserve">. Sofia solves it by graphing </w:t>
+      </w:r>
+      <m:oMath>
+        <m:r>
+          <w:rPr>
+            <w:rFonts w:ascii="Cambria Math" w:eastAsiaTheme="minorEastAsia" w:hAnsi="Cambria Math"/>
+          </w:rPr>
+          <m:t>y=</m:t>
+        </m:r>
+        <m:sSup>
+          <m:sSupPr>
+            <m:ctrlPr>
+              <w:rPr>
+                <w:rFonts w:ascii="Cambria Math" w:eastAsiaTheme="minorEastAsia" w:hAnsi="Cambria Math"/>
+                <w:i/>
+              </w:rPr>
+            </m:ctrlPr>
+          </m:sSupPr>
+          <m:e>
+            <m:r>
+              <w:rPr>
+                <w:rFonts w:ascii="Cambria Math" w:eastAsiaTheme="minorEastAsia" w:hAnsi="Cambria Math"/>
+              </w:rPr>
+              <m:t>x</m:t>
+            </m:r>
+          </m:e>
+          <m:sup>
+            <m:r>
+              <w:rPr>
+                <w:rFonts w:ascii="Cambria Math" w:eastAsiaTheme="minorEastAsia" w:hAnsi="Cambria Math"/>
+              </w:rPr>
+              <m:t>2</m:t>
+            </m:r>
+          </m:sup>
+        </m:sSup>
+        <m:r>
+          <w:rPr>
+            <w:rFonts w:ascii="Cambria Math" w:eastAsiaTheme="minorEastAsia" w:hAnsi="Cambria Math"/>
+          </w:rPr>
+          <m:t>-5x-3</m:t>
+        </m:r>
+      </m:oMath>
+      <w:r>
+        <w:rPr>
+          <w:rFonts w:eastAsiaTheme="minorEastAsia"/>
+        </w:rPr>
+        <w:t xml:space="preserve">. Christopher solves it by graphing </w:t>
+      </w:r>
+      <m:oMath>
+        <m:r>
+          <w:rPr>
+            <w:rFonts w:ascii="Cambria Math" w:eastAsiaTheme="minorEastAsia" w:hAnsi="Cambria Math"/>
+          </w:rPr>
+          <m:t>y=</m:t>
+        </m:r>
+        <m:sSup>
+          <m:sSupPr>
+            <m:ctrlPr>
+              <w:rPr>
+                <w:rFonts w:ascii="Cambria Math" w:eastAsiaTheme="minorEastAsia" w:hAnsi="Cambria Math"/>
+                <w:i/>
+              </w:rPr>
+            </m:ctrlPr>
+          </m:sSupPr>
+          <m:e>
+            <m:r>
+              <w:rPr>
+                <w:rFonts w:ascii="Cambria Math" w:eastAsiaTheme="minorEastAsia" w:hAnsi="Cambria Math"/>
+              </w:rPr>
+              <m:t>x</m:t>
+            </m:r>
+          </m:e>
+          <m:sup>
+            <m:r>
+              <w:rPr>
+                <w:rFonts w:ascii="Cambria Math" w:eastAsiaTheme="minorEastAsia" w:hAnsi="Cambria Math"/>
+              </w:rPr>
+              <m:t>2</m:t>
+            </m:r>
+          </m:sup>
+        </m:sSup>
+      </m:oMath>
+      <w:r>
+        <w:rPr>
+          <w:rFonts w:eastAsiaTheme="minorEastAsia"/>
+        </w:rPr>
+        <w:t xml:space="preserve"> and </w:t>
+      </w:r>
+      <m:oMath>
+        <m:r>
+          <w:rPr>
+            <w:rFonts w:ascii="Cambria Math" w:eastAsiaTheme="minorEastAsia" w:hAnsi="Cambria Math"/>
+          </w:rPr>
+          <m:t>y=5x+3</m:t>
+        </m:r>
+      </m:oMath>
+      <w:r>
+        <w:rPr>
+          <w:rFonts w:eastAsiaTheme="minorEastAsia"/>
+        </w:rPr>
+        <w:t>. Who is solving it correctly?</w:t>
+      </w:r>
+      <w:r>
+        <w:rPr>
+          <w:rFonts w:eastAsiaTheme="minorEastAsia"/>
+        </w:rPr>
+        <w:br/>
+      </w:r>
+      <w:r>
+        <w:rPr>
+          <w:rFonts w:eastAsiaTheme="minorEastAsia"/>
+        </w:rPr>
+        <w:br/>
+        <w:t>Mary:</w:t>
+      </w:r>
+      <w:r>
+        <w:rPr>
+          <w:rFonts w:eastAsiaTheme="minorEastAsia"/>
+        </w:rPr>
+        <w:br/>
+      </w:r>
+      <w:r>
+        <w:rPr>
+          <w:noProof/>
+        </w:rPr>
+        <w:drawing>
+          <wp:inline distT="0" distB="0" distL="0" distR="0" wp14:anchorId="4AB3C224" wp14:editId="5B7BE86A">
+            <wp:extent cx="2496312" cy="1993392"/>
+            <wp:effectExtent l="0" t="0" r="0" b="6985"/>
+            <wp:docPr id="197204836" name="Picture 1" descr="A graph of a function&#10;&#10;AI-generated content may be incorrect."/>
+            <wp:cNvGraphicFramePr>
+              <a:graphicFrameLocks xmlns:a="http://schemas.openxmlformats.org/drawingml/2006/main" noChangeAspect="1"/>
+            </wp:cNvGraphicFramePr>
+            <a:graphic xmlns:a="http://schemas.openxmlformats.org/drawingml/2006/main">
+              <a:graphicData uri="http://schemas.openxmlformats.org/drawingml/2006/picture">
+                <pic:pic xmlns:pic="http://schemas.openxmlformats.org/drawingml/2006/picture">
+                  <pic:nvPicPr>
+                    <pic:cNvPr id="197204836" name="Picture 1" descr="A graph of a function&#10;&#10;AI-generated content may be incorrect."/>
+                    <pic:cNvPicPr/>
+                  </pic:nvPicPr>
+                  <pic:blipFill>
+                    <a:blip r:embed="rId21"/>
+                    <a:stretch>
+                      <a:fillRect/>
+                    </a:stretch>
+                  </pic:blipFill>
+                  <pic:spPr>
+                    <a:xfrm>
+                      <a:off x="0" y="0"/>
+                      <a:ext cx="2496312" cy="1993392"/>
+                    </a:xfrm>
+                    <a:prstGeom prst="rect">
+                      <a:avLst/>
+                    </a:prstGeom>
+                  </pic:spPr>
+                </pic:pic>
+              </a:graphicData>
+            </a:graphic>
+          </wp:inline>
+        </w:drawing>
+      </w:r>
+      <w:r>
+        <w:rPr>
+          <w:rFonts w:eastAsiaTheme="minorEastAsia"/>
+        </w:rPr>
+        <w:br/>
+      </w:r>
+      <w:r>
+        <w:rPr>
+          <w:rFonts w:eastAsiaTheme="minorEastAsia"/>
+        </w:rPr>
+        <w:br/>
+        <w:t>Sofia:</w:t>
+      </w:r>
+      <w:r>
+        <w:rPr>
+          <w:rFonts w:eastAsiaTheme="minorEastAsia"/>
+        </w:rPr>
+        <w:br/>
+      </w:r>
+      <w:r>
+        <w:rPr>
+          <w:noProof/>
+        </w:rPr>
+        <w:drawing>
+          <wp:inline distT="0" distB="0" distL="0" distR="0" wp14:anchorId="4011267D" wp14:editId="3A33421B">
+            <wp:extent cx="2505456" cy="1993392"/>
+            <wp:effectExtent l="0" t="0" r="9525" b="6985"/>
+            <wp:docPr id="676142016" name="Picture 1" descr="A graph of a function&#10;&#10;AI-generated content may be incorrect."/>
+            <wp:cNvGraphicFramePr>
+              <a:graphicFrameLocks xmlns:a="http://schemas.openxmlformats.org/drawingml/2006/main" noChangeAspect="1"/>
+            </wp:cNvGraphicFramePr>
+            <a:graphic xmlns:a="http://schemas.openxmlformats.org/drawingml/2006/main">
+              <a:graphicData uri="http://schemas.openxmlformats.org/drawingml/2006/picture">
+                <pic:pic xmlns:pic="http://schemas.openxmlformats.org/drawingml/2006/picture">
+                  <pic:nvPicPr>
+                    <pic:cNvPr id="676142016" name="Picture 1" descr="A graph of a function&#10;&#10;AI-generated content may be incorrect."/>
+                    <pic:cNvPicPr/>
+                  </pic:nvPicPr>
+                  <pic:blipFill>
+                    <a:blip r:embed="rId22"/>
+                    <a:stretch>
+                      <a:fillRect/>
+                    </a:stretch>
+                  </pic:blipFill>
+                  <pic:spPr>
+                    <a:xfrm>
+                      <a:off x="0" y="0"/>
+                      <a:ext cx="2505456" cy="1993392"/>
+                    </a:xfrm>
+                    <a:prstGeom prst="rect">
+                      <a:avLst/>
+                    </a:prstGeom>
+                  </pic:spPr>
+                </pic:pic>
+              </a:graphicData>
+            </a:graphic>
+          </wp:inline>
+        </w:drawing>
+      </w:r>
+      <w:r>
+        <w:rPr>
+          <w:rFonts w:eastAsiaTheme="minorEastAsia"/>
+        </w:rPr>
+        <w:br/>
+      </w:r>
+      <w:r>
+        <w:rPr>
+          <w:rFonts w:eastAsiaTheme="minorEastAsia"/>
+        </w:rPr>
+        <w:br/>
+        <w:t xml:space="preserve">Christopher: </w:t>
+      </w:r>
+      <w:r>
+        <w:rPr>
+          <w:rFonts w:eastAsiaTheme="minorEastAsia"/>
+        </w:rPr>
+        <w:br/>
+      </w:r>
+      <w:r>
+        <w:rPr>
+          <w:rFonts w:eastAsiaTheme="minorEastAsia"/>
+        </w:rPr>
+        <w:br/>
+      </w:r>
+      <w:r>
+        <w:rPr>
+          <w:noProof/>
+        </w:rPr>
+        <w:drawing>
+          <wp:inline distT="0" distB="0" distL="0" distR="0" wp14:anchorId="35F40A22" wp14:editId="71BBDABC">
+            <wp:extent cx="2496312" cy="1993392"/>
+            <wp:effectExtent l="0" t="0" r="0" b="6985"/>
+            <wp:docPr id="1716671441" name="Picture 1" descr="A graph of a function&#10;&#10;AI-generated content may be incorrect."/>
+            <wp:cNvGraphicFramePr>
+              <a:graphicFrameLocks xmlns:a="http://schemas.openxmlformats.org/drawingml/2006/main" noChangeAspect="1"/>
+            </wp:cNvGraphicFramePr>
+            <a:graphic xmlns:a="http://schemas.openxmlformats.org/drawingml/2006/main">
+              <a:graphicData uri="http://schemas.openxmlformats.org/drawingml/2006/picture">
+                <pic:pic xmlns:pic="http://schemas.openxmlformats.org/drawingml/2006/picture">
+                  <pic:nvPicPr>
+                    <pic:cNvPr id="1716671441" name="Picture 1" descr="A graph of a function&#10;&#10;AI-generated content may be incorrect."/>
+                    <pic:cNvPicPr/>
+                  </pic:nvPicPr>
+                  <pic:blipFill>
+                    <a:blip r:embed="rId23"/>
+                    <a:stretch>
+                      <a:fillRect/>
+                    </a:stretch>
+                  </pic:blipFill>
+                  <pic:spPr>
+                    <a:xfrm>
+                      <a:off x="0" y="0"/>
+                      <a:ext cx="2496312" cy="1993392"/>
+                    </a:xfrm>
+                    <a:prstGeom prst="rect">
+                      <a:avLst/>
+                    </a:prstGeom>
+                  </pic:spPr>
+                </pic:pic>
+              </a:graphicData>
+            </a:graphic>
+          </wp:inline>
+        </w:drawing>
+      </w:r>
+      <w:r>
+        <w:rPr>
+          <w:rFonts w:eastAsiaTheme="minorEastAsia"/>
+        </w:rPr>
+        <w:br/>
+      </w:r>
+      <w:r>
+        <w:rPr>
+          <w:rFonts w:eastAsiaTheme="minorEastAsia"/>
+        </w:rPr>
+        <w:br/>
+        <w:t>Mary and Sofia’s method seem to work best and the solution is very clear. Christopher’s solution might work, but the diagonal line makes it difficult to see the solution.</w:t>
+      </w:r>
+      <w:r>
+        <w:rPr>
+          <w:rFonts w:eastAsiaTheme="minorEastAsia"/>
+        </w:rPr>
+        <w:br/>
+      </w:r>
+      <w:r>
+        <w:rPr>
+          <w:rFonts w:eastAsiaTheme="minorEastAsia"/>
+        </w:rPr>
+        <w:br/>
+        <w:t>Book says: All three are correct since the equations are all equivalent. One can be turned into the other by using the addition property of equality.</w:t>
       </w:r>
     </w:p>
     <w:sectPr>
@@ -7206,6 +10191,184 @@
     </w:lvl>
   </w:abstractNum>
   <w:abstractNum w:abstractNumId="8" w15:restartNumberingAfterBreak="0">
+    <w:nsid w:val="1691759B"/>
+    <w:multiLevelType w:val="hybridMultilevel"/>
+    <w:tmpl w:val="167E3802"/>
+    <w:lvl w:ilvl="0" w:tplc="0409000F">
+      <w:start w:val="1"/>
+      <w:numFmt w:val="decimal"/>
+      <w:lvlText w:val="%1."/>
+      <w:lvlJc w:val="left"/>
+      <w:pPr>
+        <w:ind w:left="720" w:hanging="360"/>
+      </w:pPr>
+      <w:rPr>
+        <w:rFonts w:hint="default"/>
+      </w:rPr>
+    </w:lvl>
+    <w:lvl w:ilvl="1" w:tplc="04090019" w:tentative="1">
+      <w:start w:val="1"/>
+      <w:numFmt w:val="lowerLetter"/>
+      <w:lvlText w:val="%2."/>
+      <w:lvlJc w:val="left"/>
+      <w:pPr>
+        <w:ind w:left="1440" w:hanging="360"/>
+      </w:pPr>
+    </w:lvl>
+    <w:lvl w:ilvl="2" w:tplc="0409001B" w:tentative="1">
+      <w:start w:val="1"/>
+      <w:numFmt w:val="lowerRoman"/>
+      <w:lvlText w:val="%3."/>
+      <w:lvlJc w:val="right"/>
+      <w:pPr>
+        <w:ind w:left="2160" w:hanging="180"/>
+      </w:pPr>
+    </w:lvl>
+    <w:lvl w:ilvl="3" w:tplc="0409000F" w:tentative="1">
+      <w:start w:val="1"/>
+      <w:numFmt w:val="decimal"/>
+      <w:lvlText w:val="%4."/>
+      <w:lvlJc w:val="left"/>
+      <w:pPr>
+        <w:ind w:left="2880" w:hanging="360"/>
+      </w:pPr>
+    </w:lvl>
+    <w:lvl w:ilvl="4" w:tplc="04090019" w:tentative="1">
+      <w:start w:val="1"/>
+      <w:numFmt w:val="lowerLetter"/>
+      <w:lvlText w:val="%5."/>
+      <w:lvlJc w:val="left"/>
+      <w:pPr>
+        <w:ind w:left="3600" w:hanging="360"/>
+      </w:pPr>
+    </w:lvl>
+    <w:lvl w:ilvl="5" w:tplc="0409001B" w:tentative="1">
+      <w:start w:val="1"/>
+      <w:numFmt w:val="lowerRoman"/>
+      <w:lvlText w:val="%6."/>
+      <w:lvlJc w:val="right"/>
+      <w:pPr>
+        <w:ind w:left="4320" w:hanging="180"/>
+      </w:pPr>
+    </w:lvl>
+    <w:lvl w:ilvl="6" w:tplc="0409000F" w:tentative="1">
+      <w:start w:val="1"/>
+      <w:numFmt w:val="decimal"/>
+      <w:lvlText w:val="%7."/>
+      <w:lvlJc w:val="left"/>
+      <w:pPr>
+        <w:ind w:left="5040" w:hanging="360"/>
+      </w:pPr>
+    </w:lvl>
+    <w:lvl w:ilvl="7" w:tplc="04090019" w:tentative="1">
+      <w:start w:val="1"/>
+      <w:numFmt w:val="lowerLetter"/>
+      <w:lvlText w:val="%8."/>
+      <w:lvlJc w:val="left"/>
+      <w:pPr>
+        <w:ind w:left="5760" w:hanging="360"/>
+      </w:pPr>
+    </w:lvl>
+    <w:lvl w:ilvl="8" w:tplc="0409001B" w:tentative="1">
+      <w:start w:val="1"/>
+      <w:numFmt w:val="lowerRoman"/>
+      <w:lvlText w:val="%9."/>
+      <w:lvlJc w:val="right"/>
+      <w:pPr>
+        <w:ind w:left="6480" w:hanging="180"/>
+      </w:pPr>
+    </w:lvl>
+  </w:abstractNum>
+  <w:abstractNum w:abstractNumId="9" w15:restartNumberingAfterBreak="0">
+    <w:nsid w:val="1D1F694E"/>
+    <w:multiLevelType w:val="hybridMultilevel"/>
+    <w:tmpl w:val="AD702FD4"/>
+    <w:lvl w:ilvl="0" w:tplc="0409000F">
+      <w:start w:val="1"/>
+      <w:numFmt w:val="decimal"/>
+      <w:lvlText w:val="%1."/>
+      <w:lvlJc w:val="left"/>
+      <w:pPr>
+        <w:ind w:left="720" w:hanging="360"/>
+      </w:pPr>
+      <w:rPr>
+        <w:rFonts w:hint="default"/>
+      </w:rPr>
+    </w:lvl>
+    <w:lvl w:ilvl="1" w:tplc="04090019" w:tentative="1">
+      <w:start w:val="1"/>
+      <w:numFmt w:val="lowerLetter"/>
+      <w:lvlText w:val="%2."/>
+      <w:lvlJc w:val="left"/>
+      <w:pPr>
+        <w:ind w:left="1440" w:hanging="360"/>
+      </w:pPr>
+    </w:lvl>
+    <w:lvl w:ilvl="2" w:tplc="0409001B" w:tentative="1">
+      <w:start w:val="1"/>
+      <w:numFmt w:val="lowerRoman"/>
+      <w:lvlText w:val="%3."/>
+      <w:lvlJc w:val="right"/>
+      <w:pPr>
+        <w:ind w:left="2160" w:hanging="180"/>
+      </w:pPr>
+    </w:lvl>
+    <w:lvl w:ilvl="3" w:tplc="0409000F" w:tentative="1">
+      <w:start w:val="1"/>
+      <w:numFmt w:val="decimal"/>
+      <w:lvlText w:val="%4."/>
+      <w:lvlJc w:val="left"/>
+      <w:pPr>
+        <w:ind w:left="2880" w:hanging="360"/>
+      </w:pPr>
+    </w:lvl>
+    <w:lvl w:ilvl="4" w:tplc="04090019" w:tentative="1">
+      <w:start w:val="1"/>
+      <w:numFmt w:val="lowerLetter"/>
+      <w:lvlText w:val="%5."/>
+      <w:lvlJc w:val="left"/>
+      <w:pPr>
+        <w:ind w:left="3600" w:hanging="360"/>
+      </w:pPr>
+    </w:lvl>
+    <w:lvl w:ilvl="5" w:tplc="0409001B" w:tentative="1">
+      <w:start w:val="1"/>
+      <w:numFmt w:val="lowerRoman"/>
+      <w:lvlText w:val="%6."/>
+      <w:lvlJc w:val="right"/>
+      <w:pPr>
+        <w:ind w:left="4320" w:hanging="180"/>
+      </w:pPr>
+    </w:lvl>
+    <w:lvl w:ilvl="6" w:tplc="0409000F" w:tentative="1">
+      <w:start w:val="1"/>
+      <w:numFmt w:val="decimal"/>
+      <w:lvlText w:val="%7."/>
+      <w:lvlJc w:val="left"/>
+      <w:pPr>
+        <w:ind w:left="5040" w:hanging="360"/>
+      </w:pPr>
+    </w:lvl>
+    <w:lvl w:ilvl="7" w:tplc="04090019" w:tentative="1">
+      <w:start w:val="1"/>
+      <w:numFmt w:val="lowerLetter"/>
+      <w:lvlText w:val="%8."/>
+      <w:lvlJc w:val="left"/>
+      <w:pPr>
+        <w:ind w:left="5760" w:hanging="360"/>
+      </w:pPr>
+    </w:lvl>
+    <w:lvl w:ilvl="8" w:tplc="0409001B" w:tentative="1">
+      <w:start w:val="1"/>
+      <w:numFmt w:val="lowerRoman"/>
+      <w:lvlText w:val="%9."/>
+      <w:lvlJc w:val="right"/>
+      <w:pPr>
+        <w:ind w:left="6480" w:hanging="180"/>
+      </w:pPr>
+    </w:lvl>
+  </w:abstractNum>
+  <w:abstractNum w:abstractNumId="10" w15:restartNumberingAfterBreak="0">
     <w:nsid w:val="32052917"/>
     <w:multiLevelType w:val="hybridMultilevel"/>
     <w:tmpl w:val="7322407C"/>
@@ -7294,7 +10457,7 @@
       </w:pPr>
     </w:lvl>
   </w:abstractNum>
-  <w:abstractNum w:abstractNumId="9" w15:restartNumberingAfterBreak="0">
+  <w:abstractNum w:abstractNumId="11" w15:restartNumberingAfterBreak="0">
     <w:nsid w:val="46863DEC"/>
     <w:multiLevelType w:val="hybridMultilevel"/>
     <w:tmpl w:val="FF9C9F36"/>
@@ -7383,7 +10546,7 @@
       </w:pPr>
     </w:lvl>
   </w:abstractNum>
-  <w:abstractNum w:abstractNumId="10" w15:restartNumberingAfterBreak="0">
+  <w:abstractNum w:abstractNumId="12" w15:restartNumberingAfterBreak="0">
     <w:nsid w:val="478C0B0F"/>
     <w:multiLevelType w:val="hybridMultilevel"/>
     <w:tmpl w:val="3D3698E6"/>
@@ -7472,7 +10635,7 @@
       </w:pPr>
     </w:lvl>
   </w:abstractNum>
-  <w:abstractNum w:abstractNumId="11" w15:restartNumberingAfterBreak="0">
+  <w:abstractNum w:abstractNumId="13" w15:restartNumberingAfterBreak="0">
     <w:nsid w:val="4DDC2A89"/>
     <w:multiLevelType w:val="hybridMultilevel"/>
     <w:tmpl w:val="0DE6782E"/>
@@ -7561,7 +10724,7 @@
       </w:pPr>
     </w:lvl>
   </w:abstractNum>
-  <w:abstractNum w:abstractNumId="12" w15:restartNumberingAfterBreak="0">
+  <w:abstractNum w:abstractNumId="14" w15:restartNumberingAfterBreak="0">
     <w:nsid w:val="50603D11"/>
     <w:multiLevelType w:val="hybridMultilevel"/>
     <w:tmpl w:val="5C908BA8"/>
@@ -7650,7 +10813,7 @@
       </w:pPr>
     </w:lvl>
   </w:abstractNum>
-  <w:abstractNum w:abstractNumId="13" w15:restartNumberingAfterBreak="0">
+  <w:abstractNum w:abstractNumId="15" w15:restartNumberingAfterBreak="0">
     <w:nsid w:val="523B67BA"/>
     <w:multiLevelType w:val="hybridMultilevel"/>
     <w:tmpl w:val="E1041966"/>
@@ -7739,7 +10902,7 @@
       </w:pPr>
     </w:lvl>
   </w:abstractNum>
-  <w:abstractNum w:abstractNumId="14" w15:restartNumberingAfterBreak="0">
+  <w:abstractNum w:abstractNumId="16" w15:restartNumberingAfterBreak="0">
     <w:nsid w:val="536A5950"/>
     <w:multiLevelType w:val="hybridMultilevel"/>
     <w:tmpl w:val="C17AFC0A"/>
@@ -7828,7 +10991,7 @@
       </w:pPr>
     </w:lvl>
   </w:abstractNum>
-  <w:abstractNum w:abstractNumId="15" w15:restartNumberingAfterBreak="0">
+  <w:abstractNum w:abstractNumId="17" w15:restartNumberingAfterBreak="0">
     <w:nsid w:val="55A6798B"/>
     <w:multiLevelType w:val="multilevel"/>
     <w:tmpl w:val="D35268B0"/>
@@ -7949,7 +11112,96 @@
       </w:rPr>
     </w:lvl>
   </w:abstractNum>
-  <w:abstractNum w:abstractNumId="16" w15:restartNumberingAfterBreak="0">
+  <w:abstractNum w:abstractNumId="18" w15:restartNumberingAfterBreak="0">
+    <w:nsid w:val="6FAE2998"/>
+    <w:multiLevelType w:val="hybridMultilevel"/>
+    <w:tmpl w:val="B2920DE6"/>
+    <w:lvl w:ilvl="0" w:tplc="04090015">
+      <w:start w:val="1"/>
+      <w:numFmt w:val="upperLetter"/>
+      <w:lvlText w:val="%1."/>
+      <w:lvlJc w:val="left"/>
+      <w:pPr>
+        <w:ind w:left="360" w:hanging="360"/>
+      </w:pPr>
+      <w:rPr>
+        <w:rFonts w:hint="default"/>
+      </w:rPr>
+    </w:lvl>
+    <w:lvl w:ilvl="1" w:tplc="04090019" w:tentative="1">
+      <w:start w:val="1"/>
+      <w:numFmt w:val="lowerLetter"/>
+      <w:lvlText w:val="%2."/>
+      <w:lvlJc w:val="left"/>
+      <w:pPr>
+        <w:ind w:left="1080" w:hanging="360"/>
+      </w:pPr>
+    </w:lvl>
+    <w:lvl w:ilvl="2" w:tplc="0409001B" w:tentative="1">
+      <w:start w:val="1"/>
+      <w:numFmt w:val="lowerRoman"/>
+      <w:lvlText w:val="%3."/>
+      <w:lvlJc w:val="right"/>
+      <w:pPr>
+        <w:ind w:left="1800" w:hanging="180"/>
+      </w:pPr>
+    </w:lvl>
+    <w:lvl w:ilvl="3" w:tplc="0409000F" w:tentative="1">
+      <w:start w:val="1"/>
+      <w:numFmt w:val="decimal"/>
+      <w:lvlText w:val="%4."/>
+      <w:lvlJc w:val="left"/>
+      <w:pPr>
+        <w:ind w:left="2520" w:hanging="360"/>
+      </w:pPr>
+    </w:lvl>
+    <w:lvl w:ilvl="4" w:tplc="04090019" w:tentative="1">
+      <w:start w:val="1"/>
+      <w:numFmt w:val="lowerLetter"/>
+      <w:lvlText w:val="%5."/>
+      <w:lvlJc w:val="left"/>
+      <w:pPr>
+        <w:ind w:left="3240" w:hanging="360"/>
+      </w:pPr>
+    </w:lvl>
+    <w:lvl w:ilvl="5" w:tplc="0409001B" w:tentative="1">
+      <w:start w:val="1"/>
+      <w:numFmt w:val="lowerRoman"/>
+      <w:lvlText w:val="%6."/>
+      <w:lvlJc w:val="right"/>
+      <w:pPr>
+        <w:ind w:left="3960" w:hanging="180"/>
+      </w:pPr>
+    </w:lvl>
+    <w:lvl w:ilvl="6" w:tplc="0409000F" w:tentative="1">
+      <w:start w:val="1"/>
+      <w:numFmt w:val="decimal"/>
+      <w:lvlText w:val="%7."/>
+      <w:lvlJc w:val="left"/>
+      <w:pPr>
+        <w:ind w:left="4680" w:hanging="360"/>
+      </w:pPr>
+    </w:lvl>
+    <w:lvl w:ilvl="7" w:tplc="04090019" w:tentative="1">
+      <w:start w:val="1"/>
+      <w:numFmt w:val="lowerLetter"/>
+      <w:lvlText w:val="%8."/>
+      <w:lvlJc w:val="left"/>
+      <w:pPr>
+        <w:ind w:left="5400" w:hanging="360"/>
+      </w:pPr>
+    </w:lvl>
+    <w:lvl w:ilvl="8" w:tplc="0409001B" w:tentative="1">
+      <w:start w:val="1"/>
+      <w:numFmt w:val="lowerRoman"/>
+      <w:lvlText w:val="%9."/>
+      <w:lvlJc w:val="right"/>
+      <w:pPr>
+        <w:ind w:left="6120" w:hanging="180"/>
+      </w:pPr>
+    </w:lvl>
+  </w:abstractNum>
+  <w:abstractNum w:abstractNumId="19" w15:restartNumberingAfterBreak="0">
     <w:nsid w:val="71313208"/>
     <w:multiLevelType w:val="hybridMultilevel"/>
     <w:tmpl w:val="2C5C4264"/>
@@ -8038,7 +11290,7 @@
       </w:pPr>
     </w:lvl>
   </w:abstractNum>
-  <w:abstractNum w:abstractNumId="17" w15:restartNumberingAfterBreak="0">
+  <w:abstractNum w:abstractNumId="20" w15:restartNumberingAfterBreak="0">
     <w:nsid w:val="731C57E5"/>
     <w:multiLevelType w:val="multilevel"/>
     <w:tmpl w:val="7B447906"/>
@@ -8159,7 +11411,7 @@
       </w:rPr>
     </w:lvl>
   </w:abstractNum>
-  <w:abstractNum w:abstractNumId="18" w15:restartNumberingAfterBreak="0">
+  <w:abstractNum w:abstractNumId="21" w15:restartNumberingAfterBreak="0">
     <w:nsid w:val="73CA633D"/>
     <w:multiLevelType w:val="hybridMultilevel"/>
     <w:tmpl w:val="B2C6DA1E"/>
@@ -8248,7 +11500,7 @@
       </w:pPr>
     </w:lvl>
   </w:abstractNum>
-  <w:abstractNum w:abstractNumId="19" w15:restartNumberingAfterBreak="0">
+  <w:abstractNum w:abstractNumId="22" w15:restartNumberingAfterBreak="0">
     <w:nsid w:val="77C46980"/>
     <w:multiLevelType w:val="hybridMultilevel"/>
     <w:tmpl w:val="0DE6782E"/>
@@ -8344,7 +11596,7 @@
     <w:abstractNumId w:val="2"/>
   </w:num>
   <w:num w:numId="3" w16cid:durableId="1030951891">
-    <w:abstractNumId w:val="12"/>
+    <w:abstractNumId w:val="14"/>
   </w:num>
   <w:num w:numId="4" w16cid:durableId="281231831">
     <w:abstractNumId w:val="7"/>
@@ -8356,28 +11608,28 @@
     <w:abstractNumId w:val="1"/>
   </w:num>
   <w:num w:numId="7" w16cid:durableId="619413073">
-    <w:abstractNumId w:val="8"/>
+    <w:abstractNumId w:val="10"/>
   </w:num>
   <w:num w:numId="8" w16cid:durableId="1757020580">
-    <w:abstractNumId w:val="18"/>
+    <w:abstractNumId w:val="21"/>
   </w:num>
   <w:num w:numId="9" w16cid:durableId="207375291">
+    <w:abstractNumId w:val="22"/>
+  </w:num>
+  <w:num w:numId="10" w16cid:durableId="362873295">
+    <w:abstractNumId w:val="17"/>
+  </w:num>
+  <w:num w:numId="11" w16cid:durableId="11492151">
+    <w:abstractNumId w:val="13"/>
+  </w:num>
+  <w:num w:numId="12" w16cid:durableId="238053451">
+    <w:abstractNumId w:val="16"/>
+  </w:num>
+  <w:num w:numId="13" w16cid:durableId="1262566017">
     <w:abstractNumId w:val="19"/>
   </w:num>
-  <w:num w:numId="10" w16cid:durableId="362873295">
-    <w:abstractNumId w:val="15"/>
-  </w:num>
-  <w:num w:numId="11" w16cid:durableId="11492151">
-    <w:abstractNumId w:val="11"/>
-  </w:num>
-  <w:num w:numId="12" w16cid:durableId="238053451">
-    <w:abstractNumId w:val="14"/>
-  </w:num>
-  <w:num w:numId="13" w16cid:durableId="1262566017">
-    <w:abstractNumId w:val="16"/>
-  </w:num>
   <w:num w:numId="14" w16cid:durableId="1429232206">
-    <w:abstractNumId w:val="17"/>
+    <w:abstractNumId w:val="20"/>
   </w:num>
   <w:num w:numId="15" w16cid:durableId="267351934">
     <w:abstractNumId w:val="0"/>
@@ -8386,16 +11638,25 @@
     <w:abstractNumId w:val="6"/>
   </w:num>
   <w:num w:numId="17" w16cid:durableId="412161570">
-    <w:abstractNumId w:val="10"/>
+    <w:abstractNumId w:val="12"/>
   </w:num>
   <w:num w:numId="18" w16cid:durableId="307174898">
     <w:abstractNumId w:val="3"/>
   </w:num>
   <w:num w:numId="19" w16cid:durableId="443154894">
-    <w:abstractNumId w:val="13"/>
+    <w:abstractNumId w:val="15"/>
   </w:num>
   <w:num w:numId="20" w16cid:durableId="908228912">
+    <w:abstractNumId w:val="11"/>
+  </w:num>
+  <w:num w:numId="21" w16cid:durableId="973944934">
+    <w:abstractNumId w:val="18"/>
+  </w:num>
+  <w:num w:numId="22" w16cid:durableId="1843469038">
     <w:abstractNumId w:val="9"/>
+  </w:num>
+  <w:num w:numId="23" w16cid:durableId="986399584">
+    <w:abstractNumId w:val="8"/>
   </w:num>
   <w:numIdMacAtCleanup w:val="6"/>
 </w:numbering>

</xml_diff>

<commit_message>
Barrons Lets Review Regents - Algebra 1 - Chapter 6: Graphing Solution Sets for Quadratic Equations - 6.4 Graphing Quadratic Equations for Real-World Applications
</commit_message>
<xml_diff>
--- a/Algebra-1/ch06/Barrons Lets Review Regents - Albebra 1 - Chapter 6.docx
+++ b/Algebra-1/ch06/Barrons Lets Review Regents - Albebra 1 - Chapter 6.docx
@@ -8111,7 +8111,21 @@
         <w:rPr>
           <w:rFonts w:eastAsiaTheme="minorEastAsia"/>
         </w:rPr>
-        <w:t>Which of these equations does not have the same solutions as the others?</w:t>
+        <w:t xml:space="preserve">Which of these equations </w:t>
+      </w:r>
+      <w:proofErr w:type="gramStart"/>
+      <w:r>
+        <w:rPr>
+          <w:rFonts w:eastAsiaTheme="minorEastAsia"/>
+        </w:rPr>
+        <w:t>does</w:t>
+      </w:r>
+      <w:proofErr w:type="gramEnd"/>
+      <w:r>
+        <w:rPr>
+          <w:rFonts w:eastAsiaTheme="minorEastAsia"/>
+        </w:rPr>
+        <w:t xml:space="preserve"> not have the same solutions as the others?</w:t>
       </w:r>
       <w:r>
         <w:rPr>
@@ -8854,7 +8868,21 @@
         <w:rPr>
           <w:rFonts w:eastAsiaTheme="minorEastAsia"/>
         </w:rPr>
-        <w:t xml:space="preserve"> to find the positive solution to the equation </w:t>
+        <w:t xml:space="preserve"> to find </w:t>
+      </w:r>
+      <w:proofErr w:type="gramStart"/>
+      <w:r>
+        <w:rPr>
+          <w:rFonts w:eastAsiaTheme="minorEastAsia"/>
+        </w:rPr>
+        <w:t>the</w:t>
+      </w:r>
+      <w:proofErr w:type="gramEnd"/>
+      <w:r>
+        <w:rPr>
+          <w:rFonts w:eastAsiaTheme="minorEastAsia"/>
+        </w:rPr>
+        <w:t xml:space="preserve"> positive solution to the equation </w:t>
       </w:r>
       <w:r>
         <w:rPr>
@@ -9373,7 +9401,21 @@
           <w:rFonts w:eastAsiaTheme="minorEastAsia"/>
         </w:rPr>
         <w:br/>
-        <w:t>Mary and Sofia’s method seem to work best and the solution is very clear. Christopher’s solution might work, but the diagonal line makes it difficult to see the solution.</w:t>
+        <w:t xml:space="preserve">Mary and Sofia’s method seem to work </w:t>
+      </w:r>
+      <w:proofErr w:type="gramStart"/>
+      <w:r>
+        <w:rPr>
+          <w:rFonts w:eastAsiaTheme="minorEastAsia"/>
+        </w:rPr>
+        <w:t>best</w:t>
+      </w:r>
+      <w:proofErr w:type="gramEnd"/>
+      <w:r>
+        <w:rPr>
+          <w:rFonts w:eastAsiaTheme="minorEastAsia"/>
+        </w:rPr>
+        <w:t xml:space="preserve"> and the solution is very clear. Christopher’s solution might work, but the diagonal line makes it difficult to see the solution.</w:t>
       </w:r>
       <w:r>
         <w:rPr>
@@ -9459,6 +9501,9 @@
             </m:sup>
           </m:sSup>
           <m:r>
+            <m:rPr>
+              <m:sty m:val="p"/>
+            </m:rPr>
             <w:rPr>
               <w:rFonts w:ascii="Cambria Math" w:hAnsi="Cambria Math"/>
             </w:rPr>
@@ -9499,7 +9544,21 @@
         <w:rPr>
           <w:rFonts w:eastAsiaTheme="minorEastAsia"/>
         </w:rPr>
-        <w:t>There are often two ordered pairs in a solution set for a system like this.</w:t>
+        <w:t xml:space="preserve">There are often two </w:t>
+      </w:r>
+      <w:proofErr w:type="gramStart"/>
+      <w:r>
+        <w:rPr>
+          <w:rFonts w:eastAsiaTheme="minorEastAsia"/>
+        </w:rPr>
+        <w:t>ordered pairs</w:t>
+      </w:r>
+      <w:proofErr w:type="gramEnd"/>
+      <w:r>
+        <w:rPr>
+          <w:rFonts w:eastAsiaTheme="minorEastAsia"/>
+        </w:rPr>
+        <w:t xml:space="preserve"> in a solution set for a system like this.</w:t>
       </w:r>
     </w:p>
     <w:p>
@@ -10121,7 +10180,21 @@
         <w:rPr>
           <w:rFonts w:eastAsiaTheme="minorEastAsia"/>
         </w:rPr>
-        <w:t xml:space="preserve">From this table, it can be seen that x = -1, both </w:t>
+        <w:t xml:space="preserve">From this table, </w:t>
+      </w:r>
+      <w:proofErr w:type="gramStart"/>
+      <w:r>
+        <w:rPr>
+          <w:rFonts w:eastAsiaTheme="minorEastAsia"/>
+        </w:rPr>
+        <w:t>it can be seen that x</w:t>
+      </w:r>
+      <w:proofErr w:type="gramEnd"/>
+      <w:r>
+        <w:rPr>
+          <w:rFonts w:eastAsiaTheme="minorEastAsia"/>
+        </w:rPr>
+        <w:t xml:space="preserve"> = -1, both </w:t>
       </w:r>
       <m:oMath>
         <m:r>
@@ -10181,13 +10254,7 @@
         <w:rPr>
           <w:rFonts w:eastAsiaTheme="minorEastAsia"/>
         </w:rPr>
-        <w:t xml:space="preserve">equal 2. And for x = 2, </w:t>
-      </w:r>
-      <w:r>
-        <w:rPr>
-          <w:rFonts w:eastAsiaTheme="minorEastAsia"/>
-        </w:rPr>
-        <w:t xml:space="preserve">both </w:t>
+        <w:t xml:space="preserve">equal 2. And for x = 2, both </w:t>
       </w:r>
       <m:oMath>
         <m:r>
@@ -10241,13 +10308,7 @@
         <w:rPr>
           <w:rFonts w:eastAsiaTheme="minorEastAsia"/>
         </w:rPr>
-        <w:t xml:space="preserve"> equal</w:t>
-      </w:r>
-      <w:r>
-        <w:rPr>
-          <w:rFonts w:eastAsiaTheme="minorEastAsia"/>
-        </w:rPr>
-        <w:t xml:space="preserve"> 8. So, two solutions are (-1, 2) and (2, 8).</w:t>
+        <w:t xml:space="preserve"> equal 8. So, two solutions are (-1, 2) and (2, 8).</w:t>
       </w:r>
     </w:p>
     <w:p>
@@ -10337,7 +10398,21 @@
         <w:rPr>
           <w:rFonts w:eastAsiaTheme="minorEastAsia"/>
         </w:rPr>
-        <w:t>, set the expressions equal to each other and solve for x with algebra.</w:t>
+        <w:t xml:space="preserve">, set the expressions </w:t>
+      </w:r>
+      <w:proofErr w:type="gramStart"/>
+      <w:r>
+        <w:rPr>
+          <w:rFonts w:eastAsiaTheme="minorEastAsia"/>
+        </w:rPr>
+        <w:t>equal to each other</w:t>
+      </w:r>
+      <w:proofErr w:type="gramEnd"/>
+      <w:r>
+        <w:rPr>
+          <w:rFonts w:eastAsiaTheme="minorEastAsia"/>
+        </w:rPr>
+        <w:t xml:space="preserve"> and solve for x with algebra.</w:t>
       </w:r>
     </w:p>
     <w:p>
@@ -10383,6 +10458,9 @@
             </m:sup>
           </m:sSup>
           <m:r>
+            <m:rPr>
+              <m:sty m:val="p"/>
+            </m:rPr>
             <w:rPr>
               <w:rFonts w:ascii="Cambria Math" w:hAnsi="Cambria Math"/>
             </w:rPr>
@@ -10397,6 +10475,9 @@
             <m:t>y=2x+4</m:t>
           </m:r>
           <m:r>
+            <m:rPr>
+              <m:sty m:val="p"/>
+            </m:rPr>
             <w:rPr>
               <w:rFonts w:eastAsiaTheme="minorEastAsia"/>
             </w:rPr>
@@ -10449,6 +10530,9 @@
             <m:t>2x+4</m:t>
           </m:r>
           <m:r>
+            <m:rPr>
+              <m:sty m:val="p"/>
+            </m:rPr>
             <w:rPr>
               <w:rFonts w:eastAsiaTheme="minorEastAsia"/>
             </w:rPr>
@@ -10463,6 +10547,9 @@
             <m:t>-2x-4= -2x-4</m:t>
           </m:r>
           <m:r>
+            <m:rPr>
+              <m:sty m:val="p"/>
+            </m:rPr>
             <w:rPr>
               <w:rFonts w:eastAsiaTheme="minorEastAsia"/>
             </w:rPr>
@@ -10506,15 +10593,12 @@
             <w:rPr>
               <w:rFonts w:ascii="Cambria Math" w:eastAsiaTheme="minorEastAsia" w:hAnsi="Cambria Math"/>
             </w:rPr>
-            <m:t>-2x-4</m:t>
-          </m:r>
-          <m:r>
-            <w:rPr>
-              <w:rFonts w:ascii="Cambria Math" w:eastAsiaTheme="minorEastAsia" w:hAnsi="Cambria Math"/>
-            </w:rPr>
-            <m:t>=0</m:t>
-          </m:r>
-          <m:r>
+            <m:t>-2x-4=0</m:t>
+          </m:r>
+          <m:r>
+            <m:rPr>
+              <m:sty m:val="p"/>
+            </m:rPr>
             <w:rPr>
               <w:rFonts w:eastAsiaTheme="minorEastAsia"/>
             </w:rPr>
@@ -10573,21 +10657,12 @@
             <w:rPr>
               <w:rFonts w:ascii="Cambria Math" w:eastAsiaTheme="minorEastAsia" w:hAnsi="Cambria Math"/>
             </w:rPr>
-            <m:t>-x-</m:t>
-          </m:r>
-          <m:r>
-            <w:rPr>
-              <w:rFonts w:ascii="Cambria Math" w:eastAsiaTheme="minorEastAsia" w:hAnsi="Cambria Math"/>
-            </w:rPr>
-            <m:t>2</m:t>
-          </m:r>
-          <m:r>
-            <w:rPr>
-              <w:rFonts w:ascii="Cambria Math" w:eastAsiaTheme="minorEastAsia" w:hAnsi="Cambria Math"/>
-            </w:rPr>
-            <m:t>=0</m:t>
-          </m:r>
-          <m:r>
+            <m:t>-x-2=0</m:t>
+          </m:r>
+          <m:r>
+            <m:rPr>
+              <m:sty m:val="p"/>
+            </m:rPr>
             <w:rPr>
               <w:rFonts w:eastAsiaTheme="minorEastAsia"/>
             </w:rPr>
@@ -10638,6 +10713,9 @@
             <m:t>=0</m:t>
           </m:r>
           <m:r>
+            <m:rPr>
+              <m:sty m:val="p"/>
+            </m:rPr>
             <w:rPr>
               <w:rFonts w:eastAsiaTheme="minorEastAsia"/>
             </w:rPr>
@@ -10652,6 +10730,9 @@
             <m:t>x=2, x=-11</m:t>
           </m:r>
           <m:r>
+            <m:rPr>
+              <m:sty m:val="p"/>
+            </m:rPr>
             <w:rPr>
               <w:rFonts w:eastAsiaTheme="minorEastAsia"/>
             </w:rPr>
@@ -10729,6 +10810,9 @@
             </m:sup>
           </m:sSup>
           <m:r>
+            <m:rPr>
+              <m:sty m:val="p"/>
+            </m:rPr>
             <w:rPr>
               <w:rFonts w:ascii="Cambria Math" w:hAnsi="Cambria Math"/>
             </w:rPr>
@@ -10904,6 +10988,9 @@
             </m:sup>
           </m:sSup>
           <m:r>
+            <m:rPr>
+              <m:sty m:val="p"/>
+            </m:rPr>
             <w:rPr>
               <w:rFonts w:eastAsiaTheme="minorEastAsia"/>
             </w:rPr>
@@ -10918,6 +11005,9 @@
             <m:t>y=x+2</m:t>
           </m:r>
           <m:r>
+            <m:rPr>
+              <m:sty m:val="p"/>
+            </m:rPr>
             <w:rPr>
               <w:rFonts w:eastAsiaTheme="minorEastAsia"/>
             </w:rPr>
@@ -10994,6 +11084,9 @@
             </m:sup>
           </m:sSup>
           <m:r>
+            <m:rPr>
+              <m:sty m:val="p"/>
+            </m:rPr>
             <w:rPr>
               <w:rFonts w:eastAsiaTheme="minorEastAsia"/>
             </w:rPr>
@@ -11008,6 +11101,9 @@
             <m:t>y=-x+3</m:t>
           </m:r>
           <m:r>
+            <m:rPr>
+              <m:sty m:val="p"/>
+            </m:rPr>
             <w:rPr>
               <w:rFonts w:eastAsiaTheme="minorEastAsia"/>
             </w:rPr>
@@ -11098,6 +11194,9 @@
             <m:t>-8x+17</m:t>
           </m:r>
           <m:r>
+            <m:rPr>
+              <m:sty m:val="p"/>
+            </m:rPr>
             <w:rPr>
               <w:rFonts w:eastAsiaTheme="minorEastAsia"/>
             </w:rPr>
@@ -11112,6 +11211,9 @@
             <m:t>y=-x+7</m:t>
           </m:r>
           <m:r>
+            <m:rPr>
+              <m:sty m:val="p"/>
+            </m:rPr>
             <w:rPr>
               <w:rFonts w:eastAsiaTheme="minorEastAsia"/>
             </w:rPr>
@@ -11188,6 +11290,9 @@
             </m:sup>
           </m:sSup>
           <m:r>
+            <m:rPr>
+              <m:sty m:val="p"/>
+            </m:rPr>
             <w:rPr>
               <w:rFonts w:eastAsiaTheme="minorEastAsia"/>
             </w:rPr>
@@ -11202,6 +11307,9 @@
             <m:t>y=2x+3</m:t>
           </m:r>
           <m:r>
+            <m:rPr>
+              <m:sty m:val="p"/>
+            </m:rPr>
             <w:rPr>
               <w:rFonts w:eastAsiaTheme="minorEastAsia"/>
             </w:rPr>
@@ -11242,6 +11350,9 @@
             <m:t>-2x-3=0</m:t>
           </m:r>
           <m:r>
+            <m:rPr>
+              <m:sty m:val="p"/>
+            </m:rPr>
             <w:rPr>
               <w:rFonts w:ascii="Cambria Math" w:eastAsiaTheme="minorEastAsia" w:hAnsi="Cambria Math"/>
             </w:rPr>
@@ -11292,6 +11403,9 @@
             <m:t>=0</m:t>
           </m:r>
           <m:r>
+            <m:rPr>
+              <m:sty m:val="p"/>
+            </m:rPr>
             <w:rPr>
               <w:rFonts w:eastAsiaTheme="minorEastAsia"/>
             </w:rPr>
@@ -11375,6 +11489,9 @@
             </m:sup>
           </m:sSup>
           <m:r>
+            <m:rPr>
+              <m:sty m:val="p"/>
+            </m:rPr>
             <w:rPr>
               <w:rFonts w:eastAsiaTheme="minorEastAsia"/>
             </w:rPr>
@@ -11389,6 +11506,9 @@
             <m:t>y=2x+4</m:t>
           </m:r>
           <m:r>
+            <m:rPr>
+              <m:sty m:val="p"/>
+            </m:rPr>
             <w:rPr>
               <w:rFonts w:eastAsiaTheme="minorEastAsia"/>
             </w:rPr>
@@ -11471,6 +11591,9 @@
             </m:sup>
           </m:sSup>
           <m:r>
+            <m:rPr>
+              <m:sty m:val="p"/>
+            </m:rPr>
             <w:rPr>
               <w:rFonts w:eastAsiaTheme="minorEastAsia"/>
             </w:rPr>
@@ -11485,6 +11608,9 @@
             <m:t>y=3x</m:t>
           </m:r>
           <m:r>
+            <m:rPr>
+              <m:sty m:val="p"/>
+            </m:rPr>
             <w:rPr>
               <w:rFonts w:eastAsiaTheme="minorEastAsia"/>
             </w:rPr>
@@ -11564,21 +11690,12 @@
             <w:rPr>
               <w:rFonts w:ascii="Cambria Math" w:eastAsiaTheme="minorEastAsia" w:hAnsi="Cambria Math"/>
             </w:rPr>
-            <m:t>-2x</m:t>
-          </m:r>
-          <m:r>
-            <w:rPr>
-              <w:rFonts w:ascii="Cambria Math" w:eastAsiaTheme="minorEastAsia" w:hAnsi="Cambria Math"/>
-            </w:rPr>
-            <m:t>+</m:t>
-          </m:r>
-          <m:r>
-            <w:rPr>
-              <w:rFonts w:ascii="Cambria Math" w:eastAsiaTheme="minorEastAsia" w:hAnsi="Cambria Math"/>
-            </w:rPr>
-            <m:t>2</m:t>
-          </m:r>
-          <m:r>
+            <m:t>-2x+2</m:t>
+          </m:r>
+          <m:r>
+            <m:rPr>
+              <m:sty m:val="p"/>
+            </m:rPr>
             <w:rPr>
               <w:rFonts w:eastAsiaTheme="minorEastAsia"/>
             </w:rPr>
@@ -11593,6 +11710,9 @@
             <m:t>y=-x+8</m:t>
           </m:r>
           <m:r>
+            <m:rPr>
+              <m:sty m:val="p"/>
+            </m:rPr>
             <w:rPr>
               <w:rFonts w:eastAsiaTheme="minorEastAsia"/>
             </w:rPr>
@@ -11630,27 +11750,12 @@
             <w:rPr>
               <w:rFonts w:ascii="Cambria Math" w:eastAsiaTheme="minorEastAsia" w:hAnsi="Cambria Math"/>
             </w:rPr>
-            <m:t>-2x</m:t>
-          </m:r>
-          <m:r>
-            <w:rPr>
-              <w:rFonts w:ascii="Cambria Math" w:eastAsiaTheme="minorEastAsia" w:hAnsi="Cambria Math"/>
-            </w:rPr>
-            <m:t>+</m:t>
-          </m:r>
-          <m:r>
-            <w:rPr>
-              <w:rFonts w:ascii="Cambria Math" w:eastAsiaTheme="minorEastAsia" w:hAnsi="Cambria Math"/>
-            </w:rPr>
-            <m:t>2</m:t>
-          </m:r>
-          <m:r>
-            <w:rPr>
-              <w:rFonts w:ascii="Cambria Math" w:eastAsiaTheme="minorEastAsia" w:hAnsi="Cambria Math"/>
-            </w:rPr>
-            <m:t>=-x+8</m:t>
-          </m:r>
-          <m:r>
+            <m:t>-2x+2=-x+8</m:t>
+          </m:r>
+          <m:r>
+            <m:rPr>
+              <m:sty m:val="p"/>
+            </m:rPr>
             <w:rPr>
               <w:rFonts w:ascii="Cambria Math" w:eastAsiaTheme="minorEastAsia" w:hAnsi="Cambria Math"/>
             </w:rPr>
@@ -11665,6 +11770,9 @@
             <m:t>x-8=x-8</m:t>
           </m:r>
           <m:r>
+            <m:rPr>
+              <m:sty m:val="p"/>
+            </m:rPr>
             <w:rPr>
               <w:rFonts w:eastAsiaTheme="minorEastAsia"/>
             </w:rPr>
@@ -11705,6 +11813,9 @@
             <m:t>-x-6=0</m:t>
           </m:r>
           <m:r>
+            <m:rPr>
+              <m:sty m:val="p"/>
+            </m:rPr>
             <w:rPr>
               <w:rFonts w:eastAsiaTheme="minorEastAsia"/>
             </w:rPr>
@@ -11755,6 +11866,9 @@
             <m:t>=0</m:t>
           </m:r>
           <m:r>
+            <m:rPr>
+              <m:sty m:val="p"/>
+            </m:rPr>
             <w:rPr>
               <w:rFonts w:eastAsiaTheme="minorEastAsia"/>
             </w:rPr>
@@ -11769,6 +11883,9 @@
             <m:t>x=-2, x=3</m:t>
           </m:r>
           <m:r>
+            <m:rPr>
+              <m:sty m:val="p"/>
+            </m:rPr>
             <w:rPr>
               <w:rFonts w:eastAsiaTheme="minorEastAsia"/>
             </w:rPr>
@@ -11863,6 +11980,9 @@
             <m:t>+2x-2</m:t>
           </m:r>
           <m:r>
+            <m:rPr>
+              <m:sty m:val="p"/>
+            </m:rPr>
             <w:rPr>
               <w:rFonts w:ascii="Cambria Math" w:eastAsiaTheme="minorEastAsia" w:hAnsi="Cambria Math"/>
             </w:rPr>
@@ -11877,6 +11997,9 @@
             <m:t>y=x+4</m:t>
           </m:r>
           <m:r>
+            <m:rPr>
+              <m:sty m:val="p"/>
+            </m:rPr>
             <w:rPr>
               <w:rFonts w:eastAsiaTheme="minorEastAsia"/>
             </w:rPr>
@@ -12003,6 +12126,9 @@
             </m:den>
           </m:f>
           <m:r>
+            <m:rPr>
+              <m:sty m:val="p"/>
+            </m:rPr>
             <w:rPr>
               <w:rFonts w:eastAsiaTheme="minorEastAsia"/>
             </w:rPr>
@@ -12017,6 +12143,9 @@
             <m:t>y=mx+b</m:t>
           </m:r>
           <m:r>
+            <m:rPr>
+              <m:sty m:val="p"/>
+            </m:rPr>
             <w:rPr>
               <w:rFonts w:ascii="Cambria Math" w:hAnsi="Cambria Math"/>
             </w:rPr>
@@ -12063,6 +12192,9 @@
             <m:t>∙0+b</m:t>
           </m:r>
           <m:r>
+            <m:rPr>
+              <m:sty m:val="p"/>
+            </m:rPr>
             <w:rPr>
               <w:rFonts w:ascii="Cambria Math" w:hAnsi="Cambria Math"/>
             </w:rPr>
@@ -12077,6 +12209,9 @@
             <m:t>b=1</m:t>
           </m:r>
           <m:r>
+            <m:rPr>
+              <m:sty m:val="p"/>
+            </m:rPr>
             <w:rPr>
               <w:rFonts w:eastAsiaTheme="minorEastAsia"/>
             </w:rPr>
@@ -12123,6 +12258,9 @@
             <m:t>x+1</m:t>
           </m:r>
           <m:r>
+            <m:rPr>
+              <m:sty m:val="p"/>
+            </m:rPr>
             <w:rPr>
               <w:rFonts w:eastAsiaTheme="minorEastAsia"/>
             </w:rPr>
@@ -12307,6 +12445,9 @@
             </m:sup>
           </m:sSup>
           <m:r>
+            <m:rPr>
+              <m:sty m:val="p"/>
+            </m:rPr>
             <w:rPr>
               <w:rFonts w:eastAsiaTheme="minorEastAsia"/>
             </w:rPr>
@@ -12321,6 +12462,9 @@
             <m:t>y=4x-4</m:t>
           </m:r>
           <m:r>
+            <m:rPr>
+              <m:sty m:val="p"/>
+            </m:rPr>
             <w:rPr>
               <w:rFonts w:eastAsiaTheme="minorEastAsia"/>
             </w:rPr>
@@ -12361,6 +12505,9 @@
             <m:t>=4x-4</m:t>
           </m:r>
           <m:r>
+            <m:rPr>
+              <m:sty m:val="p"/>
+            </m:rPr>
             <w:rPr>
               <w:rFonts w:ascii="Cambria Math" w:hAnsi="Cambria Math"/>
             </w:rPr>
@@ -12375,6 +12522,9 @@
             <m:t>-4x+4=-4x+4</m:t>
           </m:r>
           <m:r>
+            <m:rPr>
+              <m:sty m:val="p"/>
+            </m:rPr>
             <w:rPr>
               <w:rFonts w:ascii="Cambria Math" w:hAnsi="Cambria Math"/>
             </w:rPr>
@@ -12412,15 +12562,12 @@
             <w:rPr>
               <w:rFonts w:ascii="Cambria Math" w:hAnsi="Cambria Math"/>
             </w:rPr>
-            <m:t>-4x+4</m:t>
-          </m:r>
-          <m:r>
-            <w:rPr>
-              <w:rFonts w:ascii="Cambria Math" w:hAnsi="Cambria Math"/>
-            </w:rPr>
-            <m:t>=0</m:t>
-          </m:r>
-          <m:r>
+            <m:t>-4x+4=0</m:t>
+          </m:r>
+          <m:r>
+            <m:rPr>
+              <m:sty m:val="p"/>
+            </m:rPr>
             <w:rPr>
               <w:rFonts w:ascii="Cambria Math" w:hAnsi="Cambria Math"/>
             </w:rPr>
@@ -12471,6 +12618,9 @@
             <m:t>=0</m:t>
           </m:r>
           <m:r>
+            <m:rPr>
+              <m:sty m:val="p"/>
+            </m:rPr>
             <w:rPr>
               <w:rFonts w:eastAsiaTheme="minorEastAsia"/>
             </w:rPr>
@@ -12617,7 +12767,15 @@
         </w:numPr>
       </w:pPr>
       <w:r>
-        <w:t>Find the two solutions to the system of equations using the graphing calculator.</w:t>
+        <w:t xml:space="preserve">Find </w:t>
+      </w:r>
+      <w:proofErr w:type="gramStart"/>
+      <w:r>
+        <w:t>the two</w:t>
+      </w:r>
+      <w:proofErr w:type="gramEnd"/>
+      <w:r>
+        <w:t xml:space="preserve"> solutions to the system of equations using the graphing calculator.</w:t>
       </w:r>
       <w:r>
         <w:br/>
@@ -12683,6 +12841,9 @@
             </m:sup>
           </m:sSup>
           <m:r>
+            <m:rPr>
+              <m:sty m:val="p"/>
+            </m:rPr>
             <w:rPr>
               <w:rFonts w:ascii="Cambria Math" w:hAnsi="Cambria Math"/>
             </w:rPr>
@@ -12697,6 +12858,9 @@
             <m:t>y=x+4</m:t>
           </m:r>
           <m:r>
+            <m:rPr>
+              <m:sty m:val="p"/>
+            </m:rPr>
             <w:rPr>
               <w:rFonts w:eastAsiaTheme="minorEastAsia"/>
             </w:rPr>
@@ -12835,6 +12999,9 @@
             <m:t>+4x+5</m:t>
           </m:r>
           <m:r>
+            <m:rPr>
+              <m:sty m:val="p"/>
+            </m:rPr>
             <w:rPr>
               <w:rFonts w:ascii="Cambria Math" w:hAnsi="Cambria Math"/>
             </w:rPr>
@@ -12849,6 +13016,9 @@
             <m:t>y=x+5</m:t>
           </m:r>
           <m:r>
+            <m:rPr>
+              <m:sty m:val="p"/>
+            </m:rPr>
             <w:rPr>
               <w:rFonts w:eastAsiaTheme="minorEastAsia"/>
             </w:rPr>
@@ -12892,15 +13062,12 @@
             <w:rPr>
               <w:rFonts w:ascii="Cambria Math" w:hAnsi="Cambria Math"/>
             </w:rPr>
-            <m:t>+4x+5</m:t>
-          </m:r>
-          <m:r>
-            <w:rPr>
-              <w:rFonts w:ascii="Cambria Math" w:hAnsi="Cambria Math"/>
-            </w:rPr>
-            <m:t>=x+5</m:t>
-          </m:r>
-          <m:r>
+            <m:t>+4x+5=x+5</m:t>
+          </m:r>
+          <m:r>
+            <m:rPr>
+              <m:sty m:val="p"/>
+            </m:rPr>
             <w:rPr>
               <w:rFonts w:ascii="Cambria Math" w:hAnsi="Cambria Math"/>
             </w:rPr>
@@ -12915,6 +13082,9 @@
             <m:t>-x-5=-x-5</m:t>
           </m:r>
           <m:r>
+            <m:rPr>
+              <m:sty m:val="p"/>
+            </m:rPr>
             <w:rPr>
               <w:rFonts w:ascii="Cambria Math" w:hAnsi="Cambria Math"/>
             </w:rPr>
@@ -12958,21 +13128,12 @@
             <w:rPr>
               <w:rFonts w:ascii="Cambria Math" w:hAnsi="Cambria Math"/>
             </w:rPr>
-            <m:t>+</m:t>
-          </m:r>
-          <m:r>
-            <w:rPr>
-              <w:rFonts w:ascii="Cambria Math" w:hAnsi="Cambria Math"/>
-            </w:rPr>
-            <m:t>3</m:t>
-          </m:r>
-          <m:r>
-            <w:rPr>
-              <w:rFonts w:ascii="Cambria Math" w:hAnsi="Cambria Math"/>
-            </w:rPr>
-            <m:t>x=0</m:t>
-          </m:r>
-          <m:r>
+            <m:t>+3x=0</m:t>
+          </m:r>
+          <m:r>
+            <m:rPr>
+              <m:sty m:val="p"/>
+            </m:rPr>
             <w:rPr>
               <w:rFonts w:ascii="Cambria Math" w:hAnsi="Cambria Math"/>
             </w:rPr>
@@ -13000,13 +13161,7 @@
                 <w:rPr>
                   <w:rFonts w:ascii="Cambria Math" w:hAnsi="Cambria Math"/>
                 </w:rPr>
-                <m:t>x-</m:t>
-              </m:r>
-              <m:r>
-                <w:rPr>
-                  <w:rFonts w:ascii="Cambria Math" w:hAnsi="Cambria Math"/>
-                </w:rPr>
-                <m:t>3</m:t>
+                <m:t>x-3</m:t>
               </m:r>
             </m:e>
           </m:d>
@@ -13017,6 +13172,9 @@
             <m:t>=0</m:t>
           </m:r>
           <m:r>
+            <m:rPr>
+              <m:sty m:val="p"/>
+            </m:rPr>
             <w:rPr>
               <w:rFonts w:eastAsiaTheme="minorEastAsia"/>
             </w:rPr>
@@ -13028,15 +13186,12 @@
             <w:rPr>
               <w:rFonts w:ascii="Cambria Math" w:hAnsi="Cambria Math"/>
             </w:rPr>
-            <m:t>x=0, x=</m:t>
-          </m:r>
-          <m:r>
-            <w:rPr>
-              <w:rFonts w:ascii="Cambria Math" w:hAnsi="Cambria Math"/>
-            </w:rPr>
-            <m:t>3</m:t>
-          </m:r>
-          <m:r>
+            <m:t>x=0, x=3</m:t>
+          </m:r>
+          <m:r>
+            <m:rPr>
+              <m:sty m:val="p"/>
+            </m:rPr>
             <w:rPr>
               <w:rFonts w:eastAsiaTheme="minorEastAsia"/>
             </w:rPr>
@@ -13167,6 +13322,9 @@
             <m:t>+6</m:t>
           </m:r>
           <m:r>
+            <m:rPr>
+              <m:sty m:val="p"/>
+            </m:rPr>
             <w:rPr>
               <w:rFonts w:ascii="Cambria Math" w:hAnsi="Cambria Math"/>
             </w:rPr>
@@ -13213,6 +13371,9 @@
             <m:t>x+6</m:t>
           </m:r>
           <m:r>
+            <m:rPr>
+              <m:sty m:val="p"/>
+            </m:rPr>
             <w:rPr>
               <w:rFonts w:eastAsiaTheme="minorEastAsia"/>
             </w:rPr>
@@ -13351,6 +13512,9 @@
             </m:sup>
           </m:sSup>
           <m:r>
+            <m:rPr>
+              <m:sty m:val="p"/>
+            </m:rPr>
             <w:rPr>
               <w:rFonts w:ascii="Cambria Math" w:hAnsi="Cambria Math"/>
             </w:rPr>
@@ -13365,6 +13529,9 @@
             <m:t>y=6x+9</m:t>
           </m:r>
           <m:r>
+            <m:rPr>
+              <m:sty m:val="p"/>
+            </m:rPr>
             <w:rPr>
               <w:rFonts w:ascii="Cambria Math" w:hAnsi="Cambria Math"/>
             </w:rPr>
@@ -13411,6 +13578,9 @@
             <m:t>=6x+9</m:t>
           </m:r>
           <m:r>
+            <m:rPr>
+              <m:sty m:val="p"/>
+            </m:rPr>
             <w:rPr>
               <w:rFonts w:ascii="Cambria Math" w:hAnsi="Cambria Math"/>
             </w:rPr>
@@ -13425,6 +13595,9 @@
             <m:t>-6x-9=-6x-9</m:t>
           </m:r>
           <m:r>
+            <m:rPr>
+              <m:sty m:val="p"/>
+            </m:rPr>
             <w:rPr>
               <w:rFonts w:ascii="Cambria Math" w:hAnsi="Cambria Math"/>
             </w:rPr>
@@ -13468,15 +13641,12 @@
             <w:rPr>
               <w:rFonts w:ascii="Cambria Math" w:hAnsi="Cambria Math"/>
             </w:rPr>
-            <m:t>-6x-9</m:t>
-          </m:r>
-          <m:r>
-            <w:rPr>
-              <w:rFonts w:ascii="Cambria Math" w:hAnsi="Cambria Math"/>
-            </w:rPr>
-            <m:t>=0</m:t>
-          </m:r>
-          <m:r>
+            <m:t>-6x-9=0</m:t>
+          </m:r>
+          <m:r>
+            <m:rPr>
+              <m:sty m:val="p"/>
+            </m:rPr>
             <w:rPr>
               <w:rFonts w:ascii="Cambria Math" w:hAnsi="Cambria Math"/>
             </w:rPr>
@@ -13491,6 +13661,9 @@
             <m:t>Divid by 3</m:t>
           </m:r>
           <m:r>
+            <m:rPr>
+              <m:sty m:val="p"/>
+            </m:rPr>
             <w:rPr>
               <w:rFonts w:ascii="Cambria Math" w:hAnsi="Cambria Math"/>
             </w:rPr>
@@ -13528,33 +13701,12 @@
             <w:rPr>
               <w:rFonts w:ascii="Cambria Math" w:hAnsi="Cambria Math"/>
             </w:rPr>
-            <m:t>-</m:t>
-          </m:r>
-          <m:r>
-            <w:rPr>
-              <w:rFonts w:ascii="Cambria Math" w:hAnsi="Cambria Math"/>
-            </w:rPr>
-            <m:t>2</m:t>
-          </m:r>
-          <m:r>
-            <w:rPr>
-              <w:rFonts w:ascii="Cambria Math" w:hAnsi="Cambria Math"/>
-            </w:rPr>
-            <m:t>x-</m:t>
-          </m:r>
-          <m:r>
-            <w:rPr>
-              <w:rFonts w:ascii="Cambria Math" w:hAnsi="Cambria Math"/>
-            </w:rPr>
-            <m:t>3</m:t>
-          </m:r>
-          <m:r>
-            <w:rPr>
-              <w:rFonts w:ascii="Cambria Math" w:hAnsi="Cambria Math"/>
-            </w:rPr>
-            <m:t>=0</m:t>
-          </m:r>
-          <m:r>
+            <m:t>-2x-3=0</m:t>
+          </m:r>
+          <m:r>
+            <m:rPr>
+              <m:sty m:val="p"/>
+            </m:rPr>
             <w:rPr>
               <w:rFonts w:ascii="Cambria Math" w:hAnsi="Cambria Math"/>
             </w:rPr>
@@ -13605,6 +13757,9 @@
             <m:t>=0</m:t>
           </m:r>
           <m:r>
+            <m:rPr>
+              <m:sty m:val="p"/>
+            </m:rPr>
             <w:rPr>
               <w:rFonts w:ascii="Cambria Math" w:hAnsi="Cambria Math"/>
             </w:rPr>
@@ -13619,6 +13774,9 @@
             <m:t>x=-1, x=3</m:t>
           </m:r>
           <m:r>
+            <m:rPr>
+              <m:sty m:val="p"/>
+            </m:rPr>
             <w:rPr>
               <w:rFonts w:eastAsiaTheme="minorEastAsia"/>
             </w:rPr>
@@ -13701,6 +13859,9 @@
             </m:sup>
           </m:sSup>
           <m:r>
+            <m:rPr>
+              <m:sty m:val="p"/>
+            </m:rPr>
             <w:rPr>
               <w:rFonts w:ascii="Cambria Math" w:hAnsi="Cambria Math"/>
             </w:rPr>
@@ -13715,6 +13876,9 @@
             <m:t>y=2x+b</m:t>
           </m:r>
           <m:r>
+            <m:rPr>
+              <m:sty m:val="p"/>
+            </m:rPr>
             <w:rPr>
               <w:rFonts w:ascii="Cambria Math" w:hAnsi="Cambria Math"/>
             </w:rPr>
@@ -13752,15 +13916,12 @@
             <w:rPr>
               <w:rFonts w:ascii="Cambria Math" w:hAnsi="Cambria Math"/>
             </w:rPr>
-            <m:t xml:space="preserve">= </m:t>
-          </m:r>
-          <m:r>
-            <w:rPr>
-              <w:rFonts w:ascii="Cambria Math" w:hAnsi="Cambria Math"/>
-            </w:rPr>
-            <m:t>2x+b</m:t>
-          </m:r>
-          <m:r>
+            <m:t>= 2x+b</m:t>
+          </m:r>
+          <m:r>
+            <m:rPr>
+              <m:sty m:val="p"/>
+            </m:rPr>
             <w:rPr>
               <w:rFonts w:ascii="Cambria Math" w:hAnsi="Cambria Math"/>
             </w:rPr>
@@ -13775,6 +13936,9 @@
             <m:t>-2x-b= -2x-b</m:t>
           </m:r>
           <m:r>
+            <m:rPr>
+              <m:sty m:val="p"/>
+            </m:rPr>
             <w:rPr>
               <w:rFonts w:ascii="Cambria Math" w:hAnsi="Cambria Math"/>
             </w:rPr>
@@ -13815,6 +13979,9 @@
             <m:t>-2x-b=0</m:t>
           </m:r>
           <m:r>
+            <m:rPr>
+              <m:sty m:val="p"/>
+            </m:rPr>
             <w:rPr>
               <w:rFonts w:ascii="Cambria Math" w:hAnsi="Cambria Math"/>
             </w:rPr>
@@ -13852,21 +14019,12 @@
             <w:rPr>
               <w:rFonts w:ascii="Cambria Math" w:hAnsi="Cambria Math"/>
             </w:rPr>
-            <m:t>-2x-</m:t>
-          </m:r>
-          <m:r>
-            <w:rPr>
-              <w:rFonts w:ascii="Cambria Math" w:hAnsi="Cambria Math"/>
-            </w:rPr>
-            <m:t>3</m:t>
-          </m:r>
-          <m:r>
-            <w:rPr>
-              <w:rFonts w:ascii="Cambria Math" w:hAnsi="Cambria Math"/>
-            </w:rPr>
-            <m:t>=0</m:t>
-          </m:r>
-          <m:r>
+            <m:t>-2x-3=0</m:t>
+          </m:r>
+          <m:r>
+            <m:rPr>
+              <m:sty m:val="p"/>
+            </m:rPr>
             <w:rPr>
               <w:rFonts w:ascii="Cambria Math" w:hAnsi="Cambria Math"/>
             </w:rPr>
@@ -13917,6 +14075,9 @@
             <m:t>=0</m:t>
           </m:r>
           <m:r>
+            <m:rPr>
+              <m:sty m:val="p"/>
+            </m:rPr>
             <w:rPr>
               <w:rFonts w:ascii="Cambria Math" w:hAnsi="Cambria Math"/>
             </w:rPr>
@@ -13931,6 +14092,9 @@
             <m:t>x=-1, x=3</m:t>
           </m:r>
           <m:r>
+            <m:rPr>
+              <m:sty m:val="p"/>
+            </m:rPr>
             <w:rPr>
               <w:rFonts w:eastAsiaTheme="minorEastAsia"/>
             </w:rPr>
@@ -14034,25 +14198,7 @@
           <w:rPr>
             <w:rFonts w:ascii="Cambria Math" w:hAnsi="Cambria Math"/>
           </w:rPr>
-          <m:t>-2</m:t>
-        </m:r>
-        <m:r>
-          <w:rPr>
-            <w:rFonts w:ascii="Cambria Math" w:hAnsi="Cambria Math"/>
-          </w:rPr>
-          <m:t>+</m:t>
-        </m:r>
-        <m:r>
-          <w:rPr>
-            <w:rFonts w:ascii="Cambria Math" w:hAnsi="Cambria Math"/>
-          </w:rPr>
-          <m:t>5</m:t>
-        </m:r>
-        <m:r>
-          <w:rPr>
-            <w:rFonts w:ascii="Cambria Math" w:hAnsi="Cambria Math"/>
-          </w:rPr>
-          <m:t>=0</m:t>
+          <m:t>-2+5=0</m:t>
         </m:r>
       </m:oMath>
       <w:r>
@@ -14194,6 +14340,9 @@
             </m:den>
           </m:f>
           <m:r>
+            <m:rPr>
+              <m:sty m:val="p"/>
+            </m:rPr>
             <w:rPr>
               <w:rFonts w:eastAsiaTheme="minorEastAsia"/>
             </w:rPr>
@@ -14237,13 +14386,7 @@
                     <w:rPr>
                       <w:rFonts w:ascii="Cambria Math" w:eastAsiaTheme="minorEastAsia" w:hAnsi="Cambria Math"/>
                     </w:rPr>
-                    <m:t>-</m:t>
-                  </m:r>
-                  <m:r>
-                    <w:rPr>
-                      <w:rFonts w:ascii="Cambria Math" w:eastAsiaTheme="minorEastAsia" w:hAnsi="Cambria Math"/>
-                    </w:rPr>
-                    <m:t>2</m:t>
+                    <m:t>-2</m:t>
                   </m:r>
                 </m:e>
               </m:d>
@@ -14364,6 +14507,9 @@
             </m:den>
           </m:f>
           <m:r>
+            <m:rPr>
+              <m:sty m:val="p"/>
+            </m:rPr>
             <w:rPr>
               <w:rFonts w:ascii="Cambria Math" w:eastAsiaTheme="minorEastAsia" w:hAnsi="Cambria Math"/>
             </w:rPr>
@@ -14482,6 +14628,9 @@
             <m:t>=1±4i</m:t>
           </m:r>
           <m:r>
+            <m:rPr>
+              <m:sty m:val="p"/>
+            </m:rPr>
             <w:rPr>
               <w:rFonts w:eastAsiaTheme="minorEastAsia"/>
             </w:rPr>
@@ -14548,6 +14697,2104 @@
         </w:drawing>
       </w:r>
     </w:p>
+    <w:p>
+      <w:pPr>
+        <w:pStyle w:val="ListParagraph"/>
+        <w:rPr>
+          <w:rFonts w:eastAsiaTheme="minorEastAsia"/>
+        </w:rPr>
+      </w:pPr>
+    </w:p>
+    <w:p>
+      <w:pPr>
+        <w:pStyle w:val="Heading2"/>
+        <w:rPr>
+          <w:rFonts w:eastAsiaTheme="minorEastAsia"/>
+        </w:rPr>
+      </w:pPr>
+      <w:r>
+        <w:rPr>
+          <w:rFonts w:eastAsiaTheme="minorEastAsia"/>
+        </w:rPr>
+        <w:br w:type="column"/>
+      </w:r>
+      <w:r>
+        <w:rPr>
+          <w:rFonts w:eastAsiaTheme="minorEastAsia"/>
+        </w:rPr>
+        <w:lastRenderedPageBreak/>
+        <w:t>6.4 Graphing Quadratic Equations for Real-World Applications</w:t>
+      </w:r>
+    </w:p>
+    <w:p>
+      <w:r>
+        <w:t>Many real-world scenarios can be modeled with quadratic equations. When a quadratic equation is given as a model for something, the techniques of solving quadratic equations either with algebra or with the graphing calculator can be used to solve real world problems.</w:t>
+      </w:r>
+    </w:p>
+    <w:p>
+      <w:pPr>
+        <w:rPr>
+          <w:b/>
+          <w:bCs/>
+        </w:rPr>
+      </w:pPr>
+      <w:r>
+        <w:rPr>
+          <w:b/>
+          <w:bCs/>
+        </w:rPr>
+        <w:t>The Height of a Projectile</w:t>
+      </w:r>
+    </w:p>
+    <w:p>
+      <w:r>
+        <w:t xml:space="preserve">When an object is thrown </w:t>
+      </w:r>
+      <w:proofErr w:type="gramStart"/>
+      <w:r>
+        <w:t>in</w:t>
+      </w:r>
+      <w:proofErr w:type="gramEnd"/>
+      <w:r>
+        <w:t xml:space="preserve"> the air, it rises to a maximum height and then drops back down. When x is the amount of time that has passed since the projectile was thrown and y is the height of the projectile at time x, the graph is </w:t>
+      </w:r>
+      <w:proofErr w:type="gramStart"/>
+      <w:r>
+        <w:t>a parabola</w:t>
+      </w:r>
+      <w:proofErr w:type="gramEnd"/>
+      <w:r>
+        <w:t xml:space="preserve">. Its equation will be a quadratic equation with a negative coefficient for </w:t>
+      </w:r>
+      <w:proofErr w:type="gramStart"/>
+      <w:r>
+        <w:t>the x</w:t>
+      </w:r>
+      <w:r>
+        <w:rPr>
+          <w:vertAlign w:val="superscript"/>
+        </w:rPr>
+        <w:t>2</w:t>
+      </w:r>
+      <w:proofErr w:type="gramEnd"/>
+      <w:r>
+        <w:t>.</w:t>
+      </w:r>
+    </w:p>
+    <w:p>
+      <w:pPr>
+        <w:rPr>
+          <w:b/>
+          <w:bCs/>
+        </w:rPr>
+      </w:pPr>
+      <w:r>
+        <w:rPr>
+          <w:b/>
+          <w:bCs/>
+        </w:rPr>
+        <w:t>Example</w:t>
+      </w:r>
+    </w:p>
+    <w:p>
+      <w:pPr>
+        <w:rPr>
+          <w:rFonts w:eastAsiaTheme="minorEastAsia"/>
+        </w:rPr>
+      </w:pPr>
+      <w:r>
+        <w:t xml:space="preserve">A football is thrown in the air. Its height in the air after x seconds is determined by the equation </w:t>
+      </w:r>
+      <w:r>
+        <w:br/>
+      </w:r>
+      <m:oMath>
+        <m:r>
+          <w:rPr>
+            <w:rFonts w:ascii="Cambria Math" w:hAnsi="Cambria Math"/>
+          </w:rPr>
+          <m:t>y=-16</m:t>
+        </m:r>
+        <m:sSup>
+          <m:sSupPr>
+            <m:ctrlPr>
+              <w:rPr>
+                <w:rFonts w:ascii="Cambria Math" w:hAnsi="Cambria Math"/>
+                <w:i/>
+              </w:rPr>
+            </m:ctrlPr>
+          </m:sSupPr>
+          <m:e>
+            <m:r>
+              <w:rPr>
+                <w:rFonts w:ascii="Cambria Math" w:hAnsi="Cambria Math"/>
+              </w:rPr>
+              <m:t>x</m:t>
+            </m:r>
+          </m:e>
+          <m:sup>
+            <m:r>
+              <w:rPr>
+                <w:rFonts w:ascii="Cambria Math" w:hAnsi="Cambria Math"/>
+              </w:rPr>
+              <m:t>2</m:t>
+            </m:r>
+          </m:sup>
+        </m:sSup>
+        <m:r>
+          <w:rPr>
+            <w:rFonts w:ascii="Cambria Math" w:hAnsi="Cambria Math"/>
+          </w:rPr>
+          <m:t>+80x+96</m:t>
+        </m:r>
+      </m:oMath>
+      <w:r>
+        <w:rPr>
+          <w:rFonts w:eastAsiaTheme="minorEastAsia"/>
+        </w:rPr>
+        <w:t>. Use the graphing calculator to determine (a) when the football will be 160 feet high and (b) when the football will land on the ground.</w:t>
+      </w:r>
+    </w:p>
+    <w:p>
+      <w:pPr>
+        <w:rPr>
+          <w:rFonts w:eastAsiaTheme="minorEastAsia"/>
+        </w:rPr>
+      </w:pPr>
+      <w:r>
+        <w:rPr>
+          <w:noProof/>
+        </w:rPr>
+        <w:drawing>
+          <wp:inline distT="0" distB="0" distL="0" distR="0" wp14:anchorId="45CCC45E" wp14:editId="226BB098">
+            <wp:extent cx="484632" cy="1792224"/>
+            <wp:effectExtent l="0" t="0" r="0" b="0"/>
+            <wp:docPr id="613265717" name="Picture 1" descr="A graph of a long line&#10;&#10;AI-generated content may be incorrect."/>
+            <wp:cNvGraphicFramePr>
+              <a:graphicFrameLocks xmlns:a="http://schemas.openxmlformats.org/drawingml/2006/main" noChangeAspect="1"/>
+            </wp:cNvGraphicFramePr>
+            <a:graphic xmlns:a="http://schemas.openxmlformats.org/drawingml/2006/main">
+              <a:graphicData uri="http://schemas.openxmlformats.org/drawingml/2006/picture">
+                <pic:pic xmlns:pic="http://schemas.openxmlformats.org/drawingml/2006/picture">
+                  <pic:nvPicPr>
+                    <pic:cNvPr id="613265717" name="Picture 1" descr="A graph of a long line&#10;&#10;AI-generated content may be incorrect."/>
+                    <pic:cNvPicPr/>
+                  </pic:nvPicPr>
+                  <pic:blipFill>
+                    <a:blip r:embed="rId31"/>
+                    <a:stretch>
+                      <a:fillRect/>
+                    </a:stretch>
+                  </pic:blipFill>
+                  <pic:spPr>
+                    <a:xfrm>
+                      <a:off x="0" y="0"/>
+                      <a:ext cx="484632" cy="1792224"/>
+                    </a:xfrm>
+                    <a:prstGeom prst="rect">
+                      <a:avLst/>
+                    </a:prstGeom>
+                  </pic:spPr>
+                </pic:pic>
+              </a:graphicData>
+            </a:graphic>
+          </wp:inline>
+        </w:drawing>
+      </w:r>
+      <w:r>
+        <w:rPr>
+          <w:rFonts w:eastAsiaTheme="minorEastAsia"/>
+        </w:rPr>
+        <w:br/>
+        <w:t xml:space="preserve">(a) </w:t>
+      </w:r>
+      <w:r>
+        <w:rPr>
+          <w:rFonts w:eastAsiaTheme="minorEastAsia"/>
+        </w:rPr>
+        <w:t>t</w:t>
+      </w:r>
+      <w:r>
+        <w:rPr>
+          <w:rFonts w:eastAsiaTheme="minorEastAsia"/>
+        </w:rPr>
+        <w:t xml:space="preserve"> = 1 seconds</w:t>
+      </w:r>
+      <w:r>
+        <w:rPr>
+          <w:rFonts w:eastAsiaTheme="minorEastAsia"/>
+        </w:rPr>
+        <w:br/>
+        <w:t xml:space="preserve">ck: </w:t>
+      </w:r>
+      <m:oMath>
+        <m:r>
+          <w:rPr>
+            <w:rFonts w:ascii="Cambria Math" w:eastAsiaTheme="minorEastAsia" w:hAnsi="Cambria Math"/>
+          </w:rPr>
+          <m:t>y=-16</m:t>
+        </m:r>
+        <m:sSup>
+          <m:sSupPr>
+            <m:ctrlPr>
+              <w:rPr>
+                <w:rFonts w:ascii="Cambria Math" w:eastAsiaTheme="minorEastAsia" w:hAnsi="Cambria Math"/>
+                <w:i/>
+              </w:rPr>
+            </m:ctrlPr>
+          </m:sSupPr>
+          <m:e>
+            <m:d>
+              <m:dPr>
+                <m:ctrlPr>
+                  <w:rPr>
+                    <w:rFonts w:ascii="Cambria Math" w:eastAsiaTheme="minorEastAsia" w:hAnsi="Cambria Math"/>
+                    <w:i/>
+                  </w:rPr>
+                </m:ctrlPr>
+              </m:dPr>
+              <m:e>
+                <m:r>
+                  <w:rPr>
+                    <w:rFonts w:ascii="Cambria Math" w:eastAsiaTheme="minorEastAsia" w:hAnsi="Cambria Math"/>
+                  </w:rPr>
+                  <m:t>1</m:t>
+                </m:r>
+              </m:e>
+            </m:d>
+          </m:e>
+          <m:sup>
+            <m:r>
+              <w:rPr>
+                <w:rFonts w:ascii="Cambria Math" w:eastAsiaTheme="minorEastAsia" w:hAnsi="Cambria Math"/>
+              </w:rPr>
+              <m:t>2</m:t>
+            </m:r>
+          </m:sup>
+        </m:sSup>
+        <m:r>
+          <w:rPr>
+            <w:rFonts w:ascii="Cambria Math" w:eastAsiaTheme="minorEastAsia" w:hAnsi="Cambria Math"/>
+          </w:rPr>
+          <m:t>+80</m:t>
+        </m:r>
+        <m:d>
+          <m:dPr>
+            <m:ctrlPr>
+              <w:rPr>
+                <w:rFonts w:ascii="Cambria Math" w:eastAsiaTheme="minorEastAsia" w:hAnsi="Cambria Math"/>
+                <w:i/>
+              </w:rPr>
+            </m:ctrlPr>
+          </m:dPr>
+          <m:e>
+            <m:r>
+              <w:rPr>
+                <w:rFonts w:ascii="Cambria Math" w:eastAsiaTheme="minorEastAsia" w:hAnsi="Cambria Math"/>
+              </w:rPr>
+              <m:t>1</m:t>
+            </m:r>
+          </m:e>
+        </m:d>
+        <m:r>
+          <w:rPr>
+            <w:rFonts w:ascii="Cambria Math" w:eastAsiaTheme="minorEastAsia" w:hAnsi="Cambria Math"/>
+          </w:rPr>
+          <m:t>+96</m:t>
+        </m:r>
+        <m:r>
+          <w:rPr>
+            <w:rFonts w:ascii="Cambria Math" w:eastAsiaTheme="minorEastAsia" w:hAnsi="Cambria Math"/>
+          </w:rPr>
+          <w:br/>
+        </m:r>
+      </m:oMath>
+      <m:oMathPara>
+        <m:oMath>
+          <m:r>
+            <w:rPr>
+              <w:rFonts w:ascii="Cambria Math" w:eastAsiaTheme="minorEastAsia" w:hAnsi="Cambria Math"/>
+            </w:rPr>
+            <m:t>y=-16+80+96</m:t>
+          </m:r>
+          <m:r>
+            <w:rPr>
+              <w:rFonts w:ascii="Cambria Math" w:eastAsiaTheme="minorEastAsia" w:hAnsi="Cambria Math"/>
+            </w:rPr>
+            <w:br/>
+          </m:r>
+        </m:oMath>
+        <m:oMath>
+          <m:r>
+            <w:rPr>
+              <w:rFonts w:ascii="Cambria Math" w:eastAsiaTheme="minorEastAsia" w:hAnsi="Cambria Math"/>
+            </w:rPr>
+            <m:t>y=160</m:t>
+          </m:r>
+          <m:r>
+            <w:rPr>
+              <w:rFonts w:eastAsiaTheme="minorEastAsia"/>
+            </w:rPr>
+            <w:br/>
+          </m:r>
+        </m:oMath>
+      </m:oMathPara>
+      <w:r>
+        <w:rPr>
+          <w:rFonts w:eastAsiaTheme="minorEastAsia"/>
+        </w:rPr>
+        <w:t xml:space="preserve">(b) </w:t>
+      </w:r>
+      <w:r>
+        <w:rPr>
+          <w:rFonts w:eastAsiaTheme="minorEastAsia"/>
+        </w:rPr>
+        <w:t>t</w:t>
+      </w:r>
+      <w:r>
+        <w:rPr>
+          <w:rFonts w:eastAsiaTheme="minorEastAsia"/>
+        </w:rPr>
+        <w:t xml:space="preserve"> = 6 seconds</w:t>
+      </w:r>
+      <w:r>
+        <w:rPr>
+          <w:rFonts w:eastAsiaTheme="minorEastAsia"/>
+        </w:rPr>
+        <w:br/>
+        <w:t xml:space="preserve">ck: </w:t>
+      </w:r>
+      <m:oMath>
+        <m:r>
+          <w:rPr>
+            <w:rFonts w:ascii="Cambria Math" w:eastAsiaTheme="minorEastAsia" w:hAnsi="Cambria Math"/>
+          </w:rPr>
+          <m:t>y=-16</m:t>
+        </m:r>
+        <m:sSup>
+          <m:sSupPr>
+            <m:ctrlPr>
+              <w:rPr>
+                <w:rFonts w:ascii="Cambria Math" w:eastAsiaTheme="minorEastAsia" w:hAnsi="Cambria Math"/>
+                <w:i/>
+              </w:rPr>
+            </m:ctrlPr>
+          </m:sSupPr>
+          <m:e>
+            <m:d>
+              <m:dPr>
+                <m:ctrlPr>
+                  <w:rPr>
+                    <w:rFonts w:ascii="Cambria Math" w:eastAsiaTheme="minorEastAsia" w:hAnsi="Cambria Math"/>
+                    <w:i/>
+                  </w:rPr>
+                </m:ctrlPr>
+              </m:dPr>
+              <m:e>
+                <m:r>
+                  <w:rPr>
+                    <w:rFonts w:ascii="Cambria Math" w:eastAsiaTheme="minorEastAsia" w:hAnsi="Cambria Math"/>
+                  </w:rPr>
+                  <m:t>6</m:t>
+                </m:r>
+              </m:e>
+            </m:d>
+          </m:e>
+          <m:sup>
+            <m:r>
+              <w:rPr>
+                <w:rFonts w:ascii="Cambria Math" w:eastAsiaTheme="minorEastAsia" w:hAnsi="Cambria Math"/>
+              </w:rPr>
+              <m:t>2</m:t>
+            </m:r>
+          </m:sup>
+        </m:sSup>
+        <m:r>
+          <w:rPr>
+            <w:rFonts w:ascii="Cambria Math" w:eastAsiaTheme="minorEastAsia" w:hAnsi="Cambria Math"/>
+          </w:rPr>
+          <m:t>+80</m:t>
+        </m:r>
+        <m:d>
+          <m:dPr>
+            <m:ctrlPr>
+              <w:rPr>
+                <w:rFonts w:ascii="Cambria Math" w:eastAsiaTheme="minorEastAsia" w:hAnsi="Cambria Math"/>
+                <w:i/>
+              </w:rPr>
+            </m:ctrlPr>
+          </m:dPr>
+          <m:e>
+            <m:r>
+              <w:rPr>
+                <w:rFonts w:ascii="Cambria Math" w:eastAsiaTheme="minorEastAsia" w:hAnsi="Cambria Math"/>
+              </w:rPr>
+              <m:t>6</m:t>
+            </m:r>
+          </m:e>
+        </m:d>
+        <m:r>
+          <w:rPr>
+            <w:rFonts w:ascii="Cambria Math" w:eastAsiaTheme="minorEastAsia" w:hAnsi="Cambria Math"/>
+          </w:rPr>
+          <m:t>+96</m:t>
+        </m:r>
+        <m:r>
+          <w:rPr>
+            <w:rFonts w:ascii="Cambria Math" w:eastAsiaTheme="minorEastAsia" w:hAnsi="Cambria Math"/>
+          </w:rPr>
+          <w:br/>
+        </m:r>
+      </m:oMath>
+      <w:r>
+        <w:rPr>
+          <w:rFonts w:eastAsiaTheme="minorEastAsia"/>
+        </w:rPr>
+        <w:br/>
+      </w:r>
+      <m:oMathPara>
+        <m:oMath>
+          <m:r>
+            <w:rPr>
+              <w:rFonts w:ascii="Cambria Math" w:eastAsiaTheme="minorEastAsia" w:hAnsi="Cambria Math"/>
+            </w:rPr>
+            <m:t>y=-16</m:t>
+          </m:r>
+          <m:d>
+            <m:dPr>
+              <m:ctrlPr>
+                <w:rPr>
+                  <w:rFonts w:ascii="Cambria Math" w:eastAsiaTheme="minorEastAsia" w:hAnsi="Cambria Math"/>
+                  <w:i/>
+                </w:rPr>
+              </m:ctrlPr>
+            </m:dPr>
+            <m:e>
+              <m:r>
+                <w:rPr>
+                  <w:rFonts w:ascii="Cambria Math" w:eastAsiaTheme="minorEastAsia" w:hAnsi="Cambria Math"/>
+                </w:rPr>
+                <m:t>36</m:t>
+              </m:r>
+            </m:e>
+          </m:d>
+          <m:r>
+            <w:rPr>
+              <w:rFonts w:ascii="Cambria Math" w:eastAsiaTheme="minorEastAsia" w:hAnsi="Cambria Math"/>
+            </w:rPr>
+            <m:t>+480+96</m:t>
+          </m:r>
+          <m:r>
+            <w:rPr>
+              <w:rFonts w:ascii="Cambria Math" w:eastAsiaTheme="minorEastAsia" w:hAnsi="Cambria Math"/>
+            </w:rPr>
+            <w:br/>
+          </m:r>
+        </m:oMath>
+        <m:oMath>
+          <m:r>
+            <w:rPr>
+              <w:rFonts w:ascii="Cambria Math" w:eastAsiaTheme="minorEastAsia" w:hAnsi="Cambria Math"/>
+            </w:rPr>
+            <m:t>y= -576+480+96=0</m:t>
+          </m:r>
+        </m:oMath>
+      </m:oMathPara>
+    </w:p>
+    <w:p>
+      <w:pPr>
+        <w:pStyle w:val="Heading3"/>
+      </w:pPr>
+      <w:r>
+        <w:br w:type="column"/>
+      </w:r>
+      <w:r>
+        <w:t>Check Your Understanding of Section 6.4</w:t>
+      </w:r>
+    </w:p>
+    <w:p>
+      <w:pPr>
+        <w:pStyle w:val="ListParagraph"/>
+        <w:numPr>
+          <w:ilvl w:val="0"/>
+          <w:numId w:val="28"/>
+        </w:numPr>
+      </w:pPr>
+      <w:r>
+        <w:t>Show how you arrived at your answers.</w:t>
+      </w:r>
+    </w:p>
+    <w:p>
+      <w:pPr>
+        <w:pStyle w:val="ListParagraph"/>
+        <w:numPr>
+          <w:ilvl w:val="0"/>
+          <w:numId w:val="29"/>
+        </w:numPr>
+      </w:pPr>
+      <w:r>
+        <w:t xml:space="preserve">A projectile’s height is modeled by the equation </w:t>
+      </w:r>
+      <m:oMath>
+        <m:r>
+          <w:rPr>
+            <w:rFonts w:ascii="Cambria Math" w:hAnsi="Cambria Math"/>
+          </w:rPr>
+          <m:t>h=-16</m:t>
+        </m:r>
+        <m:sSup>
+          <m:sSupPr>
+            <m:ctrlPr>
+              <w:rPr>
+                <w:rFonts w:ascii="Cambria Math" w:hAnsi="Cambria Math"/>
+                <w:i/>
+              </w:rPr>
+            </m:ctrlPr>
+          </m:sSupPr>
+          <m:e>
+            <m:r>
+              <w:rPr>
+                <w:rFonts w:ascii="Cambria Math" w:hAnsi="Cambria Math"/>
+              </w:rPr>
+              <m:t>t</m:t>
+            </m:r>
+          </m:e>
+          <m:sup>
+            <m:r>
+              <w:rPr>
+                <w:rFonts w:ascii="Cambria Math" w:hAnsi="Cambria Math"/>
+              </w:rPr>
+              <m:t>2</m:t>
+            </m:r>
+          </m:sup>
+        </m:sSup>
+        <m:r>
+          <w:rPr>
+            <w:rFonts w:ascii="Cambria Math" w:hAnsi="Cambria Math"/>
+          </w:rPr>
+          <m:t>+96t+256</m:t>
+        </m:r>
+      </m:oMath>
+      <w:r>
+        <w:rPr>
+          <w:rFonts w:eastAsiaTheme="minorEastAsia"/>
+        </w:rPr>
+        <w:t>. Use the graphing calculator or algebra to determine after how many seconds the projectile will be 336 feet high.</w:t>
+      </w:r>
+      <w:r>
+        <w:rPr>
+          <w:rFonts w:eastAsiaTheme="minorEastAsia"/>
+        </w:rPr>
+        <w:br/>
+      </w:r>
+      <w:r>
+        <w:rPr>
+          <w:rFonts w:eastAsiaTheme="minorEastAsia"/>
+        </w:rPr>
+        <w:t xml:space="preserve">1 seconds, </w:t>
+      </w:r>
+      <w:r>
+        <w:rPr>
+          <w:rFonts w:eastAsiaTheme="minorEastAsia"/>
+        </w:rPr>
+        <w:t>5 seconds</w:t>
+      </w:r>
+      <w:r>
+        <w:rPr>
+          <w:rFonts w:eastAsiaTheme="minorEastAsia"/>
+        </w:rPr>
+        <w:br/>
+        <w:t xml:space="preserve">ck: </w:t>
+      </w:r>
+      <m:oMath>
+        <m:r>
+          <w:rPr>
+            <w:rFonts w:ascii="Cambria Math" w:eastAsiaTheme="minorEastAsia" w:hAnsi="Cambria Math"/>
+          </w:rPr>
+          <m:t>h=-16</m:t>
+        </m:r>
+        <m:sSup>
+          <m:sSupPr>
+            <m:ctrlPr>
+              <w:rPr>
+                <w:rFonts w:ascii="Cambria Math" w:eastAsiaTheme="minorEastAsia" w:hAnsi="Cambria Math"/>
+                <w:i/>
+              </w:rPr>
+            </m:ctrlPr>
+          </m:sSupPr>
+          <m:e>
+            <m:d>
+              <m:dPr>
+                <m:ctrlPr>
+                  <w:rPr>
+                    <w:rFonts w:ascii="Cambria Math" w:eastAsiaTheme="minorEastAsia" w:hAnsi="Cambria Math"/>
+                    <w:i/>
+                  </w:rPr>
+                </m:ctrlPr>
+              </m:dPr>
+              <m:e>
+                <m:r>
+                  <w:rPr>
+                    <w:rFonts w:ascii="Cambria Math" w:eastAsiaTheme="minorEastAsia" w:hAnsi="Cambria Math"/>
+                  </w:rPr>
+                  <m:t>5</m:t>
+                </m:r>
+              </m:e>
+            </m:d>
+          </m:e>
+          <m:sup>
+            <m:r>
+              <w:rPr>
+                <w:rFonts w:ascii="Cambria Math" w:eastAsiaTheme="minorEastAsia" w:hAnsi="Cambria Math"/>
+              </w:rPr>
+              <m:t>2</m:t>
+            </m:r>
+          </m:sup>
+        </m:sSup>
+        <m:r>
+          <w:rPr>
+            <w:rFonts w:ascii="Cambria Math" w:eastAsiaTheme="minorEastAsia" w:hAnsi="Cambria Math"/>
+          </w:rPr>
+          <m:t>+96</m:t>
+        </m:r>
+        <m:d>
+          <m:dPr>
+            <m:ctrlPr>
+              <w:rPr>
+                <w:rFonts w:ascii="Cambria Math" w:eastAsiaTheme="minorEastAsia" w:hAnsi="Cambria Math"/>
+                <w:i/>
+              </w:rPr>
+            </m:ctrlPr>
+          </m:dPr>
+          <m:e>
+            <m:r>
+              <w:rPr>
+                <w:rFonts w:ascii="Cambria Math" w:eastAsiaTheme="minorEastAsia" w:hAnsi="Cambria Math"/>
+              </w:rPr>
+              <m:t>5</m:t>
+            </m:r>
+          </m:e>
+        </m:d>
+        <m:r>
+          <w:rPr>
+            <w:rFonts w:ascii="Cambria Math" w:eastAsiaTheme="minorEastAsia" w:hAnsi="Cambria Math"/>
+          </w:rPr>
+          <m:t>+256</m:t>
+        </m:r>
+        <m:r>
+          <w:rPr>
+            <w:rFonts w:ascii="Cambria Math" w:eastAsiaTheme="minorEastAsia" w:hAnsi="Cambria Math"/>
+          </w:rPr>
+          <w:br/>
+        </m:r>
+      </m:oMath>
+      <m:oMathPara>
+        <m:oMath>
+          <m:r>
+            <w:rPr>
+              <w:rFonts w:ascii="Cambria Math" w:eastAsiaTheme="minorEastAsia" w:hAnsi="Cambria Math"/>
+            </w:rPr>
+            <m:t>h=-16</m:t>
+          </m:r>
+          <m:d>
+            <m:dPr>
+              <m:ctrlPr>
+                <w:rPr>
+                  <w:rFonts w:ascii="Cambria Math" w:eastAsiaTheme="minorEastAsia" w:hAnsi="Cambria Math"/>
+                  <w:i/>
+                </w:rPr>
+              </m:ctrlPr>
+            </m:dPr>
+            <m:e>
+              <m:r>
+                <w:rPr>
+                  <w:rFonts w:ascii="Cambria Math" w:eastAsiaTheme="minorEastAsia" w:hAnsi="Cambria Math"/>
+                </w:rPr>
+                <m:t>25</m:t>
+              </m:r>
+            </m:e>
+          </m:d>
+          <m:r>
+            <w:rPr>
+              <w:rFonts w:ascii="Cambria Math" w:eastAsiaTheme="minorEastAsia" w:hAnsi="Cambria Math"/>
+            </w:rPr>
+            <m:t>+480+256</m:t>
+          </m:r>
+          <m:r>
+            <w:rPr>
+              <w:rFonts w:ascii="Cambria Math" w:eastAsiaTheme="minorEastAsia" w:hAnsi="Cambria Math"/>
+            </w:rPr>
+            <w:br/>
+          </m:r>
+        </m:oMath>
+        <m:oMath>
+          <m:r>
+            <w:rPr>
+              <w:rFonts w:ascii="Cambria Math" w:eastAsiaTheme="minorEastAsia" w:hAnsi="Cambria Math"/>
+            </w:rPr>
+            <m:t>h=-400+736=336</m:t>
+          </m:r>
+          <m:r>
+            <w:rPr>
+              <w:rFonts w:ascii="Cambria Math" w:eastAsiaTheme="minorEastAsia" w:hAnsi="Cambria Math"/>
+            </w:rPr>
+            <w:br/>
+          </m:r>
+        </m:oMath>
+      </m:oMathPara>
+      <w:r>
+        <w:rPr>
+          <w:rFonts w:eastAsiaTheme="minorEastAsia"/>
+        </w:rPr>
+        <w:br/>
+      </w:r>
+      <w:r>
+        <w:rPr>
+          <w:rFonts w:eastAsiaTheme="minorEastAsia"/>
+          <w:noProof/>
+        </w:rPr>
+        <w:drawing>
+          <wp:inline distT="0" distB="0" distL="0" distR="0" wp14:anchorId="5D9E9D67" wp14:editId="0BB241A9">
+            <wp:extent cx="1115568" cy="2505456"/>
+            <wp:effectExtent l="0" t="0" r="8890" b="0"/>
+            <wp:docPr id="1415542779" name="Picture 1"/>
+            <wp:cNvGraphicFramePr>
+              <a:graphicFrameLocks xmlns:a="http://schemas.openxmlformats.org/drawingml/2006/main" noChangeAspect="1"/>
+            </wp:cNvGraphicFramePr>
+            <a:graphic xmlns:a="http://schemas.openxmlformats.org/drawingml/2006/main">
+              <a:graphicData uri="http://schemas.openxmlformats.org/drawingml/2006/picture">
+                <pic:pic xmlns:pic="http://schemas.openxmlformats.org/drawingml/2006/picture">
+                  <pic:nvPicPr>
+                    <pic:cNvPr id="0" name="Picture 1"/>
+                    <pic:cNvPicPr>
+                      <a:picLocks noChangeAspect="1" noChangeArrowheads="1"/>
+                    </pic:cNvPicPr>
+                  </pic:nvPicPr>
+                  <pic:blipFill>
+                    <a:blip r:embed="rId32" cstate="print">
+                      <a:extLst>
+                        <a:ext uri="{28A0092B-C50C-407E-A947-70E740481C1C}">
+                          <a14:useLocalDpi xmlns:a14="http://schemas.microsoft.com/office/drawing/2010/main" val="0"/>
+                        </a:ext>
+                      </a:extLst>
+                    </a:blip>
+                    <a:srcRect/>
+                    <a:stretch>
+                      <a:fillRect/>
+                    </a:stretch>
+                  </pic:blipFill>
+                  <pic:spPr bwMode="auto">
+                    <a:xfrm>
+                      <a:off x="0" y="0"/>
+                      <a:ext cx="1115568" cy="2505456"/>
+                    </a:xfrm>
+                    <a:prstGeom prst="rect">
+                      <a:avLst/>
+                    </a:prstGeom>
+                    <a:noFill/>
+                    <a:ln>
+                      <a:noFill/>
+                    </a:ln>
+                  </pic:spPr>
+                </pic:pic>
+              </a:graphicData>
+            </a:graphic>
+          </wp:inline>
+        </w:drawing>
+      </w:r>
+      <w:r>
+        <w:rPr>
+          <w:rFonts w:eastAsiaTheme="minorEastAsia"/>
+        </w:rPr>
+        <w:br/>
+      </w:r>
+      <m:oMathPara>
+        <m:oMath>
+          <m:r>
+            <w:rPr>
+              <w:rFonts w:ascii="Cambria Math" w:hAnsi="Cambria Math"/>
+            </w:rPr>
+            <m:t>336</m:t>
+          </m:r>
+          <m:r>
+            <w:rPr>
+              <w:rFonts w:ascii="Cambria Math" w:hAnsi="Cambria Math"/>
+            </w:rPr>
+            <m:t>=-16</m:t>
+          </m:r>
+          <m:sSup>
+            <m:sSupPr>
+              <m:ctrlPr>
+                <w:rPr>
+                  <w:rFonts w:ascii="Cambria Math" w:hAnsi="Cambria Math"/>
+                  <w:i/>
+                </w:rPr>
+              </m:ctrlPr>
+            </m:sSupPr>
+            <m:e>
+              <m:r>
+                <w:rPr>
+                  <w:rFonts w:ascii="Cambria Math" w:hAnsi="Cambria Math"/>
+                </w:rPr>
+                <m:t>t</m:t>
+              </m:r>
+            </m:e>
+            <m:sup>
+              <m:r>
+                <w:rPr>
+                  <w:rFonts w:ascii="Cambria Math" w:hAnsi="Cambria Math"/>
+                </w:rPr>
+                <m:t>2</m:t>
+              </m:r>
+            </m:sup>
+          </m:sSup>
+          <m:r>
+            <w:rPr>
+              <w:rFonts w:ascii="Cambria Math" w:hAnsi="Cambria Math"/>
+            </w:rPr>
+            <m:t>+96t+256</m:t>
+          </m:r>
+          <m:r>
+            <w:rPr>
+              <w:rFonts w:ascii="Cambria Math" w:hAnsi="Cambria Math"/>
+            </w:rPr>
+            <w:br/>
+          </m:r>
+        </m:oMath>
+        <m:oMath>
+          <m:r>
+            <w:rPr>
+              <w:rFonts w:ascii="Cambria Math" w:hAnsi="Cambria Math"/>
+            </w:rPr>
+            <m:t>336=</m:t>
+          </m:r>
+          <m:r>
+            <w:rPr>
+              <w:rFonts w:ascii="Cambria Math" w:hAnsi="Cambria Math"/>
+            </w:rPr>
+            <m:t>-16</m:t>
+          </m:r>
+          <m:sSup>
+            <m:sSupPr>
+              <m:ctrlPr>
+                <w:rPr>
+                  <w:rFonts w:ascii="Cambria Math" w:hAnsi="Cambria Math"/>
+                  <w:i/>
+                </w:rPr>
+              </m:ctrlPr>
+            </m:sSupPr>
+            <m:e>
+              <m:r>
+                <w:rPr>
+                  <w:rFonts w:ascii="Cambria Math" w:hAnsi="Cambria Math"/>
+                </w:rPr>
+                <m:t>t</m:t>
+              </m:r>
+            </m:e>
+            <m:sup>
+              <m:r>
+                <w:rPr>
+                  <w:rFonts w:ascii="Cambria Math" w:hAnsi="Cambria Math"/>
+                </w:rPr>
+                <m:t>2</m:t>
+              </m:r>
+            </m:sup>
+          </m:sSup>
+          <m:r>
+            <w:rPr>
+              <w:rFonts w:ascii="Cambria Math" w:hAnsi="Cambria Math"/>
+            </w:rPr>
+            <m:t>+96t+256</m:t>
+          </m:r>
+          <m:r>
+            <w:rPr>
+              <w:rFonts w:ascii="Cambria Math" w:hAnsi="Cambria Math"/>
+            </w:rPr>
+            <w:br/>
+          </m:r>
+        </m:oMath>
+        <m:oMath>
+          <m:r>
+            <w:rPr>
+              <w:rFonts w:ascii="Cambria Math" w:hAnsi="Cambria Math"/>
+            </w:rPr>
+            <m:t>-336=-336</m:t>
+          </m:r>
+          <m:r>
+            <w:rPr>
+              <w:rFonts w:ascii="Cambria Math" w:hAnsi="Cambria Math"/>
+            </w:rPr>
+            <w:br/>
+          </m:r>
+        </m:oMath>
+        <m:oMath>
+          <m:r>
+            <w:rPr>
+              <w:rFonts w:ascii="Cambria Math" w:hAnsi="Cambria Math"/>
+            </w:rPr>
+            <m:t>-16</m:t>
+          </m:r>
+          <m:sSup>
+            <m:sSupPr>
+              <m:ctrlPr>
+                <w:rPr>
+                  <w:rFonts w:ascii="Cambria Math" w:hAnsi="Cambria Math"/>
+                  <w:i/>
+                </w:rPr>
+              </m:ctrlPr>
+            </m:sSupPr>
+            <m:e>
+              <m:r>
+                <w:rPr>
+                  <w:rFonts w:ascii="Cambria Math" w:hAnsi="Cambria Math"/>
+                </w:rPr>
+                <m:t>t</m:t>
+              </m:r>
+            </m:e>
+            <m:sup>
+              <m:r>
+                <w:rPr>
+                  <w:rFonts w:ascii="Cambria Math" w:hAnsi="Cambria Math"/>
+                </w:rPr>
+                <m:t>2</m:t>
+              </m:r>
+            </m:sup>
+          </m:sSup>
+          <m:r>
+            <w:rPr>
+              <w:rFonts w:ascii="Cambria Math" w:hAnsi="Cambria Math"/>
+            </w:rPr>
+            <m:t>+96t</m:t>
+          </m:r>
+          <m:r>
+            <w:rPr>
+              <w:rFonts w:ascii="Cambria Math" w:hAnsi="Cambria Math"/>
+            </w:rPr>
+            <m:t>-80=0</m:t>
+          </m:r>
+          <m:r>
+            <w:rPr>
+              <w:rFonts w:ascii="Cambria Math" w:hAnsi="Cambria Math"/>
+            </w:rPr>
+            <w:br/>
+          </m:r>
+        </m:oMath>
+        <m:oMath>
+          <m:r>
+            <w:rPr>
+              <w:rFonts w:ascii="Cambria Math" w:hAnsi="Cambria Math"/>
+            </w:rPr>
+            <m:t>Divide by-16</m:t>
+          </m:r>
+          <m:r>
+            <w:rPr>
+              <w:rFonts w:ascii="Cambria Math" w:hAnsi="Cambria Math"/>
+            </w:rPr>
+            <w:br/>
+          </m:r>
+        </m:oMath>
+        <m:oMath>
+          <m:sSup>
+            <m:sSupPr>
+              <m:ctrlPr>
+                <w:rPr>
+                  <w:rFonts w:ascii="Cambria Math" w:hAnsi="Cambria Math"/>
+                  <w:i/>
+                </w:rPr>
+              </m:ctrlPr>
+            </m:sSupPr>
+            <m:e>
+              <m:r>
+                <w:rPr>
+                  <w:rFonts w:ascii="Cambria Math" w:hAnsi="Cambria Math"/>
+                </w:rPr>
+                <m:t>t</m:t>
+              </m:r>
+            </m:e>
+            <m:sup>
+              <m:r>
+                <w:rPr>
+                  <w:rFonts w:ascii="Cambria Math" w:hAnsi="Cambria Math"/>
+                </w:rPr>
+                <m:t>2</m:t>
+              </m:r>
+            </m:sup>
+          </m:sSup>
+          <m:r>
+            <w:rPr>
+              <w:rFonts w:ascii="Cambria Math" w:hAnsi="Cambria Math"/>
+            </w:rPr>
+            <m:t>-6</m:t>
+          </m:r>
+          <m:r>
+            <w:rPr>
+              <w:rFonts w:ascii="Cambria Math" w:hAnsi="Cambria Math"/>
+            </w:rPr>
+            <m:t>t</m:t>
+          </m:r>
+          <m:r>
+            <w:rPr>
+              <w:rFonts w:ascii="Cambria Math" w:hAnsi="Cambria Math"/>
+            </w:rPr>
+            <m:t>+5</m:t>
+          </m:r>
+          <m:r>
+            <w:rPr>
+              <w:rFonts w:ascii="Cambria Math" w:hAnsi="Cambria Math"/>
+            </w:rPr>
+            <m:t>=0</m:t>
+          </m:r>
+          <m:r>
+            <w:rPr>
+              <w:rFonts w:ascii="Cambria Math" w:hAnsi="Cambria Math"/>
+            </w:rPr>
+            <w:br/>
+          </m:r>
+        </m:oMath>
+        <m:oMath>
+          <m:d>
+            <m:dPr>
+              <m:ctrlPr>
+                <w:rPr>
+                  <w:rFonts w:ascii="Cambria Math" w:hAnsi="Cambria Math"/>
+                  <w:i/>
+                </w:rPr>
+              </m:ctrlPr>
+            </m:dPr>
+            <m:e>
+              <m:r>
+                <w:rPr>
+                  <w:rFonts w:ascii="Cambria Math" w:hAnsi="Cambria Math"/>
+                </w:rPr>
+                <m:t>t-5</m:t>
+              </m:r>
+            </m:e>
+          </m:d>
+          <m:d>
+            <m:dPr>
+              <m:ctrlPr>
+                <w:rPr>
+                  <w:rFonts w:ascii="Cambria Math" w:hAnsi="Cambria Math"/>
+                  <w:i/>
+                </w:rPr>
+              </m:ctrlPr>
+            </m:dPr>
+            <m:e>
+              <m:r>
+                <w:rPr>
+                  <w:rFonts w:ascii="Cambria Math" w:hAnsi="Cambria Math"/>
+                </w:rPr>
+                <m:t>t-1</m:t>
+              </m:r>
+            </m:e>
+          </m:d>
+          <m:r>
+            <w:rPr>
+              <w:rFonts w:ascii="Cambria Math" w:hAnsi="Cambria Math"/>
+            </w:rPr>
+            <m:t>=0</m:t>
+          </m:r>
+          <m:r>
+            <w:rPr>
+              <w:rFonts w:eastAsiaTheme="minorEastAsia"/>
+            </w:rPr>
+            <w:br/>
+          </m:r>
+        </m:oMath>
+      </m:oMathPara>
+      <w:r>
+        <w:rPr>
+          <w:rFonts w:eastAsiaTheme="minorEastAsia"/>
+        </w:rPr>
+        <w:t>t = 1 second, t = 5 seconds</w:t>
+      </w:r>
+    </w:p>
+    <w:p>
+      <w:pPr>
+        <w:pStyle w:val="ListParagraph"/>
+        <w:numPr>
+          <w:ilvl w:val="0"/>
+          <w:numId w:val="29"/>
+        </w:numPr>
+      </w:pPr>
+      <w:r>
+        <w:br w:type="column"/>
+      </w:r>
+      <w:r>
+        <w:lastRenderedPageBreak/>
+        <w:t xml:space="preserve">The cost in thousands of dollars for x days of work from Fred’s construction company is </w:t>
+      </w:r>
+      <w:r>
+        <w:br/>
+      </w:r>
+      <m:oMath>
+        <m:r>
+          <w:rPr>
+            <w:rFonts w:ascii="Cambria Math" w:hAnsi="Cambria Math"/>
+          </w:rPr>
+          <m:t>C=</m:t>
+        </m:r>
+        <m:f>
+          <m:fPr>
+            <m:ctrlPr>
+              <w:rPr>
+                <w:rFonts w:ascii="Cambria Math" w:hAnsi="Cambria Math"/>
+                <w:i/>
+              </w:rPr>
+            </m:ctrlPr>
+          </m:fPr>
+          <m:num>
+            <m:r>
+              <w:rPr>
+                <w:rFonts w:ascii="Cambria Math" w:hAnsi="Cambria Math"/>
+              </w:rPr>
+              <m:t>1</m:t>
+            </m:r>
+          </m:num>
+          <m:den>
+            <m:r>
+              <w:rPr>
+                <w:rFonts w:ascii="Cambria Math" w:hAnsi="Cambria Math"/>
+              </w:rPr>
+              <m:t>5</m:t>
+            </m:r>
+          </m:den>
+        </m:f>
+        <m:sSup>
+          <m:sSupPr>
+            <m:ctrlPr>
+              <w:rPr>
+                <w:rFonts w:ascii="Cambria Math" w:hAnsi="Cambria Math"/>
+                <w:i/>
+              </w:rPr>
+            </m:ctrlPr>
+          </m:sSupPr>
+          <m:e>
+            <m:r>
+              <w:rPr>
+                <w:rFonts w:ascii="Cambria Math" w:hAnsi="Cambria Math"/>
+              </w:rPr>
+              <m:t>x</m:t>
+            </m:r>
+          </m:e>
+          <m:sup>
+            <m:r>
+              <w:rPr>
+                <w:rFonts w:ascii="Cambria Math" w:hAnsi="Cambria Math"/>
+              </w:rPr>
+              <m:t>2</m:t>
+            </m:r>
+          </m:sup>
+        </m:sSup>
+      </m:oMath>
+      <w:r>
+        <w:rPr>
+          <w:rFonts w:eastAsiaTheme="minorEastAsia"/>
+        </w:rPr>
+        <w:t>. The cost for x days of work from Barney’s construction company is</w:t>
+      </w:r>
+      <w:r>
+        <w:rPr>
+          <w:rFonts w:eastAsiaTheme="minorEastAsia"/>
+        </w:rPr>
+        <w:br/>
+        <w:t xml:space="preserve"> </w:t>
+      </w:r>
+      <m:oMath>
+        <m:r>
+          <w:rPr>
+            <w:rFonts w:ascii="Cambria Math" w:eastAsiaTheme="minorEastAsia" w:hAnsi="Cambria Math"/>
+          </w:rPr>
+          <m:t xml:space="preserve">C= </m:t>
+        </m:r>
+        <m:f>
+          <m:fPr>
+            <m:ctrlPr>
+              <w:rPr>
+                <w:rFonts w:ascii="Cambria Math" w:eastAsiaTheme="minorEastAsia" w:hAnsi="Cambria Math"/>
+                <w:i/>
+              </w:rPr>
+            </m:ctrlPr>
+          </m:fPr>
+          <m:num>
+            <m:r>
+              <w:rPr>
+                <w:rFonts w:ascii="Cambria Math" w:eastAsiaTheme="minorEastAsia" w:hAnsi="Cambria Math"/>
+              </w:rPr>
+              <m:t>2</m:t>
+            </m:r>
+          </m:num>
+          <m:den>
+            <m:r>
+              <w:rPr>
+                <w:rFonts w:ascii="Cambria Math" w:eastAsiaTheme="minorEastAsia" w:hAnsi="Cambria Math"/>
+              </w:rPr>
+              <m:t>5</m:t>
+            </m:r>
+          </m:den>
+        </m:f>
+        <m:r>
+          <w:rPr>
+            <w:rFonts w:ascii="Cambria Math" w:eastAsiaTheme="minorEastAsia" w:hAnsi="Cambria Math"/>
+          </w:rPr>
+          <m:t>x+3</m:t>
+        </m:r>
+      </m:oMath>
+      <w:r>
+        <w:rPr>
+          <w:rFonts w:eastAsiaTheme="minorEastAsia"/>
+        </w:rPr>
+        <w:t>. Use the graphing calculator to determine the number of days that the cost to use Fred’s construction company is equal to the cost to use Barney’s construction company.</w:t>
+      </w:r>
+      <w:r>
+        <w:rPr>
+          <w:rFonts w:eastAsiaTheme="minorEastAsia"/>
+        </w:rPr>
+        <w:br/>
+      </w:r>
+      <w:r>
+        <w:rPr>
+          <w:rFonts w:eastAsiaTheme="minorEastAsia"/>
+        </w:rPr>
+        <w:br/>
+        <w:t>x = 5 days</w:t>
+      </w:r>
+      <w:r>
+        <w:rPr>
+          <w:rFonts w:eastAsiaTheme="minorEastAsia"/>
+        </w:rPr>
+        <w:t xml:space="preserve">, </w:t>
+      </w:r>
+      <w:r>
+        <w:rPr>
+          <w:rFonts w:eastAsiaTheme="minorEastAsia"/>
+        </w:rPr>
+        <w:t xml:space="preserve">cost: </w:t>
+      </w:r>
+      <w:r>
+        <w:rPr>
+          <w:rFonts w:eastAsiaTheme="minorEastAsia"/>
+        </w:rPr>
+        <w:t>$5,000</w:t>
+      </w:r>
+      <w:r>
+        <w:rPr>
+          <w:rFonts w:eastAsiaTheme="minorEastAsia"/>
+        </w:rPr>
+        <w:br/>
+      </w:r>
+      <w:r>
+        <w:rPr>
+          <w:rFonts w:eastAsiaTheme="minorEastAsia"/>
+        </w:rPr>
+        <w:br/>
+      </w:r>
+      <w:r>
+        <w:rPr>
+          <w:noProof/>
+        </w:rPr>
+        <w:drawing>
+          <wp:inline distT="0" distB="0" distL="0" distR="0" wp14:anchorId="0CDF2BD7" wp14:editId="1C328D27">
+            <wp:extent cx="3194685" cy="2832100"/>
+            <wp:effectExtent l="0" t="0" r="5715" b="6350"/>
+            <wp:docPr id="1245499049" name="Picture 2"/>
+            <wp:cNvGraphicFramePr>
+              <a:graphicFrameLocks xmlns:a="http://schemas.openxmlformats.org/drawingml/2006/main" noChangeAspect="1"/>
+            </wp:cNvGraphicFramePr>
+            <a:graphic xmlns:a="http://schemas.openxmlformats.org/drawingml/2006/main">
+              <a:graphicData uri="http://schemas.openxmlformats.org/drawingml/2006/picture">
+                <pic:pic xmlns:pic="http://schemas.openxmlformats.org/drawingml/2006/picture">
+                  <pic:nvPicPr>
+                    <pic:cNvPr id="0" name="Picture 2"/>
+                    <pic:cNvPicPr>
+                      <a:picLocks noChangeAspect="1" noChangeArrowheads="1"/>
+                    </pic:cNvPicPr>
+                  </pic:nvPicPr>
+                  <pic:blipFill>
+                    <a:blip r:embed="rId33">
+                      <a:extLst>
+                        <a:ext uri="{28A0092B-C50C-407E-A947-70E740481C1C}">
+                          <a14:useLocalDpi xmlns:a14="http://schemas.microsoft.com/office/drawing/2010/main" val="0"/>
+                        </a:ext>
+                      </a:extLst>
+                    </a:blip>
+                    <a:srcRect/>
+                    <a:stretch>
+                      <a:fillRect/>
+                    </a:stretch>
+                  </pic:blipFill>
+                  <pic:spPr bwMode="auto">
+                    <a:xfrm>
+                      <a:off x="0" y="0"/>
+                      <a:ext cx="3194685" cy="2832100"/>
+                    </a:xfrm>
+                    <a:prstGeom prst="rect">
+                      <a:avLst/>
+                    </a:prstGeom>
+                    <a:noFill/>
+                    <a:ln>
+                      <a:noFill/>
+                    </a:ln>
+                  </pic:spPr>
+                </pic:pic>
+              </a:graphicData>
+            </a:graphic>
+          </wp:inline>
+        </w:drawing>
+      </w:r>
+    </w:p>
+    <w:p>
+      <w:pPr>
+        <w:pStyle w:val="ListParagraph"/>
+      </w:pPr>
+    </w:p>
+    <w:p>
+      <w:pPr>
+        <w:pStyle w:val="ListParagraph"/>
+        <w:numPr>
+          <w:ilvl w:val="0"/>
+          <w:numId w:val="29"/>
+        </w:numPr>
+      </w:pPr>
+      <w:r>
+        <w:t xml:space="preserve">A stuntman drops from the top of a 50-foot elevator shaft. His height above ground is determined by the equation </w:t>
+      </w:r>
+      <m:oMath>
+        <m:r>
+          <w:rPr>
+            <w:rFonts w:ascii="Cambria Math" w:hAnsi="Cambria Math"/>
+          </w:rPr>
+          <m:t>h=-16</m:t>
+        </m:r>
+        <m:sSup>
+          <m:sSupPr>
+            <m:ctrlPr>
+              <w:rPr>
+                <w:rFonts w:ascii="Cambria Math" w:hAnsi="Cambria Math"/>
+                <w:i/>
+              </w:rPr>
+            </m:ctrlPr>
+          </m:sSupPr>
+          <m:e>
+            <m:r>
+              <w:rPr>
+                <w:rFonts w:ascii="Cambria Math" w:hAnsi="Cambria Math"/>
+              </w:rPr>
+              <m:t>t</m:t>
+            </m:r>
+          </m:e>
+          <m:sup>
+            <m:r>
+              <w:rPr>
+                <w:rFonts w:ascii="Cambria Math" w:hAnsi="Cambria Math"/>
+              </w:rPr>
+              <m:t>2</m:t>
+            </m:r>
+          </m:sup>
+        </m:sSup>
+        <m:r>
+          <w:rPr>
+            <w:rFonts w:ascii="Cambria Math" w:hAnsi="Cambria Math"/>
+          </w:rPr>
+          <m:t>+50</m:t>
+        </m:r>
+      </m:oMath>
+      <w:r>
+        <w:rPr>
+          <w:rFonts w:eastAsiaTheme="minorEastAsia"/>
+        </w:rPr>
+        <w:t xml:space="preserve">. </w:t>
+      </w:r>
+      <w:proofErr w:type="gramStart"/>
+      <w:r>
+        <w:rPr>
+          <w:rFonts w:eastAsiaTheme="minorEastAsia"/>
+        </w:rPr>
+        <w:t>At the moment</w:t>
+      </w:r>
+      <w:proofErr w:type="gramEnd"/>
+      <w:r>
+        <w:rPr>
+          <w:rFonts w:eastAsiaTheme="minorEastAsia"/>
+        </w:rPr>
+        <w:t xml:space="preserve"> the stuntman begins to drop, an elevator goes up so that its height above ground is determined by the equation </w:t>
+      </w:r>
+      <w:r>
+        <w:rPr>
+          <w:rFonts w:eastAsiaTheme="minorEastAsia"/>
+        </w:rPr>
+        <w:br/>
+      </w:r>
+      <m:oMath>
+        <m:r>
+          <w:rPr>
+            <w:rFonts w:ascii="Cambria Math" w:eastAsiaTheme="minorEastAsia" w:hAnsi="Cambria Math"/>
+          </w:rPr>
+          <m:t>h=34t</m:t>
+        </m:r>
+      </m:oMath>
+      <w:r>
+        <w:rPr>
+          <w:rFonts w:eastAsiaTheme="minorEastAsia"/>
+        </w:rPr>
+        <w:t>. After how many seconds will the stuntman land on top of the elevator.</w:t>
+      </w:r>
+      <w:r>
+        <w:rPr>
+          <w:rFonts w:eastAsiaTheme="minorEastAsia"/>
+        </w:rPr>
+        <w:br/>
+        <w:t>t = 1 second</w:t>
+      </w:r>
+      <w:r>
+        <w:rPr>
+          <w:rFonts w:eastAsiaTheme="minorEastAsia"/>
+        </w:rPr>
+        <w:br/>
+        <w:t>h = 34 feet</w:t>
+      </w:r>
+      <w:r>
+        <w:rPr>
+          <w:rFonts w:eastAsiaTheme="minorEastAsia"/>
+        </w:rPr>
+        <w:br/>
+      </w:r>
+      <w:r>
+        <w:rPr>
+          <w:noProof/>
+        </w:rPr>
+        <w:drawing>
+          <wp:inline distT="0" distB="0" distL="0" distR="0" wp14:anchorId="173A72FB" wp14:editId="1F78DDAA">
+            <wp:extent cx="3194685" cy="890905"/>
+            <wp:effectExtent l="0" t="0" r="5715" b="4445"/>
+            <wp:docPr id="2125454321" name="Picture 3"/>
+            <wp:cNvGraphicFramePr>
+              <a:graphicFrameLocks xmlns:a="http://schemas.openxmlformats.org/drawingml/2006/main" noChangeAspect="1"/>
+            </wp:cNvGraphicFramePr>
+            <a:graphic xmlns:a="http://schemas.openxmlformats.org/drawingml/2006/main">
+              <a:graphicData uri="http://schemas.openxmlformats.org/drawingml/2006/picture">
+                <pic:pic xmlns:pic="http://schemas.openxmlformats.org/drawingml/2006/picture">
+                  <pic:nvPicPr>
+                    <pic:cNvPr id="0" name="Picture 3"/>
+                    <pic:cNvPicPr>
+                      <a:picLocks noChangeAspect="1" noChangeArrowheads="1"/>
+                    </pic:cNvPicPr>
+                  </pic:nvPicPr>
+                  <pic:blipFill>
+                    <a:blip r:embed="rId34" cstate="print">
+                      <a:extLst>
+                        <a:ext uri="{28A0092B-C50C-407E-A947-70E740481C1C}">
+                          <a14:useLocalDpi xmlns:a14="http://schemas.microsoft.com/office/drawing/2010/main" val="0"/>
+                        </a:ext>
+                      </a:extLst>
+                    </a:blip>
+                    <a:srcRect/>
+                    <a:stretch>
+                      <a:fillRect/>
+                    </a:stretch>
+                  </pic:blipFill>
+                  <pic:spPr bwMode="auto">
+                    <a:xfrm>
+                      <a:off x="0" y="0"/>
+                      <a:ext cx="3194685" cy="890905"/>
+                    </a:xfrm>
+                    <a:prstGeom prst="rect">
+                      <a:avLst/>
+                    </a:prstGeom>
+                    <a:noFill/>
+                    <a:ln>
+                      <a:noFill/>
+                    </a:ln>
+                  </pic:spPr>
+                </pic:pic>
+              </a:graphicData>
+            </a:graphic>
+          </wp:inline>
+        </w:drawing>
+      </w:r>
+    </w:p>
+    <w:p>
+      <w:pPr>
+        <w:pStyle w:val="ListParagraph"/>
+      </w:pPr>
+    </w:p>
+    <w:p>
+      <w:pPr>
+        <w:pStyle w:val="ListParagraph"/>
+        <w:numPr>
+          <w:ilvl w:val="0"/>
+          <w:numId w:val="29"/>
+        </w:numPr>
+      </w:pPr>
+      <w:r>
+        <w:br w:type="column"/>
+      </w:r>
+      <w:r>
+        <w:t xml:space="preserve">A car falls off a bridge that is 100 feet high. The height of the car off the ground is </w:t>
+      </w:r>
+      <w:r>
+        <w:br/>
+      </w:r>
+      <m:oMath>
+        <m:r>
+          <w:rPr>
+            <w:rFonts w:ascii="Cambria Math" w:hAnsi="Cambria Math"/>
+          </w:rPr>
+          <m:t>h=-16</m:t>
+        </m:r>
+        <m:sSup>
+          <m:sSupPr>
+            <m:ctrlPr>
+              <w:rPr>
+                <w:rFonts w:ascii="Cambria Math" w:hAnsi="Cambria Math"/>
+                <w:i/>
+              </w:rPr>
+            </m:ctrlPr>
+          </m:sSupPr>
+          <m:e>
+            <m:r>
+              <w:rPr>
+                <w:rFonts w:ascii="Cambria Math" w:hAnsi="Cambria Math"/>
+              </w:rPr>
+              <m:t>t</m:t>
+            </m:r>
+          </m:e>
+          <m:sup>
+            <m:r>
+              <w:rPr>
+                <w:rFonts w:ascii="Cambria Math" w:hAnsi="Cambria Math"/>
+              </w:rPr>
+              <m:t>2</m:t>
+            </m:r>
+          </m:sup>
+        </m:sSup>
+        <m:r>
+          <w:rPr>
+            <w:rFonts w:ascii="Cambria Math" w:hAnsi="Cambria Math"/>
+          </w:rPr>
+          <m:t>+10</m:t>
+        </m:r>
+        <m:r>
+          <w:rPr>
+            <w:rFonts w:ascii="Cambria Math" w:hAnsi="Cambria Math"/>
+          </w:rPr>
+          <m:t>0</m:t>
+        </m:r>
+      </m:oMath>
+      <w:r>
+        <w:rPr>
+          <w:rFonts w:eastAsiaTheme="minorEastAsia"/>
+        </w:rPr>
+        <w:t xml:space="preserve">. </w:t>
+      </w:r>
+      <w:proofErr w:type="gramStart"/>
+      <w:r>
+        <w:rPr>
+          <w:rFonts w:eastAsiaTheme="minorEastAsia"/>
+        </w:rPr>
+        <w:t>At the moment</w:t>
+      </w:r>
+      <w:proofErr w:type="gramEnd"/>
+      <w:r>
+        <w:rPr>
+          <w:rFonts w:eastAsiaTheme="minorEastAsia"/>
+        </w:rPr>
+        <w:t xml:space="preserve"> the car falls, the superhero flies up from the ground. Her height off the ground is </w:t>
+      </w:r>
+      <m:oMath>
+        <m:r>
+          <w:rPr>
+            <w:rFonts w:ascii="Cambria Math" w:eastAsiaTheme="minorEastAsia" w:hAnsi="Cambria Math"/>
+          </w:rPr>
+          <m:t>h=18t</m:t>
+        </m:r>
+      </m:oMath>
+      <w:r>
+        <w:rPr>
+          <w:rFonts w:eastAsiaTheme="minorEastAsia"/>
+        </w:rPr>
+        <w:t>.  After how many seconds does the superhero catch the car, and how high in the air will the superhero be when she catches it?</w:t>
+      </w:r>
+      <w:r>
+        <w:rPr>
+          <w:rFonts w:eastAsiaTheme="minorEastAsia"/>
+        </w:rPr>
+        <w:br/>
+      </w:r>
+      <w:r>
+        <w:rPr>
+          <w:rFonts w:eastAsiaTheme="minorEastAsia"/>
+          <w:b/>
+          <w:bCs/>
+        </w:rPr>
+        <w:t>t = 2 seconds, h = 36</w:t>
+      </w:r>
+      <w:r>
+        <w:rPr>
+          <w:rFonts w:eastAsiaTheme="minorEastAsia"/>
+          <w:b/>
+          <w:bCs/>
+        </w:rPr>
+        <w:t xml:space="preserve"> feet</w:t>
+      </w:r>
+      <w:r>
+        <w:rPr>
+          <w:rFonts w:eastAsiaTheme="minorEastAsia"/>
+          <w:b/>
+          <w:bCs/>
+        </w:rPr>
+        <w:br/>
+      </w:r>
+      <w:r>
+        <w:rPr>
+          <w:noProof/>
+        </w:rPr>
+        <w:drawing>
+          <wp:inline distT="0" distB="0" distL="0" distR="0" wp14:anchorId="4D985578" wp14:editId="1F26D754">
+            <wp:extent cx="2752344" cy="475488"/>
+            <wp:effectExtent l="0" t="0" r="0" b="1270"/>
+            <wp:docPr id="333681887" name="Picture 4"/>
+            <wp:cNvGraphicFramePr>
+              <a:graphicFrameLocks xmlns:a="http://schemas.openxmlformats.org/drawingml/2006/main" noChangeAspect="1"/>
+            </wp:cNvGraphicFramePr>
+            <a:graphic xmlns:a="http://schemas.openxmlformats.org/drawingml/2006/main">
+              <a:graphicData uri="http://schemas.openxmlformats.org/drawingml/2006/picture">
+                <pic:pic xmlns:pic="http://schemas.openxmlformats.org/drawingml/2006/picture">
+                  <pic:nvPicPr>
+                    <pic:cNvPr id="0" name="Picture 4"/>
+                    <pic:cNvPicPr>
+                      <a:picLocks noChangeAspect="1" noChangeArrowheads="1"/>
+                    </pic:cNvPicPr>
+                  </pic:nvPicPr>
+                  <pic:blipFill>
+                    <a:blip r:embed="rId35" cstate="print">
+                      <a:extLst>
+                        <a:ext uri="{28A0092B-C50C-407E-A947-70E740481C1C}">
+                          <a14:useLocalDpi xmlns:a14="http://schemas.microsoft.com/office/drawing/2010/main" val="0"/>
+                        </a:ext>
+                      </a:extLst>
+                    </a:blip>
+                    <a:srcRect/>
+                    <a:stretch>
+                      <a:fillRect/>
+                    </a:stretch>
+                  </pic:blipFill>
+                  <pic:spPr bwMode="auto">
+                    <a:xfrm>
+                      <a:off x="0" y="0"/>
+                      <a:ext cx="2752344" cy="475488"/>
+                    </a:xfrm>
+                    <a:prstGeom prst="rect">
+                      <a:avLst/>
+                    </a:prstGeom>
+                    <a:noFill/>
+                    <a:ln>
+                      <a:noFill/>
+                    </a:ln>
+                  </pic:spPr>
+                </pic:pic>
+              </a:graphicData>
+            </a:graphic>
+          </wp:inline>
+        </w:drawing>
+      </w:r>
+    </w:p>
+    <w:p>
+      <w:pPr>
+        <w:pStyle w:val="ListParagraph"/>
+      </w:pPr>
+    </w:p>
+    <w:p>
+      <w:pPr>
+        <w:pStyle w:val="ListParagraph"/>
+        <w:numPr>
+          <w:ilvl w:val="0"/>
+          <w:numId w:val="29"/>
+        </w:numPr>
+      </w:pPr>
+      <w:r>
+        <w:t xml:space="preserve">In a new video game “Irate Iguanas,” two iguanas are shot from slingshots at the same time. Both are traveling to the right at a speed of 1 foot per second. The height off the ground of the first iguana is determined by the equation </w:t>
+      </w:r>
+      <m:oMath>
+        <m:r>
+          <w:rPr>
+            <w:rFonts w:ascii="Cambria Math" w:hAnsi="Cambria Math"/>
+          </w:rPr>
+          <m:t>h=-</m:t>
+        </m:r>
+        <m:sSup>
+          <m:sSupPr>
+            <m:ctrlPr>
+              <w:rPr>
+                <w:rFonts w:ascii="Cambria Math" w:hAnsi="Cambria Math"/>
+                <w:i/>
+              </w:rPr>
+            </m:ctrlPr>
+          </m:sSupPr>
+          <m:e>
+            <m:r>
+              <w:rPr>
+                <w:rFonts w:ascii="Cambria Math" w:hAnsi="Cambria Math"/>
+              </w:rPr>
+              <m:t>t</m:t>
+            </m:r>
+          </m:e>
+          <m:sup>
+            <m:r>
+              <w:rPr>
+                <w:rFonts w:ascii="Cambria Math" w:hAnsi="Cambria Math"/>
+              </w:rPr>
+              <m:t>2</m:t>
+            </m:r>
+          </m:sup>
+        </m:sSup>
+        <m:r>
+          <w:rPr>
+            <w:rFonts w:ascii="Cambria Math" w:hAnsi="Cambria Math"/>
+          </w:rPr>
+          <m:t>+6t+27</m:t>
+        </m:r>
+      </m:oMath>
+      <w:r>
+        <w:rPr>
+          <w:rFonts w:eastAsiaTheme="minorEastAsia"/>
+        </w:rPr>
+        <w:t xml:space="preserve">. The height off the ground of the other iguana is </w:t>
+      </w:r>
+      <w:r>
+        <w:rPr>
+          <w:rFonts w:eastAsiaTheme="minorEastAsia"/>
+        </w:rPr>
+        <w:br/>
+      </w:r>
+      <m:oMath>
+        <m:r>
+          <w:rPr>
+            <w:rFonts w:ascii="Cambria Math" w:eastAsiaTheme="minorEastAsia" w:hAnsi="Cambria Math"/>
+          </w:rPr>
+          <m:t>h=</m:t>
+        </m:r>
+        <m:f>
+          <m:fPr>
+            <m:ctrlPr>
+              <w:rPr>
+                <w:rFonts w:ascii="Cambria Math" w:eastAsiaTheme="minorEastAsia" w:hAnsi="Cambria Math"/>
+                <w:i/>
+              </w:rPr>
+            </m:ctrlPr>
+          </m:fPr>
+          <m:num>
+            <m:r>
+              <w:rPr>
+                <w:rFonts w:ascii="Cambria Math" w:eastAsiaTheme="minorEastAsia" w:hAnsi="Cambria Math"/>
+              </w:rPr>
+              <m:t>3</m:t>
+            </m:r>
+          </m:num>
+          <m:den>
+            <m:r>
+              <w:rPr>
+                <w:rFonts w:ascii="Cambria Math" w:eastAsiaTheme="minorEastAsia" w:hAnsi="Cambria Math"/>
+              </w:rPr>
+              <m:t>2</m:t>
+            </m:r>
+          </m:den>
+        </m:f>
+        <m:r>
+          <w:rPr>
+            <w:rFonts w:ascii="Cambria Math" w:eastAsiaTheme="minorEastAsia" w:hAnsi="Cambria Math"/>
+          </w:rPr>
+          <m:t>t+18</m:t>
+        </m:r>
+      </m:oMath>
+      <w:r>
+        <w:rPr>
+          <w:rFonts w:eastAsiaTheme="minorEastAsia"/>
+        </w:rPr>
+        <w:t>, where t is the amount of time in seconds. When will the two irate iguanas crash into each other.</w:t>
+      </w:r>
+      <w:r>
+        <w:rPr>
+          <w:rFonts w:eastAsiaTheme="minorEastAsia"/>
+        </w:rPr>
+        <w:br/>
+      </w:r>
+      <w:r>
+        <w:rPr>
+          <w:rFonts w:eastAsiaTheme="minorEastAsia"/>
+          <w:b/>
+          <w:bCs/>
+        </w:rPr>
+        <w:t>t = 6, h = 27 feet</w:t>
+      </w:r>
+      <w:r>
+        <w:rPr>
+          <w:rFonts w:eastAsiaTheme="minorEastAsia"/>
+          <w:b/>
+          <w:bCs/>
+        </w:rPr>
+        <w:br/>
+      </w:r>
+      <w:r>
+        <w:rPr>
+          <w:rFonts w:eastAsiaTheme="minorEastAsia"/>
+          <w:noProof/>
+        </w:rPr>
+        <w:drawing>
+          <wp:inline distT="0" distB="0" distL="0" distR="0" wp14:anchorId="587F98B8" wp14:editId="173148C1">
+            <wp:extent cx="2825496" cy="1179576"/>
+            <wp:effectExtent l="0" t="0" r="0" b="1905"/>
+            <wp:docPr id="899918869" name="Picture 5"/>
+            <wp:cNvGraphicFramePr>
+              <a:graphicFrameLocks xmlns:a="http://schemas.openxmlformats.org/drawingml/2006/main" noChangeAspect="1"/>
+            </wp:cNvGraphicFramePr>
+            <a:graphic xmlns:a="http://schemas.openxmlformats.org/drawingml/2006/main">
+              <a:graphicData uri="http://schemas.openxmlformats.org/drawingml/2006/picture">
+                <pic:pic xmlns:pic="http://schemas.openxmlformats.org/drawingml/2006/picture">
+                  <pic:nvPicPr>
+                    <pic:cNvPr id="0" name="Picture 5"/>
+                    <pic:cNvPicPr>
+                      <a:picLocks noChangeAspect="1" noChangeArrowheads="1"/>
+                    </pic:cNvPicPr>
+                  </pic:nvPicPr>
+                  <pic:blipFill>
+                    <a:blip r:embed="rId36" cstate="print">
+                      <a:extLst>
+                        <a:ext uri="{28A0092B-C50C-407E-A947-70E740481C1C}">
+                          <a14:useLocalDpi xmlns:a14="http://schemas.microsoft.com/office/drawing/2010/main" val="0"/>
+                        </a:ext>
+                      </a:extLst>
+                    </a:blip>
+                    <a:srcRect/>
+                    <a:stretch>
+                      <a:fillRect/>
+                    </a:stretch>
+                  </pic:blipFill>
+                  <pic:spPr bwMode="auto">
+                    <a:xfrm>
+                      <a:off x="0" y="0"/>
+                      <a:ext cx="2825496" cy="1179576"/>
+                    </a:xfrm>
+                    <a:prstGeom prst="rect">
+                      <a:avLst/>
+                    </a:prstGeom>
+                    <a:noFill/>
+                    <a:ln>
+                      <a:noFill/>
+                    </a:ln>
+                  </pic:spPr>
+                </pic:pic>
+              </a:graphicData>
+            </a:graphic>
+          </wp:inline>
+        </w:drawing>
+      </w:r>
+      <w:r>
+        <w:rPr>
+          <w:rFonts w:eastAsiaTheme="minorEastAsia"/>
+        </w:rPr>
+        <w:br/>
+        <w:t>check</w:t>
+      </w:r>
+      <w:r>
+        <w:rPr>
+          <w:rFonts w:eastAsiaTheme="minorEastAsia"/>
+        </w:rPr>
+        <w:br/>
+      </w:r>
+      <m:oMathPara>
+        <m:oMath>
+          <m:r>
+            <w:rPr>
+              <w:rFonts w:ascii="Cambria Math" w:eastAsiaTheme="minorEastAsia" w:hAnsi="Cambria Math"/>
+            </w:rPr>
+            <m:t>h=-</m:t>
+          </m:r>
+          <m:sSup>
+            <m:sSupPr>
+              <m:ctrlPr>
+                <w:rPr>
+                  <w:rFonts w:ascii="Cambria Math" w:eastAsiaTheme="minorEastAsia" w:hAnsi="Cambria Math"/>
+                  <w:i/>
+                </w:rPr>
+              </m:ctrlPr>
+            </m:sSupPr>
+            <m:e>
+              <m:d>
+                <m:dPr>
+                  <m:ctrlPr>
+                    <w:rPr>
+                      <w:rFonts w:ascii="Cambria Math" w:eastAsiaTheme="minorEastAsia" w:hAnsi="Cambria Math"/>
+                      <w:i/>
+                    </w:rPr>
+                  </m:ctrlPr>
+                </m:dPr>
+                <m:e>
+                  <m:r>
+                    <w:rPr>
+                      <w:rFonts w:ascii="Cambria Math" w:eastAsiaTheme="minorEastAsia" w:hAnsi="Cambria Math"/>
+                    </w:rPr>
+                    <m:t>6</m:t>
+                  </m:r>
+                </m:e>
+              </m:d>
+            </m:e>
+            <m:sup>
+              <m:r>
+                <w:rPr>
+                  <w:rFonts w:ascii="Cambria Math" w:eastAsiaTheme="minorEastAsia" w:hAnsi="Cambria Math"/>
+                </w:rPr>
+                <m:t>2</m:t>
+              </m:r>
+            </m:sup>
+          </m:sSup>
+          <m:r>
+            <w:rPr>
+              <w:rFonts w:ascii="Cambria Math" w:eastAsiaTheme="minorEastAsia" w:hAnsi="Cambria Math"/>
+            </w:rPr>
+            <m:t>+6</m:t>
+          </m:r>
+          <m:d>
+            <m:dPr>
+              <m:ctrlPr>
+                <w:rPr>
+                  <w:rFonts w:ascii="Cambria Math" w:eastAsiaTheme="minorEastAsia" w:hAnsi="Cambria Math"/>
+                  <w:i/>
+                </w:rPr>
+              </m:ctrlPr>
+            </m:dPr>
+            <m:e>
+              <m:r>
+                <w:rPr>
+                  <w:rFonts w:ascii="Cambria Math" w:eastAsiaTheme="minorEastAsia" w:hAnsi="Cambria Math"/>
+                </w:rPr>
+                <m:t>6</m:t>
+              </m:r>
+            </m:e>
+          </m:d>
+          <m:r>
+            <w:rPr>
+              <w:rFonts w:ascii="Cambria Math" w:eastAsiaTheme="minorEastAsia" w:hAnsi="Cambria Math"/>
+            </w:rPr>
+            <m:t>+27=-36+36+27</m:t>
+          </m:r>
+          <m:r>
+            <w:rPr>
+              <w:rFonts w:ascii="Cambria Math" w:eastAsiaTheme="minorEastAsia" w:hAnsi="Cambria Math"/>
+            </w:rPr>
+            <w:br/>
+          </m:r>
+        </m:oMath>
+        <m:oMath>
+          <m:r>
+            <w:rPr>
+              <w:rFonts w:ascii="Cambria Math" w:eastAsiaTheme="minorEastAsia" w:hAnsi="Cambria Math"/>
+            </w:rPr>
+            <m:t>h=27</m:t>
+          </m:r>
+          <m:r>
+            <w:rPr>
+              <w:rFonts w:eastAsiaTheme="minorEastAsia"/>
+            </w:rPr>
+            <w:br/>
+          </m:r>
+        </m:oMath>
+        <m:oMath>
+          <m:r>
+            <w:rPr>
+              <w:rFonts w:ascii="Cambria Math" w:hAnsi="Cambria Math"/>
+            </w:rPr>
+            <m:t>h=</m:t>
+          </m:r>
+          <m:f>
+            <m:fPr>
+              <m:ctrlPr>
+                <w:rPr>
+                  <w:rFonts w:ascii="Cambria Math" w:hAnsi="Cambria Math"/>
+                  <w:i/>
+                </w:rPr>
+              </m:ctrlPr>
+            </m:fPr>
+            <m:num>
+              <m:r>
+                <w:rPr>
+                  <w:rFonts w:ascii="Cambria Math" w:hAnsi="Cambria Math"/>
+                </w:rPr>
+                <m:t>3</m:t>
+              </m:r>
+            </m:num>
+            <m:den>
+              <m:r>
+                <w:rPr>
+                  <w:rFonts w:ascii="Cambria Math" w:hAnsi="Cambria Math"/>
+                </w:rPr>
+                <m:t>2</m:t>
+              </m:r>
+            </m:den>
+          </m:f>
+          <m:d>
+            <m:dPr>
+              <m:ctrlPr>
+                <w:rPr>
+                  <w:rFonts w:ascii="Cambria Math" w:hAnsi="Cambria Math"/>
+                  <w:i/>
+                </w:rPr>
+              </m:ctrlPr>
+            </m:dPr>
+            <m:e>
+              <m:r>
+                <w:rPr>
+                  <w:rFonts w:ascii="Cambria Math" w:hAnsi="Cambria Math"/>
+                </w:rPr>
+                <m:t>6</m:t>
+              </m:r>
+            </m:e>
+          </m:d>
+          <m:r>
+            <w:rPr>
+              <w:rFonts w:ascii="Cambria Math" w:hAnsi="Cambria Math"/>
+            </w:rPr>
+            <m:t>+18=</m:t>
+          </m:r>
+          <m:f>
+            <m:fPr>
+              <m:ctrlPr>
+                <w:rPr>
+                  <w:rFonts w:ascii="Cambria Math" w:hAnsi="Cambria Math"/>
+                  <w:i/>
+                </w:rPr>
+              </m:ctrlPr>
+            </m:fPr>
+            <m:num>
+              <m:r>
+                <w:rPr>
+                  <w:rFonts w:ascii="Cambria Math" w:hAnsi="Cambria Math"/>
+                </w:rPr>
+                <m:t>18</m:t>
+              </m:r>
+            </m:num>
+            <m:den>
+              <m:r>
+                <w:rPr>
+                  <w:rFonts w:ascii="Cambria Math" w:hAnsi="Cambria Math"/>
+                </w:rPr>
+                <m:t>2</m:t>
+              </m:r>
+            </m:den>
+          </m:f>
+          <m:r>
+            <w:rPr>
+              <w:rFonts w:ascii="Cambria Math" w:hAnsi="Cambria Math"/>
+            </w:rPr>
+            <m:t>+18=9+18=27</m:t>
+          </m:r>
+          <m:r>
+            <w:br/>
+          </m:r>
+        </m:oMath>
+      </m:oMathPara>
+    </w:p>
+    <w:p/>
     <w:sectPr>
       <w:type w:val="continuous"/>
       <w:pgSz w:w="12240" w:h="15840"/>
@@ -15395,6 +17642,95 @@
     </w:lvl>
   </w:abstractNum>
   <w:abstractNum w:abstractNumId="9" w15:restartNumberingAfterBreak="0">
+    <w:nsid w:val="18436641"/>
+    <w:multiLevelType w:val="hybridMultilevel"/>
+    <w:tmpl w:val="6A3CF6E8"/>
+    <w:lvl w:ilvl="0" w:tplc="DD767614">
+      <w:start w:val="1"/>
+      <w:numFmt w:val="decimal"/>
+      <w:lvlText w:val="%1."/>
+      <w:lvlJc w:val="left"/>
+      <w:pPr>
+        <w:ind w:left="720" w:hanging="360"/>
+      </w:pPr>
+      <w:rPr>
+        <w:rFonts w:hint="default"/>
+      </w:rPr>
+    </w:lvl>
+    <w:lvl w:ilvl="1" w:tplc="04090019" w:tentative="1">
+      <w:start w:val="1"/>
+      <w:numFmt w:val="lowerLetter"/>
+      <w:lvlText w:val="%2."/>
+      <w:lvlJc w:val="left"/>
+      <w:pPr>
+        <w:ind w:left="1440" w:hanging="360"/>
+      </w:pPr>
+    </w:lvl>
+    <w:lvl w:ilvl="2" w:tplc="0409001B" w:tentative="1">
+      <w:start w:val="1"/>
+      <w:numFmt w:val="lowerRoman"/>
+      <w:lvlText w:val="%3."/>
+      <w:lvlJc w:val="right"/>
+      <w:pPr>
+        <w:ind w:left="2160" w:hanging="180"/>
+      </w:pPr>
+    </w:lvl>
+    <w:lvl w:ilvl="3" w:tplc="0409000F" w:tentative="1">
+      <w:start w:val="1"/>
+      <w:numFmt w:val="decimal"/>
+      <w:lvlText w:val="%4."/>
+      <w:lvlJc w:val="left"/>
+      <w:pPr>
+        <w:ind w:left="2880" w:hanging="360"/>
+      </w:pPr>
+    </w:lvl>
+    <w:lvl w:ilvl="4" w:tplc="04090019" w:tentative="1">
+      <w:start w:val="1"/>
+      <w:numFmt w:val="lowerLetter"/>
+      <w:lvlText w:val="%5."/>
+      <w:lvlJc w:val="left"/>
+      <w:pPr>
+        <w:ind w:left="3600" w:hanging="360"/>
+      </w:pPr>
+    </w:lvl>
+    <w:lvl w:ilvl="5" w:tplc="0409001B" w:tentative="1">
+      <w:start w:val="1"/>
+      <w:numFmt w:val="lowerRoman"/>
+      <w:lvlText w:val="%6."/>
+      <w:lvlJc w:val="right"/>
+      <w:pPr>
+        <w:ind w:left="4320" w:hanging="180"/>
+      </w:pPr>
+    </w:lvl>
+    <w:lvl w:ilvl="6" w:tplc="0409000F" w:tentative="1">
+      <w:start w:val="1"/>
+      <w:numFmt w:val="decimal"/>
+      <w:lvlText w:val="%7."/>
+      <w:lvlJc w:val="left"/>
+      <w:pPr>
+        <w:ind w:left="5040" w:hanging="360"/>
+      </w:pPr>
+    </w:lvl>
+    <w:lvl w:ilvl="7" w:tplc="04090019" w:tentative="1">
+      <w:start w:val="1"/>
+      <w:numFmt w:val="lowerLetter"/>
+      <w:lvlText w:val="%8."/>
+      <w:lvlJc w:val="left"/>
+      <w:pPr>
+        <w:ind w:left="5760" w:hanging="360"/>
+      </w:pPr>
+    </w:lvl>
+    <w:lvl w:ilvl="8" w:tplc="0409001B" w:tentative="1">
+      <w:start w:val="1"/>
+      <w:numFmt w:val="lowerRoman"/>
+      <w:lvlText w:val="%9."/>
+      <w:lvlJc w:val="right"/>
+      <w:pPr>
+        <w:ind w:left="6480" w:hanging="180"/>
+      </w:pPr>
+    </w:lvl>
+  </w:abstractNum>
+  <w:abstractNum w:abstractNumId="10" w15:restartNumberingAfterBreak="0">
     <w:nsid w:val="197250EE"/>
     <w:multiLevelType w:val="hybridMultilevel"/>
     <w:tmpl w:val="D8E20C04"/>
@@ -15483,7 +17819,7 @@
       </w:pPr>
     </w:lvl>
   </w:abstractNum>
-  <w:abstractNum w:abstractNumId="10" w15:restartNumberingAfterBreak="0">
+  <w:abstractNum w:abstractNumId="11" w15:restartNumberingAfterBreak="0">
     <w:nsid w:val="1D1F694E"/>
     <w:multiLevelType w:val="hybridMultilevel"/>
     <w:tmpl w:val="AD702FD4"/>
@@ -15572,7 +17908,7 @@
       </w:pPr>
     </w:lvl>
   </w:abstractNum>
-  <w:abstractNum w:abstractNumId="11" w15:restartNumberingAfterBreak="0">
+  <w:abstractNum w:abstractNumId="12" w15:restartNumberingAfterBreak="0">
     <w:nsid w:val="2C090F97"/>
     <w:multiLevelType w:val="hybridMultilevel"/>
     <w:tmpl w:val="83FA82EE"/>
@@ -15661,7 +17997,7 @@
       </w:pPr>
     </w:lvl>
   </w:abstractNum>
-  <w:abstractNum w:abstractNumId="12" w15:restartNumberingAfterBreak="0">
+  <w:abstractNum w:abstractNumId="13" w15:restartNumberingAfterBreak="0">
     <w:nsid w:val="32052917"/>
     <w:multiLevelType w:val="hybridMultilevel"/>
     <w:tmpl w:val="7322407C"/>
@@ -15750,7 +18086,7 @@
       </w:pPr>
     </w:lvl>
   </w:abstractNum>
-  <w:abstractNum w:abstractNumId="13" w15:restartNumberingAfterBreak="0">
+  <w:abstractNum w:abstractNumId="14" w15:restartNumberingAfterBreak="0">
     <w:nsid w:val="3A411680"/>
     <w:multiLevelType w:val="hybridMultilevel"/>
     <w:tmpl w:val="2C6699C6"/>
@@ -15841,7 +18177,7 @@
       </w:pPr>
     </w:lvl>
   </w:abstractNum>
-  <w:abstractNum w:abstractNumId="14" w15:restartNumberingAfterBreak="0">
+  <w:abstractNum w:abstractNumId="15" w15:restartNumberingAfterBreak="0">
     <w:nsid w:val="46863DEC"/>
     <w:multiLevelType w:val="hybridMultilevel"/>
     <w:tmpl w:val="FF9C9F36"/>
@@ -15930,7 +18266,7 @@
       </w:pPr>
     </w:lvl>
   </w:abstractNum>
-  <w:abstractNum w:abstractNumId="15" w15:restartNumberingAfterBreak="0">
+  <w:abstractNum w:abstractNumId="16" w15:restartNumberingAfterBreak="0">
     <w:nsid w:val="478C0B0F"/>
     <w:multiLevelType w:val="hybridMultilevel"/>
     <w:tmpl w:val="3D3698E6"/>
@@ -16019,7 +18355,7 @@
       </w:pPr>
     </w:lvl>
   </w:abstractNum>
-  <w:abstractNum w:abstractNumId="16" w15:restartNumberingAfterBreak="0">
+  <w:abstractNum w:abstractNumId="17" w15:restartNumberingAfterBreak="0">
     <w:nsid w:val="4DDC2A89"/>
     <w:multiLevelType w:val="hybridMultilevel"/>
     <w:tmpl w:val="0DE6782E"/>
@@ -16108,7 +18444,7 @@
       </w:pPr>
     </w:lvl>
   </w:abstractNum>
-  <w:abstractNum w:abstractNumId="17" w15:restartNumberingAfterBreak="0">
+  <w:abstractNum w:abstractNumId="18" w15:restartNumberingAfterBreak="0">
     <w:nsid w:val="50603D11"/>
     <w:multiLevelType w:val="hybridMultilevel"/>
     <w:tmpl w:val="5C908BA8"/>
@@ -16197,7 +18533,7 @@
       </w:pPr>
     </w:lvl>
   </w:abstractNum>
-  <w:abstractNum w:abstractNumId="18" w15:restartNumberingAfterBreak="0">
+  <w:abstractNum w:abstractNumId="19" w15:restartNumberingAfterBreak="0">
     <w:nsid w:val="523B67BA"/>
     <w:multiLevelType w:val="hybridMultilevel"/>
     <w:tmpl w:val="E1041966"/>
@@ -16286,7 +18622,7 @@
       </w:pPr>
     </w:lvl>
   </w:abstractNum>
-  <w:abstractNum w:abstractNumId="19" w15:restartNumberingAfterBreak="0">
+  <w:abstractNum w:abstractNumId="20" w15:restartNumberingAfterBreak="0">
     <w:nsid w:val="536A5950"/>
     <w:multiLevelType w:val="hybridMultilevel"/>
     <w:tmpl w:val="C17AFC0A"/>
@@ -16375,7 +18711,96 @@
       </w:pPr>
     </w:lvl>
   </w:abstractNum>
-  <w:abstractNum w:abstractNumId="20" w15:restartNumberingAfterBreak="0">
+  <w:abstractNum w:abstractNumId="21" w15:restartNumberingAfterBreak="0">
+    <w:nsid w:val="55393753"/>
+    <w:multiLevelType w:val="hybridMultilevel"/>
+    <w:tmpl w:val="6C1A97E0"/>
+    <w:lvl w:ilvl="0" w:tplc="F1BEAE72">
+      <w:start w:val="4"/>
+      <w:numFmt w:val="upperLetter"/>
+      <w:lvlText w:val="%1."/>
+      <w:lvlJc w:val="left"/>
+      <w:pPr>
+        <w:ind w:left="360" w:hanging="360"/>
+      </w:pPr>
+      <w:rPr>
+        <w:rFonts w:hint="default"/>
+      </w:rPr>
+    </w:lvl>
+    <w:lvl w:ilvl="1" w:tplc="04090019" w:tentative="1">
+      <w:start w:val="1"/>
+      <w:numFmt w:val="lowerLetter"/>
+      <w:lvlText w:val="%2."/>
+      <w:lvlJc w:val="left"/>
+      <w:pPr>
+        <w:ind w:left="1440" w:hanging="360"/>
+      </w:pPr>
+    </w:lvl>
+    <w:lvl w:ilvl="2" w:tplc="0409001B" w:tentative="1">
+      <w:start w:val="1"/>
+      <w:numFmt w:val="lowerRoman"/>
+      <w:lvlText w:val="%3."/>
+      <w:lvlJc w:val="right"/>
+      <w:pPr>
+        <w:ind w:left="2160" w:hanging="180"/>
+      </w:pPr>
+    </w:lvl>
+    <w:lvl w:ilvl="3" w:tplc="0409000F" w:tentative="1">
+      <w:start w:val="1"/>
+      <w:numFmt w:val="decimal"/>
+      <w:lvlText w:val="%4."/>
+      <w:lvlJc w:val="left"/>
+      <w:pPr>
+        <w:ind w:left="2880" w:hanging="360"/>
+      </w:pPr>
+    </w:lvl>
+    <w:lvl w:ilvl="4" w:tplc="04090019" w:tentative="1">
+      <w:start w:val="1"/>
+      <w:numFmt w:val="lowerLetter"/>
+      <w:lvlText w:val="%5."/>
+      <w:lvlJc w:val="left"/>
+      <w:pPr>
+        <w:ind w:left="3600" w:hanging="360"/>
+      </w:pPr>
+    </w:lvl>
+    <w:lvl w:ilvl="5" w:tplc="0409001B" w:tentative="1">
+      <w:start w:val="1"/>
+      <w:numFmt w:val="lowerRoman"/>
+      <w:lvlText w:val="%6."/>
+      <w:lvlJc w:val="right"/>
+      <w:pPr>
+        <w:ind w:left="4320" w:hanging="180"/>
+      </w:pPr>
+    </w:lvl>
+    <w:lvl w:ilvl="6" w:tplc="0409000F" w:tentative="1">
+      <w:start w:val="1"/>
+      <w:numFmt w:val="decimal"/>
+      <w:lvlText w:val="%7."/>
+      <w:lvlJc w:val="left"/>
+      <w:pPr>
+        <w:ind w:left="5040" w:hanging="360"/>
+      </w:pPr>
+    </w:lvl>
+    <w:lvl w:ilvl="7" w:tplc="04090019" w:tentative="1">
+      <w:start w:val="1"/>
+      <w:numFmt w:val="lowerLetter"/>
+      <w:lvlText w:val="%8."/>
+      <w:lvlJc w:val="left"/>
+      <w:pPr>
+        <w:ind w:left="5760" w:hanging="360"/>
+      </w:pPr>
+    </w:lvl>
+    <w:lvl w:ilvl="8" w:tplc="0409001B" w:tentative="1">
+      <w:start w:val="1"/>
+      <w:numFmt w:val="lowerRoman"/>
+      <w:lvlText w:val="%9."/>
+      <w:lvlJc w:val="right"/>
+      <w:pPr>
+        <w:ind w:left="6480" w:hanging="180"/>
+      </w:pPr>
+    </w:lvl>
+  </w:abstractNum>
+  <w:abstractNum w:abstractNumId="22" w15:restartNumberingAfterBreak="0">
     <w:nsid w:val="55A6798B"/>
     <w:multiLevelType w:val="multilevel"/>
     <w:tmpl w:val="D35268B0"/>
@@ -16496,7 +18921,96 @@
       </w:rPr>
     </w:lvl>
   </w:abstractNum>
-  <w:abstractNum w:abstractNumId="21" w15:restartNumberingAfterBreak="0">
+  <w:abstractNum w:abstractNumId="23" w15:restartNumberingAfterBreak="0">
+    <w:nsid w:val="55E2772E"/>
+    <w:multiLevelType w:val="hybridMultilevel"/>
+    <w:tmpl w:val="FE9AF276"/>
+    <w:lvl w:ilvl="0" w:tplc="370C1F4E">
+      <w:start w:val="2"/>
+      <w:numFmt w:val="upperLetter"/>
+      <w:lvlText w:val="%1."/>
+      <w:lvlJc w:val="left"/>
+      <w:pPr>
+        <w:ind w:left="360" w:hanging="360"/>
+      </w:pPr>
+      <w:rPr>
+        <w:rFonts w:hint="default"/>
+      </w:rPr>
+    </w:lvl>
+    <w:lvl w:ilvl="1" w:tplc="04090019" w:tentative="1">
+      <w:start w:val="1"/>
+      <w:numFmt w:val="lowerLetter"/>
+      <w:lvlText w:val="%2."/>
+      <w:lvlJc w:val="left"/>
+      <w:pPr>
+        <w:ind w:left="1080" w:hanging="360"/>
+      </w:pPr>
+    </w:lvl>
+    <w:lvl w:ilvl="2" w:tplc="0409001B" w:tentative="1">
+      <w:start w:val="1"/>
+      <w:numFmt w:val="lowerRoman"/>
+      <w:lvlText w:val="%3."/>
+      <w:lvlJc w:val="right"/>
+      <w:pPr>
+        <w:ind w:left="1800" w:hanging="180"/>
+      </w:pPr>
+    </w:lvl>
+    <w:lvl w:ilvl="3" w:tplc="0409000F" w:tentative="1">
+      <w:start w:val="1"/>
+      <w:numFmt w:val="decimal"/>
+      <w:lvlText w:val="%4."/>
+      <w:lvlJc w:val="left"/>
+      <w:pPr>
+        <w:ind w:left="2520" w:hanging="360"/>
+      </w:pPr>
+    </w:lvl>
+    <w:lvl w:ilvl="4" w:tplc="04090019" w:tentative="1">
+      <w:start w:val="1"/>
+      <w:numFmt w:val="lowerLetter"/>
+      <w:lvlText w:val="%5."/>
+      <w:lvlJc w:val="left"/>
+      <w:pPr>
+        <w:ind w:left="3240" w:hanging="360"/>
+      </w:pPr>
+    </w:lvl>
+    <w:lvl w:ilvl="5" w:tplc="0409001B" w:tentative="1">
+      <w:start w:val="1"/>
+      <w:numFmt w:val="lowerRoman"/>
+      <w:lvlText w:val="%6."/>
+      <w:lvlJc w:val="right"/>
+      <w:pPr>
+        <w:ind w:left="3960" w:hanging="180"/>
+      </w:pPr>
+    </w:lvl>
+    <w:lvl w:ilvl="6" w:tplc="0409000F" w:tentative="1">
+      <w:start w:val="1"/>
+      <w:numFmt w:val="decimal"/>
+      <w:lvlText w:val="%7."/>
+      <w:lvlJc w:val="left"/>
+      <w:pPr>
+        <w:ind w:left="4680" w:hanging="360"/>
+      </w:pPr>
+    </w:lvl>
+    <w:lvl w:ilvl="7" w:tplc="04090019" w:tentative="1">
+      <w:start w:val="1"/>
+      <w:numFmt w:val="lowerLetter"/>
+      <w:lvlText w:val="%8."/>
+      <w:lvlJc w:val="left"/>
+      <w:pPr>
+        <w:ind w:left="5400" w:hanging="360"/>
+      </w:pPr>
+    </w:lvl>
+    <w:lvl w:ilvl="8" w:tplc="0409001B" w:tentative="1">
+      <w:start w:val="1"/>
+      <w:numFmt w:val="lowerRoman"/>
+      <w:lvlText w:val="%9."/>
+      <w:lvlJc w:val="right"/>
+      <w:pPr>
+        <w:ind w:left="6120" w:hanging="180"/>
+      </w:pPr>
+    </w:lvl>
+  </w:abstractNum>
+  <w:abstractNum w:abstractNumId="24" w15:restartNumberingAfterBreak="0">
     <w:nsid w:val="6FAE2998"/>
     <w:multiLevelType w:val="hybridMultilevel"/>
     <w:tmpl w:val="B2920DE6"/>
@@ -16585,7 +19099,7 @@
       </w:pPr>
     </w:lvl>
   </w:abstractNum>
-  <w:abstractNum w:abstractNumId="22" w15:restartNumberingAfterBreak="0">
+  <w:abstractNum w:abstractNumId="25" w15:restartNumberingAfterBreak="0">
     <w:nsid w:val="71313208"/>
     <w:multiLevelType w:val="hybridMultilevel"/>
     <w:tmpl w:val="2C5C4264"/>
@@ -16674,7 +19188,7 @@
       </w:pPr>
     </w:lvl>
   </w:abstractNum>
-  <w:abstractNum w:abstractNumId="23" w15:restartNumberingAfterBreak="0">
+  <w:abstractNum w:abstractNumId="26" w15:restartNumberingAfterBreak="0">
     <w:nsid w:val="731C57E5"/>
     <w:multiLevelType w:val="multilevel"/>
     <w:tmpl w:val="7B447906"/>
@@ -16795,7 +19309,7 @@
       </w:rPr>
     </w:lvl>
   </w:abstractNum>
-  <w:abstractNum w:abstractNumId="24" w15:restartNumberingAfterBreak="0">
+  <w:abstractNum w:abstractNumId="27" w15:restartNumberingAfterBreak="0">
     <w:nsid w:val="73CA633D"/>
     <w:multiLevelType w:val="hybridMultilevel"/>
     <w:tmpl w:val="B2C6DA1E"/>
@@ -16884,7 +19398,7 @@
       </w:pPr>
     </w:lvl>
   </w:abstractNum>
-  <w:abstractNum w:abstractNumId="25" w15:restartNumberingAfterBreak="0">
+  <w:abstractNum w:abstractNumId="28" w15:restartNumberingAfterBreak="0">
     <w:nsid w:val="77C46980"/>
     <w:multiLevelType w:val="hybridMultilevel"/>
     <w:tmpl w:val="0DE6782E"/>
@@ -16980,7 +19494,7 @@
     <w:abstractNumId w:val="2"/>
   </w:num>
   <w:num w:numId="3" w16cid:durableId="1030951891">
-    <w:abstractNumId w:val="17"/>
+    <w:abstractNumId w:val="18"/>
   </w:num>
   <w:num w:numId="4" w16cid:durableId="281231831">
     <w:abstractNumId w:val="7"/>
@@ -16992,28 +19506,28 @@
     <w:abstractNumId w:val="1"/>
   </w:num>
   <w:num w:numId="7" w16cid:durableId="619413073">
-    <w:abstractNumId w:val="12"/>
+    <w:abstractNumId w:val="13"/>
   </w:num>
   <w:num w:numId="8" w16cid:durableId="1757020580">
-    <w:abstractNumId w:val="24"/>
+    <w:abstractNumId w:val="27"/>
   </w:num>
   <w:num w:numId="9" w16cid:durableId="207375291">
+    <w:abstractNumId w:val="28"/>
+  </w:num>
+  <w:num w:numId="10" w16cid:durableId="362873295">
+    <w:abstractNumId w:val="22"/>
+  </w:num>
+  <w:num w:numId="11" w16cid:durableId="11492151">
+    <w:abstractNumId w:val="17"/>
+  </w:num>
+  <w:num w:numId="12" w16cid:durableId="238053451">
+    <w:abstractNumId w:val="20"/>
+  </w:num>
+  <w:num w:numId="13" w16cid:durableId="1262566017">
     <w:abstractNumId w:val="25"/>
   </w:num>
-  <w:num w:numId="10" w16cid:durableId="362873295">
-    <w:abstractNumId w:val="20"/>
-  </w:num>
-  <w:num w:numId="11" w16cid:durableId="11492151">
-    <w:abstractNumId w:val="16"/>
-  </w:num>
-  <w:num w:numId="12" w16cid:durableId="238053451">
-    <w:abstractNumId w:val="19"/>
-  </w:num>
-  <w:num w:numId="13" w16cid:durableId="1262566017">
-    <w:abstractNumId w:val="22"/>
-  </w:num>
   <w:num w:numId="14" w16cid:durableId="1429232206">
-    <w:abstractNumId w:val="23"/>
+    <w:abstractNumId w:val="26"/>
   </w:num>
   <w:num w:numId="15" w16cid:durableId="267351934">
     <w:abstractNumId w:val="0"/>
@@ -17022,33 +19536,42 @@
     <w:abstractNumId w:val="6"/>
   </w:num>
   <w:num w:numId="17" w16cid:durableId="412161570">
-    <w:abstractNumId w:val="15"/>
+    <w:abstractNumId w:val="16"/>
   </w:num>
   <w:num w:numId="18" w16cid:durableId="307174898">
     <w:abstractNumId w:val="3"/>
   </w:num>
   <w:num w:numId="19" w16cid:durableId="443154894">
-    <w:abstractNumId w:val="18"/>
+    <w:abstractNumId w:val="19"/>
   </w:num>
   <w:num w:numId="20" w16cid:durableId="908228912">
-    <w:abstractNumId w:val="14"/>
+    <w:abstractNumId w:val="15"/>
   </w:num>
   <w:num w:numId="21" w16cid:durableId="973944934">
-    <w:abstractNumId w:val="21"/>
+    <w:abstractNumId w:val="24"/>
   </w:num>
   <w:num w:numId="22" w16cid:durableId="1843469038">
-    <w:abstractNumId w:val="10"/>
+    <w:abstractNumId w:val="11"/>
   </w:num>
   <w:num w:numId="23" w16cid:durableId="986399584">
     <w:abstractNumId w:val="8"/>
   </w:num>
   <w:num w:numId="24" w16cid:durableId="1663506107">
-    <w:abstractNumId w:val="11"/>
+    <w:abstractNumId w:val="12"/>
   </w:num>
   <w:num w:numId="25" w16cid:durableId="1541551869">
-    <w:abstractNumId w:val="13"/>
+    <w:abstractNumId w:val="14"/>
   </w:num>
   <w:num w:numId="26" w16cid:durableId="1944528243">
+    <w:abstractNumId w:val="10"/>
+  </w:num>
+  <w:num w:numId="27" w16cid:durableId="1561329678">
+    <w:abstractNumId w:val="21"/>
+  </w:num>
+  <w:num w:numId="28" w16cid:durableId="754666643">
+    <w:abstractNumId w:val="23"/>
+  </w:num>
+  <w:num w:numId="29" w16cid:durableId="2012100127">
     <w:abstractNumId w:val="9"/>
   </w:num>
   <w:numIdMacAtCleanup w:val="6"/>

</xml_diff>